<commit_message>
v2.1 10 digit dialplan support
</commit_message>
<xml_diff>
--- a/CUBM_FeatureGuide.docx
+++ b/CUBM_FeatureGuide.docx
@@ -342,7 +342,7 @@
                                       </pic:cNvPicPr>
                                     </pic:nvPicPr>
                                     <pic:blipFill>
-                                      <a:blip r:embed="rId10"/>
+                                      <a:blip r:embed="rId11"/>
                                       <a:srcRect/>
                                       <a:stretch>
                                         <a:fillRect/>
@@ -417,7 +417,7 @@
                     </pic:cNvPicPr>
                   </pic:nvPicPr>
                   <pic:blipFill>
-                    <a:blip r:embed="rId11" cstate="print"/>
+                    <a:blip r:embed="rId12" cstate="print"/>
                     <a:srcRect/>
                     <a:stretch>
                       <a:fillRect/>
@@ -504,7 +504,7 @@
           <w:sz w:val="52"/>
           <w:szCs w:val="52"/>
         </w:rPr>
-        <w:t xml:space="preserve"> v1.2</w:t>
+        <w:t xml:space="preserve"> v2.1</w:t>
       </w:r>
     </w:p>
     <w:p>
@@ -561,7 +561,6 @@
           <w:lang w:val="fr-FR"/>
         </w:rPr>
       </w:pPr>
-      <w:proofErr w:type="spellStart"/>
       <w:r>
         <w:rPr>
           <w:rFonts w:cs="Arial"/>
@@ -569,17 +568,7 @@
           <w:szCs w:val="28"/>
           <w:lang w:val="fr-FR"/>
         </w:rPr>
-        <w:t>June</w:t>
-      </w:r>
-      <w:proofErr w:type="spellEnd"/>
-      <w:r>
-        <w:rPr>
-          <w:rFonts w:cs="Arial"/>
-          <w:sz w:val="28"/>
-          <w:szCs w:val="28"/>
-          <w:lang w:val="fr-FR"/>
-        </w:rPr>
-        <w:t xml:space="preserve"> 7, 2012</w:t>
+        <w:t>July 29th, 2013</w:t>
       </w:r>
     </w:p>
     <w:p>
@@ -621,6 +610,8 @@
           <w:lang w:val="fr-FR"/>
         </w:rPr>
       </w:pPr>
+      <w:bookmarkStart w:id="0" w:name="_GoBack"/>
+      <w:bookmarkEnd w:id="0"/>
     </w:p>
     <w:p>
       <w:pPr>
@@ -2167,14 +2158,14 @@
       <w:pPr>
         <w:pStyle w:val="Heading1"/>
       </w:pPr>
-      <w:bookmarkStart w:id="0" w:name="_Toc135985224"/>
-      <w:bookmarkStart w:id="1" w:name="_Toc168724842"/>
-      <w:bookmarkStart w:id="2" w:name="_Toc211055688"/>
+      <w:bookmarkStart w:id="1" w:name="_Toc135985224"/>
+      <w:bookmarkStart w:id="2" w:name="_Toc168724842"/>
+      <w:bookmarkStart w:id="3" w:name="_Toc211055688"/>
       <w:r>
         <w:lastRenderedPageBreak/>
         <w:t>Introduction</w:t>
       </w:r>
-      <w:bookmarkEnd w:id="0"/>
+      <w:bookmarkEnd w:id="1"/>
     </w:p>
     <w:p>
       <w:pPr>
@@ -2286,11 +2277,11 @@
       <w:pPr>
         <w:pStyle w:val="Heading1"/>
       </w:pPr>
-      <w:bookmarkStart w:id="3" w:name="_Toc135985225"/>
+      <w:bookmarkStart w:id="4" w:name="_Toc135985225"/>
       <w:r>
         <w:t>Operation – End User perspective</w:t>
       </w:r>
-      <w:bookmarkEnd w:id="3"/>
+      <w:bookmarkEnd w:id="4"/>
     </w:p>
     <w:p>
       <w:pPr>
@@ -2500,11 +2491,11 @@
       <w:pPr>
         <w:pStyle w:val="Heading1"/>
       </w:pPr>
-      <w:bookmarkStart w:id="4" w:name="_Toc135985226"/>
+      <w:bookmarkStart w:id="5" w:name="_Toc135985226"/>
       <w:r>
         <w:t>Components</w:t>
       </w:r>
-      <w:bookmarkEnd w:id="4"/>
+      <w:bookmarkEnd w:id="5"/>
     </w:p>
     <w:p>
       <w:pPr>
@@ -2630,11 +2621,9 @@
         </w:numPr>
         <w:ind w:right="1728"/>
       </w:pPr>
-      <w:proofErr w:type="spellStart"/>
       <w:r>
         <w:t>cubm.tcl</w:t>
       </w:r>
-      <w:proofErr w:type="spellEnd"/>
       <w:r>
         <w:t xml:space="preserve"> – The code to run the CUBM program.</w:t>
       </w:r>
@@ -2648,10 +2637,13 @@
         </w:numPr>
         <w:ind w:right="1728"/>
       </w:pPr>
+      <w:r>
+        <w:lastRenderedPageBreak/>
+        <w:t>cubm-</w:t>
+      </w:r>
       <w:proofErr w:type="spellStart"/>
       <w:r>
-        <w:lastRenderedPageBreak/>
-        <w:t>cubm-eem.tcl</w:t>
+        <w:t>eem.tcl</w:t>
       </w:r>
       <w:proofErr w:type="spellEnd"/>
       <w:r>
@@ -2763,7 +2755,7 @@
       <w:pPr>
         <w:pStyle w:val="Heading1"/>
       </w:pPr>
-      <w:bookmarkStart w:id="5" w:name="_Toc135985227"/>
+      <w:bookmarkStart w:id="6" w:name="_Toc135985227"/>
       <w:r>
         <w:lastRenderedPageBreak/>
         <w:t xml:space="preserve">Site Specific </w:t>
@@ -2771,25 +2763,25 @@
       <w:r>
         <w:t>Changes for Router Config File</w:t>
       </w:r>
-      <w:bookmarkEnd w:id="5"/>
+      <w:bookmarkEnd w:id="6"/>
     </w:p>
     <w:p>
       <w:pPr>
         <w:pStyle w:val="Heading2"/>
       </w:pPr>
-      <w:bookmarkStart w:id="6" w:name="_Toc135985228"/>
+      <w:bookmarkStart w:id="7" w:name="_Toc135985228"/>
       <w:r>
         <w:t>Create Application instance and point to Cloverleaf IP/Port number belonging to facility</w:t>
       </w:r>
-      <w:bookmarkEnd w:id="6"/>
+      <w:bookmarkEnd w:id="7"/>
     </w:p>
     <w:p>
       <w:pPr>
         <w:pStyle w:val="ListParagraph"/>
         <w:ind w:left="1152" w:right="1728"/>
       </w:pPr>
-      <w:bookmarkStart w:id="7" w:name="config_file_changes"/>
-      <w:bookmarkEnd w:id="7"/>
+      <w:bookmarkStart w:id="8" w:name="config_file_changes"/>
+      <w:bookmarkEnd w:id="8"/>
     </w:p>
     <w:p>
       <w:pPr>
@@ -2822,15 +2814,7 @@
         <w:ind w:left="1512" w:right="1728"/>
       </w:pPr>
       <w:r>
-        <w:t xml:space="preserve">application  service </w:t>
-      </w:r>
-      <w:proofErr w:type="spellStart"/>
-      <w:r>
-        <w:t>cubm</w:t>
-      </w:r>
-      <w:proofErr w:type="spellEnd"/>
-      <w:r>
-        <w:t xml:space="preserve"> </w:t>
+        <w:t xml:space="preserve">application  service cubm </w:t>
       </w:r>
       <w:proofErr w:type="spellStart"/>
       <w:r>
@@ -3076,25 +3060,150 @@
     <w:p>
       <w:pPr>
         <w:ind w:left="1512" w:right="1728"/>
+        <w:rPr>
+          <w:b/>
+          <w:color w:val="000000" w:themeColor="text1"/>
+        </w:rPr>
       </w:pPr>
       <w:proofErr w:type="spellStart"/>
       <w:r>
+        <w:rPr>
+          <w:b/>
+          <w:color w:val="C0504D" w:themeColor="accent2"/>
+        </w:rPr>
         <w:t>param</w:t>
       </w:r>
       <w:proofErr w:type="spellEnd"/>
       <w:r>
-        <w:t xml:space="preserve"> room-num-pattern .... </w:t>
+        <w:rPr>
+          <w:b/>
+          <w:color w:val="C0504D" w:themeColor="accent2"/>
+        </w:rPr>
+        <w:t xml:space="preserve"> </w:t>
+      </w:r>
+      <w:r>
+        <w:rPr>
+          <w:b/>
+          <w:color w:val="C0504D" w:themeColor="accent2"/>
+        </w:rPr>
+        <w:t>room-digits</w:t>
+      </w:r>
+      <w:r>
+        <w:rPr>
+          <w:b/>
+          <w:color w:val="C0504D" w:themeColor="accent2"/>
+        </w:rPr>
+        <w:t xml:space="preserve"> </w:t>
+      </w:r>
+      <w:r>
+        <w:rPr>
+          <w:b/>
+          <w:color w:val="C0504D" w:themeColor="accent2"/>
+        </w:rPr>
+        <w:t xml:space="preserve">4  </w:t>
+      </w:r>
+      <w:r>
+        <w:rPr>
+          <w:b/>
+          <w:color w:val="000000" w:themeColor="text1"/>
+        </w:rPr>
+        <w:t>! Number of digits in room#</w:t>
       </w:r>
     </w:p>
     <w:p>
       <w:pPr>
         <w:ind w:left="1512" w:right="1728"/>
-      </w:pPr>
+        <w:rPr>
+          <w:b/>
+          <w:color w:val="000000" w:themeColor="text1"/>
+        </w:rPr>
+      </w:pPr>
+      <w:proofErr w:type="spellStart"/>
+      <w:r>
+        <w:rPr>
+          <w:b/>
+          <w:color w:val="C0504D" w:themeColor="accent2"/>
+        </w:rPr>
+        <w:t>param</w:t>
+      </w:r>
+      <w:proofErr w:type="spellEnd"/>
+      <w:r>
+        <w:rPr>
+          <w:b/>
+          <w:color w:val="C0504D" w:themeColor="accent2"/>
+        </w:rPr>
+        <w:t xml:space="preserve"> central-</w:t>
+      </w:r>
+      <w:proofErr w:type="spellStart"/>
+      <w:r>
+        <w:rPr>
+          <w:b/>
+          <w:color w:val="C0504D" w:themeColor="accent2"/>
+        </w:rPr>
+        <w:t>timezone</w:t>
+      </w:r>
+      <w:proofErr w:type="spellEnd"/>
+      <w:r>
+        <w:rPr>
+          <w:b/>
+          <w:color w:val="C0504D" w:themeColor="accent2"/>
+        </w:rPr>
+        <w:t xml:space="preserve">-offset  0 </w:t>
+      </w:r>
+      <w:r>
+        <w:rPr>
+          <w:b/>
+          <w:color w:val="000000" w:themeColor="text1"/>
+        </w:rPr>
+        <w:t xml:space="preserve">! HCA requires central </w:t>
+      </w:r>
+      <w:proofErr w:type="spellStart"/>
+      <w:r>
+        <w:rPr>
+          <w:b/>
+          <w:color w:val="000000" w:themeColor="text1"/>
+        </w:rPr>
+        <w:t>timezone</w:t>
+      </w:r>
+      <w:proofErr w:type="spellEnd"/>
+      <w:r>
+        <w:rPr>
+          <w:b/>
+          <w:color w:val="000000" w:themeColor="text1"/>
+        </w:rPr>
+        <w:t xml:space="preserve"> </w:t>
+      </w:r>
+      <w:r>
+        <w:rPr>
+          <w:b/>
+          <w:color w:val="000000" w:themeColor="text1"/>
+        </w:rPr>
+        <w:t>!</w:t>
+      </w:r>
+      <w:r>
+        <w:rPr>
+          <w:b/>
+          <w:color w:val="000000" w:themeColor="text1"/>
+        </w:rPr>
+        <w:t>on router, this is how many hours from Central</w:t>
+      </w:r>
+      <w:r>
+        <w:rPr>
+          <w:b/>
+          <w:color w:val="000000" w:themeColor="text1"/>
+        </w:rPr>
+        <w:t xml:space="preserve"> is this facility.  i.e. !west coast would put -2 here and cubm will subtract two hours !from central time for the timestamp it sends to cloverleaf.</w:t>
+      </w:r>
     </w:p>
     <w:p>
       <w:pPr>
         <w:ind w:left="1512" w:right="1728"/>
       </w:pPr>
+    </w:p>
+    <w:p>
+      <w:pPr>
+        <w:ind w:left="1512" w:right="1728"/>
+      </w:pPr>
       <w:r>
         <w:t xml:space="preserve">! OPTIONAL MONITORING </w:t>
       </w:r>
@@ -3151,7 +3260,7 @@
       <w:pPr>
         <w:pStyle w:val="Heading2"/>
       </w:pPr>
-      <w:bookmarkStart w:id="8" w:name="_Toc135985229"/>
+      <w:bookmarkStart w:id="9" w:name="_Toc135985229"/>
       <w:r>
         <w:t xml:space="preserve">Dial Peers </w:t>
       </w:r>
@@ -3161,7 +3270,7 @@
       <w:r>
         <w:t>to receive calls and direct them to CUBM</w:t>
       </w:r>
-      <w:bookmarkEnd w:id="8"/>
+      <w:bookmarkEnd w:id="9"/>
     </w:p>
     <w:p>
       <w:pPr>
@@ -3175,29 +3284,61 @@
       <w:r>
         <w:t xml:space="preserve"> </w:t>
       </w:r>
-      <w:bookmarkStart w:id="9" w:name="_Toc135985230"/>
+      <w:bookmarkStart w:id="10" w:name="_Toc135985230"/>
       <w:r>
         <w:t xml:space="preserve">For IP Phones </w:t>
       </w:r>
       <w:r>
         <w:t>running on the same router</w:t>
       </w:r>
-      <w:bookmarkEnd w:id="9"/>
+      <w:bookmarkEnd w:id="10"/>
     </w:p>
     <w:p>
       <w:pPr>
         <w:ind w:left="1512" w:right="1728"/>
       </w:pPr>
       <w:r>
-        <w:t xml:space="preserve">!Create Dial Peer to receive calls and direct them to the </w:t>
+        <w:t>!Create Dial Peer to receive calls and direct them to the cubm application</w:t>
+      </w:r>
+    </w:p>
+    <w:p>
+      <w:pPr>
+        <w:ind w:left="1512" w:right="1728"/>
+      </w:pPr>
+      <w:r>
+        <w:t>dial-peer voice 3001 voip</w:t>
+      </w:r>
+    </w:p>
+    <w:p>
+      <w:pPr>
+        <w:ind w:left="1512" w:right="1728"/>
+      </w:pPr>
+      <w:r>
+        <w:t xml:space="preserve"> service cubm</w:t>
+      </w:r>
+    </w:p>
+    <w:p>
+      <w:pPr>
+        <w:ind w:left="1512" w:right="1728"/>
+      </w:pPr>
+      <w:r>
+        <w:t xml:space="preserve"> incoming called-number *....</w:t>
+      </w:r>
+    </w:p>
+    <w:p>
+      <w:pPr>
+        <w:ind w:left="1512" w:right="1728"/>
+      </w:pPr>
+      <w:r>
+        <w:t xml:space="preserve"> </w:t>
       </w:r>
       <w:proofErr w:type="spellStart"/>
       <w:r>
-        <w:t>cubm</w:t>
+        <w:t>dtmf</w:t>
       </w:r>
       <w:proofErr w:type="spellEnd"/>
       <w:r>
-        <w:t xml:space="preserve"> application</w:t>
+        <w:t>-relay h245-alphanumeric</w:t>
       </w:r>
     </w:p>
     <w:p>
@@ -3205,7 +3346,7 @@
         <w:ind w:left="1512" w:right="1728"/>
       </w:pPr>
       <w:r>
-        <w:t>dial-peer voice 3001 voip</w:t>
+        <w:t xml:space="preserve"> codec g711ulaw</w:t>
       </w:r>
     </w:p>
     <w:p>
@@ -3213,11 +3354,11 @@
         <w:ind w:left="1512" w:right="1728"/>
       </w:pPr>
       <w:r>
-        <w:t xml:space="preserve"> service </w:t>
+        <w:t xml:space="preserve"> no </w:t>
       </w:r>
       <w:proofErr w:type="spellStart"/>
       <w:r>
-        <w:t>cubm</w:t>
+        <w:t>vad</w:t>
       </w:r>
       <w:proofErr w:type="spellEnd"/>
     </w:p>
@@ -3225,66 +3366,13 @@
       <w:pPr>
         <w:ind w:left="1512" w:right="1728"/>
       </w:pPr>
-      <w:r>
-        <w:t xml:space="preserve"> incoming called-number *....</w:t>
-      </w:r>
     </w:p>
     <w:p>
       <w:pPr>
         <w:ind w:left="1512" w:right="1728"/>
       </w:pPr>
       <w:r>
-        <w:t xml:space="preserve"> </w:t>
-      </w:r>
-      <w:proofErr w:type="spellStart"/>
-      <w:r>
-        <w:t>dtmf</w:t>
-      </w:r>
-      <w:proofErr w:type="spellEnd"/>
-      <w:r>
-        <w:t>-relay h245-alphanumeric</w:t>
-      </w:r>
-    </w:p>
-    <w:p>
-      <w:pPr>
-        <w:ind w:left="1512" w:right="1728"/>
-      </w:pPr>
-      <w:r>
-        <w:t xml:space="preserve"> codec g711ulaw</w:t>
-      </w:r>
-    </w:p>
-    <w:p>
-      <w:pPr>
-        <w:ind w:left="1512" w:right="1728"/>
-      </w:pPr>
-      <w:r>
-        <w:t xml:space="preserve"> no </w:t>
-      </w:r>
-      <w:proofErr w:type="spellStart"/>
-      <w:r>
-        <w:t>vad</w:t>
-      </w:r>
-      <w:proofErr w:type="spellEnd"/>
-    </w:p>
-    <w:p>
-      <w:pPr>
-        <w:ind w:left="1512" w:right="1728"/>
-      </w:pPr>
-    </w:p>
-    <w:p>
-      <w:pPr>
-        <w:ind w:left="1512" w:right="1728"/>
-      </w:pPr>
-      <w:r>
-        <w:t xml:space="preserve">! If you happen to be using the same router for </w:t>
-      </w:r>
-      <w:proofErr w:type="spellStart"/>
-      <w:r>
-        <w:t>cubm</w:t>
-      </w:r>
-      <w:proofErr w:type="spellEnd"/>
-      <w:r>
-        <w:t xml:space="preserve"> and Call Manager Express, you</w:t>
+        <w:t>! If you happen to be using the same router for cubm and Call Manager Express, you</w:t>
       </w:r>
       <w:r>
         <w:br/>
@@ -3300,50 +3388,27 @@
       </w:r>
       <w:r>
         <w:br/>
-        <w:t xml:space="preserve">! normally only inbound calls are accepted and a local IP phone would be dialing </w:t>
+        <w:t xml:space="preserve">! normally only inbound calls are accepted and a local IP phone would </w:t>
+      </w:r>
+      <w:r>
+        <w:lastRenderedPageBreak/>
+        <w:t xml:space="preserve">be dialing </w:t>
       </w:r>
       <w:r>
         <w:br/>
-        <w:t xml:space="preserve">! “outbound” to get to the </w:t>
-      </w:r>
-      <w:proofErr w:type="spellStart"/>
-      <w:r>
-        <w:t>cubm</w:t>
-      </w:r>
-      <w:proofErr w:type="spellEnd"/>
-      <w:r>
-        <w:t xml:space="preserve"> pilot number.</w:t>
+        <w:t>! “outbound” to get to the cubm pilot number.</w:t>
       </w:r>
       <w:r>
         <w:br/>
-        <w:t xml:space="preserve">! So, create a Loopback interface.  Send calls destined for the </w:t>
-      </w:r>
-      <w:proofErr w:type="spellStart"/>
-      <w:r>
-        <w:t>cubm</w:t>
-      </w:r>
-      <w:proofErr w:type="spellEnd"/>
-      <w:r>
-        <w:t xml:space="preserve"> pilot to the </w:t>
+        <w:t xml:space="preserve">! So, create a Loopback interface.  Send calls destined for the cubm pilot to the </w:t>
       </w:r>
       <w:r>
         <w:br/>
-      </w:r>
-      <w:r>
-        <w:lastRenderedPageBreak/>
         <w:t xml:space="preserve">! Loopback interface.  When the call hits the loopback, it will be picked up by </w:t>
       </w:r>
       <w:r>
         <w:br/>
-        <w:t xml:space="preserve">! </w:t>
-      </w:r>
-      <w:proofErr w:type="spellStart"/>
-      <w:r>
-        <w:t>cubm</w:t>
-      </w:r>
-      <w:proofErr w:type="spellEnd"/>
-      <w:r>
-        <w:t xml:space="preserve"> as an “incoming” call.</w:t>
+        <w:t>! cubm as an “incoming” call.</w:t>
       </w:r>
     </w:p>
     <w:p>
@@ -3483,214 +3548,193 @@
         <w:ind w:left="1440"/>
       </w:pPr>
       <w:r>
-        <w:t xml:space="preserve">Create Connection from Cisco CUCM (PBX) to </w:t>
-      </w:r>
+        <w:t>Create Connection from Cisco CUCM (PBX) to cubm router</w:t>
+      </w:r>
+    </w:p>
+    <w:p>
+      <w:pPr>
+        <w:ind w:left="1512" w:right="1728"/>
+      </w:pPr>
+    </w:p>
+    <w:p>
+      <w:pPr>
+        <w:ind w:left="1512" w:right="1728"/>
+      </w:pPr>
+      <w:r>
+        <w:t>Cisco PBXs can communicate directly from the PBX to the router over the HCA corporate LAN/WAN. No PRI or analog ports needed.</w:t>
+      </w:r>
+    </w:p>
+    <w:p>
+      <w:pPr>
+        <w:ind w:left="1512" w:right="1728"/>
+      </w:pPr>
+    </w:p>
+    <w:p>
+      <w:pPr>
+        <w:ind w:left="1512" w:right="1728"/>
+      </w:pPr>
+      <w:r>
+        <w:t>On the CUCM (Cisco Unified Communications Manager) side, use the web based administration to add a “Device/Gateway/H.323 Gateway” using the IP address of the router as the H.323 Gateway name.</w:t>
+      </w:r>
+    </w:p>
+    <w:p>
+      <w:pPr>
+        <w:ind w:left="1512" w:right="1728"/>
+      </w:pPr>
+      <w:r>
+        <w:t>Then add a Call Routing/Route Plan/Dial Pattern so the phones on CUCM will be able to dial the CUBM application. i.e. “*1234” Have the route pattern point to the H.323 Gateway defined above.</w:t>
+      </w:r>
+    </w:p>
+    <w:p>
+      <w:pPr>
+        <w:ind w:left="1512" w:right="1728"/>
+      </w:pPr>
+    </w:p>
+    <w:p>
+      <w:pPr>
+        <w:ind w:left="1512" w:right="1728"/>
+      </w:pPr>
+      <w:r>
+        <w:t>On the CUBM router, put the following in the router’s config so it can receive calls from CUCM:</w:t>
+      </w:r>
+    </w:p>
+    <w:p>
+      <w:pPr>
+        <w:ind w:left="1512" w:right="1728"/>
+      </w:pPr>
+    </w:p>
+    <w:p>
+      <w:pPr>
+        <w:ind w:left="1512" w:right="1728"/>
+      </w:pPr>
+      <w:r>
+        <w:t>!Create Dial Peer to receive calls and direct them to the cubm application</w:t>
+      </w:r>
+    </w:p>
+    <w:p>
+      <w:pPr>
+        <w:ind w:left="1512" w:right="1728"/>
+      </w:pPr>
+      <w:r>
+        <w:t>dial-peer voice 3001 voip</w:t>
+      </w:r>
+    </w:p>
+    <w:p>
+      <w:pPr>
+        <w:ind w:left="1512" w:right="1728"/>
+      </w:pPr>
+      <w:r>
+        <w:t>service cubm</w:t>
+      </w:r>
+    </w:p>
+    <w:p>
+      <w:pPr>
+        <w:ind w:left="1512" w:right="1728"/>
+      </w:pPr>
+      <w:r>
+        <w:t>incoming called-number *....</w:t>
+      </w:r>
+    </w:p>
+    <w:p>
+      <w:pPr>
+        <w:ind w:left="1512" w:right="1728"/>
+      </w:pPr>
       <w:proofErr w:type="spellStart"/>
       <w:r>
-        <w:t>cubm</w:t>
+        <w:t>dtmf</w:t>
       </w:r>
       <w:proofErr w:type="spellEnd"/>
       <w:r>
-        <w:t xml:space="preserve"> router</w:t>
+        <w:t>-relay h245-alphanumeric</w:t>
       </w:r>
     </w:p>
     <w:p>
       <w:pPr>
         <w:ind w:left="1512" w:right="1728"/>
       </w:pPr>
+      <w:r>
+        <w:t>codec g711ulaw</w:t>
+      </w:r>
     </w:p>
     <w:p>
       <w:pPr>
         <w:ind w:left="1512" w:right="1728"/>
       </w:pPr>
       <w:r>
-        <w:t>Cisco PBXs can communicate directly from the PBX to the router over the HCA corporate LAN/WAN. No PRI or analog ports needed.</w:t>
-      </w:r>
+        <w:t xml:space="preserve">no </w:t>
+      </w:r>
+      <w:proofErr w:type="spellStart"/>
+      <w:r>
+        <w:t>vad</w:t>
+      </w:r>
+      <w:proofErr w:type="spellEnd"/>
     </w:p>
     <w:p>
       <w:pPr>
         <w:ind w:left="1512" w:right="1728"/>
       </w:pPr>
-    </w:p>
-    <w:p>
-      <w:pPr>
-        <w:ind w:left="1512" w:right="1728"/>
-      </w:pPr>
-      <w:r>
-        <w:t>On the CUCM (Cisco Unified Communications Manager) side, use the web based administration to add a “Device/Gateway/H.323 Gateway” using the IP address of the router as the H.323 Gateway name.</w:t>
-      </w:r>
-    </w:p>
-    <w:p>
-      <w:pPr>
-        <w:ind w:left="1512" w:right="1728"/>
-      </w:pPr>
-      <w:r>
-        <w:t>Then add a Call Routing/Route Plan/Dial Pattern so the phones on CUCM will be able to dial the CUBM application. i.e. “*1234” Have the route pattern point to the H.323 Gateway defined above.</w:t>
-      </w:r>
-    </w:p>
-    <w:p>
-      <w:pPr>
-        <w:ind w:left="1512" w:right="1728"/>
-      </w:pPr>
-    </w:p>
-    <w:p>
-      <w:pPr>
-        <w:ind w:left="1512" w:right="1728"/>
-      </w:pPr>
-      <w:r>
-        <w:t>On the CUBM router, put the following in the router’s config so it can receive calls from CUCM:</w:t>
-      </w:r>
-    </w:p>
-    <w:p>
-      <w:pPr>
-        <w:ind w:left="1512" w:right="1728"/>
-      </w:pPr>
-    </w:p>
-    <w:p>
-      <w:pPr>
-        <w:ind w:left="1512" w:right="1728"/>
-      </w:pPr>
-      <w:r>
-        <w:t xml:space="preserve">!Create Dial Peer to receive calls and direct them to the </w:t>
+      <w:r>
+        <w:lastRenderedPageBreak/>
+        <w:br/>
+      </w:r>
+      <w:r>
+        <w:rPr>
+          <w:b/>
+        </w:rPr>
+        <w:t xml:space="preserve">IF YOU HAVE </w:t>
+      </w:r>
+      <w:r>
+        <w:rPr>
+          <w:b/>
+        </w:rPr>
+        <w:t xml:space="preserve"> </w:t>
+      </w:r>
+      <w:bookmarkStart w:id="11" w:name="_Toc135985231"/>
+      <w:r>
+        <w:rPr>
+          <w:b/>
+        </w:rPr>
+        <w:t xml:space="preserve">Analog trunks from Avaya/Nortel/NEC/Phone </w:t>
+      </w:r>
+      <w:bookmarkEnd w:id="11"/>
+    </w:p>
+    <w:p>
+      <w:pPr>
+        <w:ind w:left="720" w:right="1728" w:firstLine="720"/>
+      </w:pPr>
+    </w:p>
+    <w:p>
+      <w:pPr>
+        <w:ind w:left="720" w:right="1728" w:firstLine="720"/>
+      </w:pPr>
+      <w:r>
+        <w:t xml:space="preserve">! </w:t>
+      </w:r>
+      <w:r>
+        <w:t xml:space="preserve">If you have analog FXO ports, PLAR the port to </w:t>
       </w:r>
       <w:proofErr w:type="spellStart"/>
       <w:r>
-        <w:t>cubm</w:t>
+        <w:t>cubm’s</w:t>
       </w:r>
       <w:proofErr w:type="spellEnd"/>
       <w:r>
-        <w:t xml:space="preserve"> application</w:t>
-      </w:r>
-    </w:p>
-    <w:p>
-      <w:pPr>
-        <w:ind w:left="1512" w:right="1728"/>
-      </w:pPr>
-      <w:r>
-        <w:t>dial-peer voice 3001 voip</w:t>
-      </w:r>
-    </w:p>
-    <w:p>
-      <w:pPr>
-        <w:ind w:left="1512" w:right="1728"/>
-      </w:pPr>
-      <w:r>
-        <w:t xml:space="preserve">service </w:t>
-      </w:r>
-      <w:proofErr w:type="spellStart"/>
-      <w:r>
-        <w:t>cubm</w:t>
-      </w:r>
-      <w:proofErr w:type="spellEnd"/>
-    </w:p>
-    <w:p>
-      <w:pPr>
-        <w:ind w:left="1512" w:right="1728"/>
-      </w:pPr>
-      <w:r>
-        <w:t>incoming called-number *....</w:t>
-      </w:r>
-    </w:p>
-    <w:p>
-      <w:pPr>
-        <w:ind w:left="1512" w:right="1728"/>
-      </w:pPr>
-      <w:proofErr w:type="spellStart"/>
-      <w:r>
-        <w:t>dtmf</w:t>
-      </w:r>
-      <w:proofErr w:type="spellEnd"/>
-      <w:r>
-        <w:t>-relay h245-alphanumeric</w:t>
-      </w:r>
-    </w:p>
-    <w:p>
-      <w:pPr>
-        <w:ind w:left="1512" w:right="1728"/>
-      </w:pPr>
-      <w:r>
-        <w:t>codec g711ulaw</w:t>
-      </w:r>
-    </w:p>
-    <w:p>
-      <w:pPr>
-        <w:ind w:left="1512" w:right="1728"/>
-      </w:pPr>
-      <w:r>
-        <w:t xml:space="preserve">no </w:t>
-      </w:r>
-      <w:proofErr w:type="spellStart"/>
-      <w:r>
-        <w:t>vad</w:t>
-      </w:r>
-      <w:proofErr w:type="spellEnd"/>
-    </w:p>
-    <w:p>
-      <w:pPr>
-        <w:ind w:left="1512" w:right="1728"/>
-      </w:pPr>
-      <w:r>
-        <w:br/>
-      </w:r>
-      <w:r>
-        <w:rPr>
-          <w:b/>
-        </w:rPr>
-        <w:t xml:space="preserve">IF YOU HAVE </w:t>
-      </w:r>
-      <w:r>
-        <w:rPr>
-          <w:b/>
-        </w:rPr>
-        <w:t xml:space="preserve"> </w:t>
-      </w:r>
-      <w:bookmarkStart w:id="10" w:name="_Toc135985231"/>
-      <w:r>
-        <w:rPr>
-          <w:b/>
-        </w:rPr>
-        <w:t xml:space="preserve">Analog trunks from Avaya/Nortel/NEC/Phone </w:t>
-      </w:r>
-      <w:bookmarkEnd w:id="10"/>
+        <w:t xml:space="preserve"> pilot number :</w:t>
+      </w:r>
     </w:p>
     <w:p>
       <w:pPr>
         <w:ind w:left="720" w:right="1728" w:firstLine="720"/>
       </w:pPr>
+      <w:r>
+        <w:t>!</w:t>
+      </w:r>
     </w:p>
     <w:p>
       <w:pPr>
         <w:ind w:left="720" w:right="1728" w:firstLine="720"/>
       </w:pPr>
       <w:r>
-        <w:t xml:space="preserve">! </w:t>
-      </w:r>
-      <w:r>
-        <w:t xml:space="preserve">If you have analog FXO ports, PLAR the port to </w:t>
-      </w:r>
-      <w:proofErr w:type="spellStart"/>
-      <w:r>
-        <w:t>cubm’s</w:t>
-      </w:r>
-      <w:proofErr w:type="spellEnd"/>
-      <w:r>
-        <w:t xml:space="preserve"> pilot number :</w:t>
-      </w:r>
-    </w:p>
-    <w:p>
-      <w:pPr>
-        <w:ind w:left="720" w:right="1728" w:firstLine="720"/>
-      </w:pPr>
-      <w:r>
-        <w:t>!</w:t>
-      </w:r>
-    </w:p>
-    <w:p>
-      <w:pPr>
-        <w:ind w:left="720" w:right="1728" w:firstLine="720"/>
-      </w:pPr>
-      <w:r>
-        <w:lastRenderedPageBreak/>
         <w:t>voice-port 0/1/0</w:t>
       </w:r>
       <w:r>
@@ -3749,15 +3793,7 @@
         <w:t>dial-peer voice 401</w:t>
       </w:r>
       <w:r>
-        <w:t xml:space="preserve">0 pots  service </w:t>
-      </w:r>
-      <w:proofErr w:type="spellStart"/>
-      <w:r>
-        <w:t>cubm</w:t>
-      </w:r>
-      <w:proofErr w:type="spellEnd"/>
-      <w:r>
-        <w:t xml:space="preserve">  </w:t>
+        <w:t xml:space="preserve">0 pots  service cubm  </w:t>
       </w:r>
     </w:p>
     <w:p>
@@ -3842,7 +3878,7 @@
       <w:r>
         <w:t xml:space="preserve"> </w:t>
       </w:r>
-      <w:bookmarkStart w:id="11" w:name="_Toc135985232"/>
+      <w:bookmarkStart w:id="12" w:name="_Toc135985232"/>
       <w:r>
         <w:t xml:space="preserve">PRI </w:t>
       </w:r>
@@ -3852,7 +3888,7 @@
       <w:r>
         <w:t xml:space="preserve">Trunk from </w:t>
       </w:r>
-      <w:bookmarkEnd w:id="11"/>
+      <w:bookmarkEnd w:id="12"/>
       <w:r>
         <w:t>Nortel</w:t>
       </w:r>
@@ -4052,15 +4088,7 @@
         <w:ind w:left="720" w:right="1728" w:firstLine="720"/>
       </w:pPr>
       <w:r>
-        <w:t xml:space="preserve">dial-peer voice 4000 pots  service </w:t>
-      </w:r>
-      <w:proofErr w:type="spellStart"/>
-      <w:r>
-        <w:t>cubm</w:t>
-      </w:r>
-      <w:proofErr w:type="spellEnd"/>
-      <w:r>
-        <w:t xml:space="preserve">  </w:t>
+        <w:t xml:space="preserve">dial-peer voice 4000 pots  service cubm  </w:t>
       </w:r>
     </w:p>
     <w:p>
@@ -4114,9 +4142,10 @@
         <w:ind w:left="1440"/>
       </w:pPr>
       <w:r>
+        <w:lastRenderedPageBreak/>
         <w:t xml:space="preserve"> </w:t>
       </w:r>
-      <w:bookmarkStart w:id="12" w:name="_Toc135985233"/>
+      <w:bookmarkStart w:id="13" w:name="_Toc135985233"/>
       <w:r>
         <w:t xml:space="preserve">PRI </w:t>
       </w:r>
@@ -4126,7 +4155,7 @@
       <w:r>
         <w:t>Trunk from Avaya</w:t>
       </w:r>
-      <w:bookmarkEnd w:id="12"/>
+      <w:bookmarkEnd w:id="13"/>
     </w:p>
     <w:p>
       <w:pPr>
@@ -4481,7 +4510,6 @@
           <w:sz w:val="18"/>
           <w:szCs w:val="18"/>
         </w:rPr>
-        <w:lastRenderedPageBreak/>
         <w:tab/>
       </w:r>
       <w:r>
@@ -5103,15 +5131,7 @@
         <w:ind w:left="720" w:right="1728" w:firstLine="720"/>
       </w:pPr>
       <w:r>
-        <w:t xml:space="preserve">dial-peer voice 4000 pots  service </w:t>
-      </w:r>
-      <w:proofErr w:type="spellStart"/>
-      <w:r>
-        <w:t>cubm</w:t>
-      </w:r>
-      <w:proofErr w:type="spellEnd"/>
-      <w:r>
-        <w:t xml:space="preserve">  </w:t>
+        <w:t xml:space="preserve">dial-peer voice 4000 pots  service cubm  </w:t>
       </w:r>
     </w:p>
     <w:p>
@@ -5165,11 +5185,11 @@
       <w:pPr>
         <w:pStyle w:val="Heading2"/>
       </w:pPr>
-      <w:bookmarkStart w:id="13" w:name="_Toc135985234"/>
+      <w:bookmarkStart w:id="14" w:name="_Toc135985234"/>
       <w:r>
         <w:t>Enable the Embedded Event Manager service</w:t>
       </w:r>
-      <w:bookmarkEnd w:id="13"/>
+      <w:bookmarkEnd w:id="14"/>
     </w:p>
     <w:p>
       <w:pPr>
@@ -5218,7 +5238,7 @@
           <w:rFonts w:ascii="Courier New" w:hAnsi="Courier New" w:cs="Courier New"/>
           <w:szCs w:val="20"/>
         </w:rPr>
-        <w:t xml:space="preserve">event manager policy </w:t>
+        <w:t>event manager policy cubm-</w:t>
       </w:r>
       <w:proofErr w:type="spellStart"/>
       <w:r>
@@ -5226,7 +5246,7 @@
           <w:rFonts w:ascii="Courier New" w:hAnsi="Courier New" w:cs="Courier New"/>
           <w:szCs w:val="20"/>
         </w:rPr>
-        <w:t>cubm-eem.tcl</w:t>
+        <w:t>eem.tcl</w:t>
       </w:r>
       <w:proofErr w:type="spellEnd"/>
     </w:p>
@@ -5234,29 +5254,21 @@
       <w:pPr>
         <w:pStyle w:val="Heading1"/>
       </w:pPr>
-      <w:bookmarkStart w:id="14" w:name="_Toc135985235"/>
+      <w:bookmarkStart w:id="15" w:name="_Toc135985235"/>
       <w:r>
         <w:t>Installation</w:t>
       </w:r>
-      <w:bookmarkEnd w:id="14"/>
+      <w:bookmarkEnd w:id="15"/>
     </w:p>
     <w:p>
       <w:pPr>
         <w:pStyle w:val="Heading2"/>
       </w:pPr>
-      <w:bookmarkStart w:id="15" w:name="_Toc135985236"/>
-      <w:r>
-        <w:t xml:space="preserve">Load </w:t>
-      </w:r>
-      <w:proofErr w:type="spellStart"/>
-      <w:r>
-        <w:t>cubm</w:t>
-      </w:r>
-      <w:proofErr w:type="spellEnd"/>
-      <w:r>
-        <w:t xml:space="preserve"> files onto router flash</w:t>
-      </w:r>
-      <w:bookmarkEnd w:id="15"/>
+      <w:bookmarkStart w:id="16" w:name="_Toc135985236"/>
+      <w:r>
+        <w:t>Load cubm files onto router flash</w:t>
+      </w:r>
+      <w:bookmarkEnd w:id="16"/>
     </w:p>
     <w:p>
       <w:pPr>
@@ -5287,15 +5299,7 @@
         </w:numPr>
       </w:pPr>
       <w:r>
-        <w:t xml:space="preserve">From the router’s privileged prompt, load all the </w:t>
-      </w:r>
-      <w:proofErr w:type="spellStart"/>
-      <w:r>
-        <w:t>cubm</w:t>
-      </w:r>
-      <w:proofErr w:type="spellEnd"/>
-      <w:r>
-        <w:t xml:space="preserve"> files including *.</w:t>
+        <w:t>From the router’s privileged prompt, load all the cubm files including *.</w:t>
       </w:r>
       <w:proofErr w:type="spellStart"/>
       <w:r>
@@ -5330,11 +5334,11 @@
       <w:pPr>
         <w:pStyle w:val="Heading2"/>
       </w:pPr>
-      <w:bookmarkStart w:id="16" w:name="_Toc135985237"/>
+      <w:bookmarkStart w:id="17" w:name="_Toc135985237"/>
       <w:r>
         <w:t>Alter router config file with local facility parameters</w:t>
       </w:r>
-      <w:bookmarkEnd w:id="16"/>
+      <w:bookmarkEnd w:id="17"/>
     </w:p>
     <w:p>
       <w:pPr>
@@ -5363,7 +5367,7 @@
       <w:pPr>
         <w:pStyle w:val="Heading2"/>
       </w:pPr>
-      <w:bookmarkStart w:id="17" w:name="_Toc135985238"/>
+      <w:bookmarkStart w:id="18" w:name="_Toc135985238"/>
       <w:r>
         <w:t xml:space="preserve">Reload </w:t>
       </w:r>
@@ -5371,17 +5375,9 @@
         <w:t xml:space="preserve">the </w:t>
       </w:r>
       <w:r>
-        <w:t xml:space="preserve">router or load </w:t>
-      </w:r>
-      <w:proofErr w:type="spellStart"/>
-      <w:r>
-        <w:t>cubm</w:t>
-      </w:r>
-      <w:proofErr w:type="spellEnd"/>
-      <w:r>
-        <w:t xml:space="preserve"> application</w:t>
-      </w:r>
-      <w:bookmarkEnd w:id="17"/>
+        <w:t>router or load cubm application</w:t>
+      </w:r>
+      <w:bookmarkEnd w:id="18"/>
     </w:p>
     <w:p>
       <w:pPr>
@@ -5392,45 +5388,25 @@
         </w:numPr>
       </w:pPr>
       <w:r>
-        <w:t xml:space="preserve">“call application voice load </w:t>
+        <w:t xml:space="preserve">“call application voice load cubm” </w:t>
+      </w:r>
+      <w:r>
+        <w:t xml:space="preserve">  </w:t>
+      </w:r>
+      <w:r>
+        <w:t xml:space="preserve">from the </w:t>
       </w:r>
       <w:proofErr w:type="spellStart"/>
       <w:r>
-        <w:t>cubm</w:t>
+        <w:t>router’d</w:t>
       </w:r>
       <w:proofErr w:type="spellEnd"/>
       <w:r>
-        <w:t xml:space="preserve">” </w:t>
-      </w:r>
-      <w:r>
-        <w:t xml:space="preserve">  </w:t>
-      </w:r>
-      <w:r>
-        <w:t xml:space="preserve">from the </w:t>
-      </w:r>
-      <w:proofErr w:type="spellStart"/>
-      <w:r>
-        <w:t>router’d</w:t>
-      </w:r>
-      <w:proofErr w:type="spellEnd"/>
-      <w:r>
-        <w:t xml:space="preserve"> privileged command prompt will reload the </w:t>
-      </w:r>
-      <w:proofErr w:type="spellStart"/>
-      <w:r>
-        <w:t>cubm.tcl</w:t>
-      </w:r>
-      <w:proofErr w:type="spellEnd"/>
-      <w:r>
-        <w:t xml:space="preserve"> file from the flash into memory.  Resetting the router will do the same thing, but will take longer.  Watch for errors on the router console as the </w:t>
-      </w:r>
-      <w:proofErr w:type="spellStart"/>
-      <w:r>
-        <w:t>cubm</w:t>
-      </w:r>
-      <w:proofErr w:type="spellEnd"/>
-      <w:r>
-        <w:t xml:space="preserve"> program loads.  There shouldn’t be any.</w:t>
+        <w:t xml:space="preserve"> privileged command prompt will reload the cubm.tcl file from the flash into memory.  Resetting the router will do the same </w:t>
+      </w:r>
+      <w:r>
+        <w:lastRenderedPageBreak/>
+        <w:t>thing, but will take longer.  Watch for errors on the router console as the cubm program loads.  There shouldn’t be any.</w:t>
       </w:r>
     </w:p>
     <w:p>
@@ -5457,12 +5433,12 @@
       <w:pPr>
         <w:pStyle w:val="Heading1"/>
       </w:pPr>
-      <w:bookmarkStart w:id="18" w:name="_Toc135985239"/>
+      <w:bookmarkStart w:id="19" w:name="_Toc135985239"/>
       <w:r>
         <w:lastRenderedPageBreak/>
         <w:t>Troubleshooting</w:t>
       </w:r>
-      <w:bookmarkEnd w:id="18"/>
+      <w:bookmarkEnd w:id="19"/>
     </w:p>
     <w:p>
       <w:pPr>
@@ -5617,15 +5593,7 @@
         <w:t>monitor call applicati</w:t>
       </w:r>
       <w:r>
-        <w:t xml:space="preserve">on event-log app-tag </w:t>
-      </w:r>
-      <w:proofErr w:type="spellStart"/>
-      <w:r>
-        <w:t>cubm</w:t>
-      </w:r>
-      <w:proofErr w:type="spellEnd"/>
-      <w:r>
-        <w:t xml:space="preserve"> next</w:t>
+        <w:t>on event-log app-tag cubm next</w:t>
       </w:r>
     </w:p>
     <w:p>
@@ -5643,15 +5611,7 @@
         </w:numPr>
       </w:pPr>
       <w:r>
-        <w:t xml:space="preserve">Debug the </w:t>
-      </w:r>
-      <w:proofErr w:type="spellStart"/>
-      <w:r>
-        <w:t>cubm</w:t>
-      </w:r>
-      <w:proofErr w:type="spellEnd"/>
-      <w:r>
-        <w:t xml:space="preserve"> application as it runs – view </w:t>
+        <w:t xml:space="preserve">Debug the cubm application as it runs – view </w:t>
       </w:r>
       <w:proofErr w:type="spellStart"/>
       <w:r>
@@ -5674,7 +5634,10 @@
         <w:t xml:space="preserve">From the router command prompt:  </w:t>
       </w:r>
       <w:r>
-        <w:t xml:space="preserve">"debug voice application scripts"  will print </w:t>
+        <w:t>"debug voice application script</w:t>
+      </w:r>
+      <w:r>
+        <w:t xml:space="preserve">"  will print </w:t>
       </w:r>
       <w:r>
         <w:t xml:space="preserve">copious </w:t>
@@ -5709,15 +5672,13 @@
         </w:numPr>
       </w:pPr>
       <w:r>
-        <w:t xml:space="preserve">To debug the </w:t>
-      </w:r>
-      <w:proofErr w:type="spellStart"/>
-      <w:r>
-        <w:t>Embeded</w:t>
-      </w:r>
-      <w:proofErr w:type="spellEnd"/>
-      <w:r>
-        <w:t xml:space="preserve"> Event Manager</w:t>
+        <w:t>To debug the Embe</w:t>
+      </w:r>
+      <w:r>
+        <w:t>d</w:t>
+      </w:r>
+      <w:r>
+        <w:t>ded Event Manager</w:t>
       </w:r>
     </w:p>
     <w:p>
@@ -5760,15 +5721,7 @@
         </w:rPr>
       </w:pPr>
       <w:r>
-        <w:t xml:space="preserve">Reload </w:t>
-      </w:r>
-      <w:proofErr w:type="spellStart"/>
-      <w:r>
-        <w:t>cubm</w:t>
-      </w:r>
-      <w:proofErr w:type="spellEnd"/>
-      <w:r>
-        <w:t xml:space="preserve"> application after making changes</w:t>
+        <w:t>Reload cubm application after making changes</w:t>
       </w:r>
     </w:p>
     <w:p>
@@ -5780,31 +5733,7 @@
         </w:numPr>
       </w:pPr>
       <w:r>
-        <w:t xml:space="preserve">“call application voice load </w:t>
-      </w:r>
-      <w:proofErr w:type="spellStart"/>
-      <w:r>
-        <w:t>cubm</w:t>
-      </w:r>
-      <w:proofErr w:type="spellEnd"/>
-      <w:r>
-        <w:t xml:space="preserve">”   from the router’s privileged command prompt will reload the </w:t>
-      </w:r>
-      <w:proofErr w:type="spellStart"/>
-      <w:r>
-        <w:t>cubm.tcl</w:t>
-      </w:r>
-      <w:proofErr w:type="spellEnd"/>
-      <w:r>
-        <w:t xml:space="preserve"> file from the flash into memory.  Resetting the router will do the same thing, but will take longer.  Watch for errors on the router console as the </w:t>
-      </w:r>
-      <w:proofErr w:type="spellStart"/>
-      <w:r>
-        <w:t>cubm</w:t>
-      </w:r>
-      <w:proofErr w:type="spellEnd"/>
-      <w:r>
-        <w:t xml:space="preserve"> program loads.  There shouldn’t be any.</w:t>
+        <w:t>“call application voice load cubm”   from the router’s privileged command prompt will reload the cubm.tcl file from the flash into memory.  Resetting the router will do the same thing, but will take longer.  Watch for errors on the router console as the cubm program loads.  There shouldn’t be any.</w:t>
       </w:r>
     </w:p>
     <w:p>
@@ -5826,7 +5755,7 @@
       <w:pPr>
         <w:pStyle w:val="Heading1"/>
       </w:pPr>
-      <w:bookmarkStart w:id="19" w:name="_Toc135985240"/>
+      <w:bookmarkStart w:id="20" w:name="_Toc135985240"/>
       <w:r>
         <w:lastRenderedPageBreak/>
         <w:t>Caveats</w:t>
@@ -5834,7 +5763,7 @@
       <w:r>
         <w:t>/Warnings</w:t>
       </w:r>
-      <w:bookmarkEnd w:id="19"/>
+      <w:bookmarkEnd w:id="20"/>
     </w:p>
     <w:p>
       <w:pPr>
@@ -5857,15 +5786,7 @@
         </w:numPr>
       </w:pPr>
       <w:r>
-        <w:t xml:space="preserve">There aren’t many authentication controls – would be possible to “spoof” </w:t>
-      </w:r>
-      <w:proofErr w:type="spellStart"/>
-      <w:r>
-        <w:t>cubm</w:t>
-      </w:r>
-      <w:proofErr w:type="spellEnd"/>
-      <w:r>
-        <w:t xml:space="preserve"> over the network and create a denial-of-service attack against bed management.  (Un-likely)</w:t>
+        <w:t>There aren’t many authentication controls – would be possible to “spoof” cubm over the network and create a denial-of-service attack against bed management.  (Un-likely)</w:t>
       </w:r>
     </w:p>
     <w:p>
@@ -5896,22 +5817,22 @@
       <w:pPr>
         <w:pStyle w:val="Heading1"/>
       </w:pPr>
-      <w:bookmarkStart w:id="20" w:name="_Toc135985241"/>
+      <w:bookmarkStart w:id="21" w:name="_Toc135985241"/>
       <w:r>
         <w:lastRenderedPageBreak/>
         <w:t>Upgrade Requests</w:t>
       </w:r>
-      <w:bookmarkEnd w:id="20"/>
+      <w:bookmarkEnd w:id="21"/>
     </w:p>
     <w:p>
       <w:pPr>
         <w:pStyle w:val="Heading1"/>
       </w:pPr>
-      <w:bookmarkStart w:id="21" w:name="_Toc135985242"/>
+      <w:bookmarkStart w:id="22" w:name="_Toc135985242"/>
       <w:r>
         <w:t>Version Fixes</w:t>
       </w:r>
-      <w:bookmarkEnd w:id="21"/>
+      <w:bookmarkEnd w:id="22"/>
     </w:p>
     <w:p>
       <w:pPr>
@@ -5930,15 +5851,7 @@
         </w:numPr>
       </w:pPr>
       <w:r>
-        <w:t xml:space="preserve">Remove much of the code in </w:t>
-      </w:r>
-      <w:proofErr w:type="spellStart"/>
-      <w:r>
-        <w:t>cubm.tcl</w:t>
-      </w:r>
-      <w:proofErr w:type="spellEnd"/>
-      <w:r>
-        <w:t xml:space="preserve"> that remained from the original sample script.</w:t>
+        <w:t>Remove much of the code in cubm.tcl that remained from the original sample script.</w:t>
       </w:r>
     </w:p>
     <w:p>
@@ -5965,18 +5878,10 @@
         </w:numPr>
       </w:pPr>
       <w:r>
-        <w:t xml:space="preserve">Change the formatting of </w:t>
-      </w:r>
-      <w:proofErr w:type="spellStart"/>
-      <w:r>
-        <w:t>cubm.tcl</w:t>
-      </w:r>
-      <w:proofErr w:type="spellEnd"/>
-      <w:r>
-        <w:t xml:space="preserve"> to streamline the look.</w:t>
-      </w:r>
-      <w:bookmarkEnd w:id="1"/>
+        <w:t>Change the formatting of cubm.tcl to streamline the look.</w:t>
+      </w:r>
       <w:bookmarkEnd w:id="2"/>
+      <w:bookmarkEnd w:id="3"/>
     </w:p>
     <w:p/>
     <w:p>
@@ -6004,15 +5909,7 @@
       </w:r>
       <w:proofErr w:type="spellEnd"/>
       <w:r>
-        <w:t xml:space="preserve"> in </w:t>
-      </w:r>
-      <w:proofErr w:type="spellStart"/>
-      <w:r>
-        <w:t>cubm.tcl</w:t>
-      </w:r>
-      <w:proofErr w:type="spellEnd"/>
-      <w:r>
-        <w:t xml:space="preserve"> now looks at the dialed number and determines whether or not to use the ANI as the room number based on the number dialed.  If </w:t>
+        <w:t xml:space="preserve"> in cubm.tcl now looks at the dialed number and determines whether or not to use the ANI as the room number based on the number dialed.  If </w:t>
       </w:r>
       <w:proofErr w:type="spellStart"/>
       <w:r>
@@ -6061,15 +5958,7 @@
       </w:r>
       <w:proofErr w:type="spellEnd"/>
       <w:r>
-        <w:t xml:space="preserve"> in </w:t>
-      </w:r>
-      <w:proofErr w:type="spellStart"/>
-      <w:r>
-        <w:t>cubm.tcl</w:t>
-      </w:r>
-      <w:proofErr w:type="spellEnd"/>
-      <w:r>
-        <w:t xml:space="preserve"> to strip out the extra 0s.  This command accepts the first four digits and strips the rest.</w:t>
+        <w:t xml:space="preserve"> in cubm.tcl to strip out the extra 0s.  This command accepts the first four digits and strips the rest.</w:t>
       </w:r>
     </w:p>
     <w:p/>
@@ -6090,15 +5979,7 @@
         </w:numPr>
       </w:pPr>
       <w:r>
-        <w:t xml:space="preserve">Added routine in </w:t>
-      </w:r>
-      <w:proofErr w:type="spellStart"/>
-      <w:r>
-        <w:t>cubm.tcl</w:t>
-      </w:r>
-      <w:proofErr w:type="spellEnd"/>
-      <w:r>
-        <w:t xml:space="preserve"> for system to say “Goodbye” after caller enters their information – so the caller knows they are done.</w:t>
+        <w:t>Added routine in cubm.tcl for system to say “Goodbye” after caller enters their information – so the caller knows they are done.</w:t>
       </w:r>
     </w:p>
     <w:p>
@@ -6153,9 +6034,7 @@
       </w:r>
       <w:proofErr w:type="spellEnd"/>
       <w:r>
-        <w:t xml:space="preserve">
-#
-</w:t>
+        <w:t xml:space="preserve"> # </w:t>
       </w:r>
     </w:p>
     <w:p>
@@ -6179,13 +6058,11 @@
           <w:numId w:val="38"/>
         </w:numPr>
       </w:pPr>
-      <w:bookmarkStart w:id="22" w:name="_GoBack"/>
       <w:r>
         <w:t>"debug voice application scripts"  will now print embedded help messages to router console as program run</w:t>
       </w:r>
       <w:r>
-        <w:t xml:space="preserve">s
-</w:t>
+        <w:t xml:space="preserve">s </w:t>
       </w:r>
     </w:p>
     <w:p>
@@ -6197,11 +6074,11 @@
         </w:numPr>
       </w:pPr>
       <w:r>
-        <w:t xml:space="preserve">Added a catch in </w:t>
+        <w:t>Added a catch in cubm-</w:t>
       </w:r>
       <w:proofErr w:type="spellStart"/>
       <w:r>
-        <w:t>cubm-eem.tcl</w:t>
+        <w:t>eem.tcl</w:t>
       </w:r>
       <w:proofErr w:type="spellEnd"/>
       <w:r>
@@ -6216,8 +6093,7 @@
         <w:t xml:space="preserve"> connec</w:t>
       </w:r>
       <w:r>
-        <w:t xml:space="preserve">tion to Cloverleaf failed.
-</w:t>
+        <w:t xml:space="preserve">tion to Cloverleaf failed. </w:t>
       </w:r>
     </w:p>
     <w:p>
@@ -6244,11 +6120,123 @@
         <w:t>Added NTP commands to example router config to get/set correct time on router.</w:t>
       </w:r>
     </w:p>
-    <w:bookmarkEnd w:id="22"/>
+    <w:p>
+      <w:pPr>
+        <w:ind w:left="720"/>
+      </w:pPr>
+      <w:r>
+        <w:t>Version 2.0</w:t>
+      </w:r>
+    </w:p>
+    <w:p>
+      <w:pPr>
+        <w:pStyle w:val="ListParagraph"/>
+        <w:numPr>
+          <w:ilvl w:val="0"/>
+          <w:numId w:val="42"/>
+        </w:numPr>
+      </w:pPr>
+      <w:r>
+        <w:t xml:space="preserve">Added </w:t>
+      </w:r>
+      <w:proofErr w:type="spellStart"/>
+      <w:r>
+        <w:t>param</w:t>
+      </w:r>
+      <w:proofErr w:type="spellEnd"/>
+      <w:r>
+        <w:t xml:space="preserve"> central-</w:t>
+      </w:r>
+      <w:proofErr w:type="spellStart"/>
+      <w:r>
+        <w:t>timezone</w:t>
+      </w:r>
+      <w:proofErr w:type="spellEnd"/>
+      <w:r>
+        <w:t xml:space="preserve">-offset to router config and cubm.tcl .  This parameter allows you to use central </w:t>
+      </w:r>
+      <w:proofErr w:type="spellStart"/>
+      <w:r>
+        <w:t>timezone</w:t>
+      </w:r>
+      <w:proofErr w:type="spellEnd"/>
+      <w:r>
+        <w:t xml:space="preserve"> for the router so logging done at corporate will have correct timestamps and still send the correct time to cloverleaf in the cubm messages.  A -2 would mean a two hour difference from central time (pacific time).  A +1 would mean a plus one hour difference </w:t>
+      </w:r>
+      <w:r>
+        <w:lastRenderedPageBreak/>
+        <w:t>from central time. (Eastern Time.)  So cubm.tcl will take central time and subtract or add hours based on this parameter.</w:t>
+      </w:r>
+    </w:p>
+    <w:p>
+      <w:pPr>
+        <w:pStyle w:val="ListParagraph"/>
+        <w:numPr>
+          <w:ilvl w:val="0"/>
+          <w:numId w:val="42"/>
+        </w:numPr>
+      </w:pPr>
+      <w:r>
+        <w:t xml:space="preserve">Added </w:t>
+      </w:r>
+      <w:proofErr w:type="spellStart"/>
+      <w:r>
+        <w:t>param</w:t>
+      </w:r>
+      <w:proofErr w:type="spellEnd"/>
+      <w:r>
+        <w:t xml:space="preserve"> room-digits to router config.  This maps to </w:t>
+      </w:r>
+      <w:proofErr w:type="spellStart"/>
+      <w:r>
+        <w:t>roomDigits</w:t>
+      </w:r>
+      <w:proofErr w:type="spellEnd"/>
+      <w:r>
+        <w:t xml:space="preserve"> in cubm.tcl.  You put in the number of digits in the room number.. i.e.  2004 would be a 4 digit room number, 12004 would be a 5 digit room number.  7 digits is max room number. </w:t>
+      </w:r>
+    </w:p>
+    <w:p>
+      <w:r>
+        <w:t>Version 2.1</w:t>
+      </w:r>
+    </w:p>
+    <w:p>
+      <w:pPr>
+        <w:pStyle w:val="ListParagraph"/>
+        <w:numPr>
+          <w:ilvl w:val="0"/>
+          <w:numId w:val="43"/>
+        </w:numPr>
+      </w:pPr>
+      <w:r>
+        <w:t>Room numbers were not working correctly at OneVoice sites… 10 digit ANI not being read correctly. Changed the way p</w:t>
+      </w:r>
+      <w:r>
+        <w:t>roc</w:t>
+      </w:r>
+      <w:r>
+        <w:t>edure</w:t>
+      </w:r>
+      <w:r>
+        <w:t xml:space="preserve"> </w:t>
+      </w:r>
+      <w:r>
+        <w:t>“</w:t>
+      </w:r>
+      <w:proofErr w:type="spellStart"/>
+      <w:r>
+        <w:t>act_ValidateMaidID</w:t>
+      </w:r>
+      <w:proofErr w:type="spellEnd"/>
+      <w:r>
+        <w:t>” reads the room number.</w:t>
+      </w:r>
+    </w:p>
     <w:sectPr>
-      <w:headerReference w:type="default" r:id="rId12"/>
-      <w:footerReference w:type="default" r:id="rId13"/>
-      <w:footerReference w:type="first" r:id="rId14"/>
+      <w:headerReference w:type="default" r:id="rId13"/>
+      <w:footerReference w:type="default" r:id="rId14"/>
+      <w:footerReference w:type="first" r:id="rId15"/>
       <w:pgSz w:w="12240" w:h="15840" w:code="1"/>
       <w:pgMar w:top="1440" w:right="720" w:bottom="1440" w:left="720" w:header="720" w:footer="720" w:gutter="0"/>
       <w:cols w:space="720"/>
@@ -6424,7 +6412,7 @@
         <w:sz w:val="16"/>
         <w:szCs w:val="16"/>
       </w:rPr>
-      <w:t>12</w:t>
+      <w:t>2</w:t>
     </w:r>
     <w:r>
       <w:rPr>
@@ -8592,6 +8580,119 @@
     </w:lvl>
   </w:abstractNum>
   <w:abstractNum w:abstractNumId="14">
+    <w:nsid w:val="2B5D3BA1"/>
+    <w:multiLevelType w:val="hybridMultilevel"/>
+    <w:tmpl w:val="925662B8"/>
+    <w:lvl w:ilvl="0" w:tplc="04090001">
+      <w:start w:val="1"/>
+      <w:numFmt w:val="bullet"/>
+      <w:lvlText w:val=""/>
+      <w:lvlJc w:val="left"/>
+      <w:pPr>
+        <w:ind w:left="2160" w:hanging="360"/>
+      </w:pPr>
+      <w:rPr>
+        <w:rFonts w:ascii="Symbol" w:hAnsi="Symbol" w:hint="default"/>
+      </w:rPr>
+    </w:lvl>
+    <w:lvl w:ilvl="1" w:tplc="04090003" w:tentative="1">
+      <w:start w:val="1"/>
+      <w:numFmt w:val="bullet"/>
+      <w:lvlText w:val="o"/>
+      <w:lvlJc w:val="left"/>
+      <w:pPr>
+        <w:ind w:left="2880" w:hanging="360"/>
+      </w:pPr>
+      <w:rPr>
+        <w:rFonts w:ascii="Courier New" w:hAnsi="Courier New" w:hint="default"/>
+      </w:rPr>
+    </w:lvl>
+    <w:lvl w:ilvl="2" w:tplc="04090005" w:tentative="1">
+      <w:start w:val="1"/>
+      <w:numFmt w:val="bullet"/>
+      <w:lvlText w:val=""/>
+      <w:lvlJc w:val="left"/>
+      <w:pPr>
+        <w:ind w:left="3600" w:hanging="360"/>
+      </w:pPr>
+      <w:rPr>
+        <w:rFonts w:ascii="Wingdings" w:hAnsi="Wingdings" w:hint="default"/>
+      </w:rPr>
+    </w:lvl>
+    <w:lvl w:ilvl="3" w:tplc="04090001" w:tentative="1">
+      <w:start w:val="1"/>
+      <w:numFmt w:val="bullet"/>
+      <w:lvlText w:val=""/>
+      <w:lvlJc w:val="left"/>
+      <w:pPr>
+        <w:ind w:left="4320" w:hanging="360"/>
+      </w:pPr>
+      <w:rPr>
+        <w:rFonts w:ascii="Symbol" w:hAnsi="Symbol" w:hint="default"/>
+      </w:rPr>
+    </w:lvl>
+    <w:lvl w:ilvl="4" w:tplc="04090003" w:tentative="1">
+      <w:start w:val="1"/>
+      <w:numFmt w:val="bullet"/>
+      <w:lvlText w:val="o"/>
+      <w:lvlJc w:val="left"/>
+      <w:pPr>
+        <w:ind w:left="5040" w:hanging="360"/>
+      </w:pPr>
+      <w:rPr>
+        <w:rFonts w:ascii="Courier New" w:hAnsi="Courier New" w:hint="default"/>
+      </w:rPr>
+    </w:lvl>
+    <w:lvl w:ilvl="5" w:tplc="04090005" w:tentative="1">
+      <w:start w:val="1"/>
+      <w:numFmt w:val="bullet"/>
+      <w:lvlText w:val=""/>
+      <w:lvlJc w:val="left"/>
+      <w:pPr>
+        <w:ind w:left="5760" w:hanging="360"/>
+      </w:pPr>
+      <w:rPr>
+        <w:rFonts w:ascii="Wingdings" w:hAnsi="Wingdings" w:hint="default"/>
+      </w:rPr>
+    </w:lvl>
+    <w:lvl w:ilvl="6" w:tplc="04090001" w:tentative="1">
+      <w:start w:val="1"/>
+      <w:numFmt w:val="bullet"/>
+      <w:lvlText w:val=""/>
+      <w:lvlJc w:val="left"/>
+      <w:pPr>
+        <w:ind w:left="6480" w:hanging="360"/>
+      </w:pPr>
+      <w:rPr>
+        <w:rFonts w:ascii="Symbol" w:hAnsi="Symbol" w:hint="default"/>
+      </w:rPr>
+    </w:lvl>
+    <w:lvl w:ilvl="7" w:tplc="04090003" w:tentative="1">
+      <w:start w:val="1"/>
+      <w:numFmt w:val="bullet"/>
+      <w:lvlText w:val="o"/>
+      <w:lvlJc w:val="left"/>
+      <w:pPr>
+        <w:ind w:left="7200" w:hanging="360"/>
+      </w:pPr>
+      <w:rPr>
+        <w:rFonts w:ascii="Courier New" w:hAnsi="Courier New" w:hint="default"/>
+      </w:rPr>
+    </w:lvl>
+    <w:lvl w:ilvl="8" w:tplc="04090005" w:tentative="1">
+      <w:start w:val="1"/>
+      <w:numFmt w:val="bullet"/>
+      <w:lvlText w:val=""/>
+      <w:lvlJc w:val="left"/>
+      <w:pPr>
+        <w:ind w:left="7920" w:hanging="360"/>
+      </w:pPr>
+      <w:rPr>
+        <w:rFonts w:ascii="Wingdings" w:hAnsi="Wingdings" w:hint="default"/>
+      </w:rPr>
+    </w:lvl>
+  </w:abstractNum>
+  <w:abstractNum w:abstractNumId="15">
     <w:nsid w:val="2C520111"/>
     <w:multiLevelType w:val="hybridMultilevel"/>
     <w:tmpl w:val="4D2A95A6"/>
@@ -8731,7 +8832,7 @@
       </w:rPr>
     </w:lvl>
   </w:abstractNum>
-  <w:abstractNum w:abstractNumId="15">
+  <w:abstractNum w:abstractNumId="16">
     <w:nsid w:val="2C5D2C00"/>
     <w:multiLevelType w:val="hybridMultilevel"/>
     <w:tmpl w:val="8DC8BB74"/>
@@ -8844,7 +8945,7 @@
       </w:pPr>
     </w:lvl>
   </w:abstractNum>
-  <w:abstractNum w:abstractNumId="16">
+  <w:abstractNum w:abstractNumId="17">
     <w:nsid w:val="2F161795"/>
     <w:multiLevelType w:val="hybridMultilevel"/>
     <w:tmpl w:val="061473FC"/>
@@ -8957,7 +9058,7 @@
       </w:rPr>
     </w:lvl>
   </w:abstractNum>
-  <w:abstractNum w:abstractNumId="17">
+  <w:abstractNum w:abstractNumId="18">
     <w:nsid w:val="37A200AA"/>
     <w:multiLevelType w:val="hybridMultilevel"/>
     <w:tmpl w:val="3E76B088"/>
@@ -9097,7 +9198,7 @@
       </w:rPr>
     </w:lvl>
   </w:abstractNum>
-  <w:abstractNum w:abstractNumId="18">
+  <w:abstractNum w:abstractNumId="19">
     <w:nsid w:val="45643E2B"/>
     <w:multiLevelType w:val="multilevel"/>
     <w:tmpl w:val="748A5CF4"/>
@@ -9246,7 +9347,7 @@
       </w:rPr>
     </w:lvl>
   </w:abstractNum>
-  <w:abstractNum w:abstractNumId="19">
+  <w:abstractNum w:abstractNumId="20">
     <w:nsid w:val="464911B4"/>
     <w:multiLevelType w:val="hybridMultilevel"/>
     <w:tmpl w:val="93EAF394"/>
@@ -9386,7 +9487,7 @@
       </w:rPr>
     </w:lvl>
   </w:abstractNum>
-  <w:abstractNum w:abstractNumId="20">
+  <w:abstractNum w:abstractNumId="21">
     <w:nsid w:val="4C5406B4"/>
     <w:multiLevelType w:val="multilevel"/>
     <w:tmpl w:val="A25E8B36"/>
@@ -9535,7 +9636,7 @@
       </w:rPr>
     </w:lvl>
   </w:abstractNum>
-  <w:abstractNum w:abstractNumId="21">
+  <w:abstractNum w:abstractNumId="22">
     <w:nsid w:val="4D6C6610"/>
     <w:multiLevelType w:val="multilevel"/>
     <w:tmpl w:val="A7F4E124"/>
@@ -9655,7 +9756,7 @@
       </w:pPr>
     </w:lvl>
   </w:abstractNum>
-  <w:abstractNum w:abstractNumId="22">
+  <w:abstractNum w:abstractNumId="23">
     <w:nsid w:val="4F4D0870"/>
     <w:multiLevelType w:val="hybridMultilevel"/>
     <w:tmpl w:val="BE402A02"/>
@@ -9768,7 +9869,7 @@
       </w:rPr>
     </w:lvl>
   </w:abstractNum>
-  <w:abstractNum w:abstractNumId="23">
+  <w:abstractNum w:abstractNumId="24">
     <w:nsid w:val="4F5C4256"/>
     <w:multiLevelType w:val="hybridMultilevel"/>
     <w:tmpl w:val="6A00FF6E"/>
@@ -9855,7 +9956,7 @@
       </w:pPr>
     </w:lvl>
   </w:abstractNum>
-  <w:abstractNum w:abstractNumId="24">
+  <w:abstractNum w:abstractNumId="25">
     <w:nsid w:val="560A018C"/>
     <w:multiLevelType w:val="multilevel"/>
     <w:tmpl w:val="E7E009D8"/>
@@ -9968,7 +10069,7 @@
       </w:pPr>
     </w:lvl>
   </w:abstractNum>
-  <w:abstractNum w:abstractNumId="25">
+  <w:abstractNum w:abstractNumId="26">
     <w:nsid w:val="561C38C4"/>
     <w:multiLevelType w:val="hybridMultilevel"/>
     <w:tmpl w:val="048477B4"/>
@@ -10081,7 +10182,7 @@
       </w:rPr>
     </w:lvl>
   </w:abstractNum>
-  <w:abstractNum w:abstractNumId="26">
+  <w:abstractNum w:abstractNumId="27">
     <w:nsid w:val="587F43FC"/>
     <w:multiLevelType w:val="hybridMultilevel"/>
     <w:tmpl w:val="DAE656F0"/>
@@ -10194,7 +10295,7 @@
       </w:rPr>
     </w:lvl>
   </w:abstractNum>
-  <w:abstractNum w:abstractNumId="27">
+  <w:abstractNum w:abstractNumId="28">
     <w:nsid w:val="5BBC0EB7"/>
     <w:multiLevelType w:val="hybridMultilevel"/>
     <w:tmpl w:val="476694CA"/>
@@ -10307,7 +10408,7 @@
       </w:rPr>
     </w:lvl>
   </w:abstractNum>
-  <w:abstractNum w:abstractNumId="28">
+  <w:abstractNum w:abstractNumId="29">
     <w:nsid w:val="5CDB0317"/>
     <w:multiLevelType w:val="multilevel"/>
     <w:tmpl w:val="E7E009D8"/>
@@ -10420,7 +10521,7 @@
       </w:pPr>
     </w:lvl>
   </w:abstractNum>
-  <w:abstractNum w:abstractNumId="29">
+  <w:abstractNum w:abstractNumId="30">
     <w:nsid w:val="5FF92FE5"/>
     <w:multiLevelType w:val="hybridMultilevel"/>
     <w:tmpl w:val="2488E0EC"/>
@@ -10560,7 +10661,7 @@
       </w:rPr>
     </w:lvl>
   </w:abstractNum>
-  <w:abstractNum w:abstractNumId="30">
+  <w:abstractNum w:abstractNumId="31">
     <w:nsid w:val="60600AC8"/>
     <w:multiLevelType w:val="hybridMultilevel"/>
     <w:tmpl w:val="9BAA45AE"/>
@@ -10700,7 +10801,7 @@
       </w:rPr>
     </w:lvl>
   </w:abstractNum>
-  <w:abstractNum w:abstractNumId="31">
+  <w:abstractNum w:abstractNumId="32">
     <w:nsid w:val="628D7563"/>
     <w:multiLevelType w:val="hybridMultilevel"/>
     <w:tmpl w:val="11F09744"/>
@@ -10840,7 +10941,7 @@
       </w:rPr>
     </w:lvl>
   </w:abstractNum>
-  <w:abstractNum w:abstractNumId="32">
+  <w:abstractNum w:abstractNumId="33">
     <w:nsid w:val="6EFC1854"/>
     <w:multiLevelType w:val="hybridMultilevel"/>
     <w:tmpl w:val="21D2F326"/>
@@ -10980,7 +11081,7 @@
       </w:rPr>
     </w:lvl>
   </w:abstractNum>
-  <w:abstractNum w:abstractNumId="33">
+  <w:abstractNum w:abstractNumId="34">
     <w:nsid w:val="6F001A3C"/>
     <w:multiLevelType w:val="multilevel"/>
     <w:tmpl w:val="E7E009D8"/>
@@ -11093,7 +11194,7 @@
       </w:pPr>
     </w:lvl>
   </w:abstractNum>
-  <w:abstractNum w:abstractNumId="34">
+  <w:abstractNum w:abstractNumId="35">
     <w:nsid w:val="6FC22825"/>
     <w:multiLevelType w:val="hybridMultilevel"/>
     <w:tmpl w:val="7F845DCC"/>
@@ -11206,7 +11307,7 @@
       </w:rPr>
     </w:lvl>
   </w:abstractNum>
-  <w:abstractNum w:abstractNumId="35">
+  <w:abstractNum w:abstractNumId="36">
     <w:nsid w:val="71D95565"/>
     <w:multiLevelType w:val="hybridMultilevel"/>
     <w:tmpl w:val="B4EC77AA"/>
@@ -11346,7 +11447,7 @@
       </w:rPr>
     </w:lvl>
   </w:abstractNum>
-  <w:abstractNum w:abstractNumId="36">
+  <w:abstractNum w:abstractNumId="37">
     <w:nsid w:val="73D91EB9"/>
     <w:multiLevelType w:val="hybridMultilevel"/>
     <w:tmpl w:val="1F4CF734"/>
@@ -11486,7 +11587,7 @@
       </w:rPr>
     </w:lvl>
   </w:abstractNum>
-  <w:abstractNum w:abstractNumId="37">
+  <w:abstractNum w:abstractNumId="38">
     <w:nsid w:val="7B966D3B"/>
     <w:multiLevelType w:val="multilevel"/>
     <w:tmpl w:val="E7E009D8"/>
@@ -11599,7 +11700,7 @@
       </w:pPr>
     </w:lvl>
   </w:abstractNum>
-  <w:abstractNum w:abstractNumId="38">
+  <w:abstractNum w:abstractNumId="39">
     <w:nsid w:val="7C6863EA"/>
     <w:multiLevelType w:val="hybridMultilevel"/>
     <w:tmpl w:val="54302AA8"/>
@@ -11739,7 +11840,120 @@
       </w:rPr>
     </w:lvl>
   </w:abstractNum>
-  <w:abstractNum w:abstractNumId="39">
+  <w:abstractNum w:abstractNumId="40">
+    <w:nsid w:val="7D2A0FB1"/>
+    <w:multiLevelType w:val="hybridMultilevel"/>
+    <w:tmpl w:val="426213EC"/>
+    <w:lvl w:ilvl="0" w:tplc="04090001">
+      <w:start w:val="1"/>
+      <w:numFmt w:val="bullet"/>
+      <w:lvlText w:val=""/>
+      <w:lvlJc w:val="left"/>
+      <w:pPr>
+        <w:ind w:left="2520" w:hanging="360"/>
+      </w:pPr>
+      <w:rPr>
+        <w:rFonts w:ascii="Symbol" w:hAnsi="Symbol" w:hint="default"/>
+      </w:rPr>
+    </w:lvl>
+    <w:lvl w:ilvl="1" w:tplc="04090003" w:tentative="1">
+      <w:start w:val="1"/>
+      <w:numFmt w:val="bullet"/>
+      <w:lvlText w:val="o"/>
+      <w:lvlJc w:val="left"/>
+      <w:pPr>
+        <w:ind w:left="3240" w:hanging="360"/>
+      </w:pPr>
+      <w:rPr>
+        <w:rFonts w:ascii="Courier New" w:hAnsi="Courier New" w:hint="default"/>
+      </w:rPr>
+    </w:lvl>
+    <w:lvl w:ilvl="2" w:tplc="04090005" w:tentative="1">
+      <w:start w:val="1"/>
+      <w:numFmt w:val="bullet"/>
+      <w:lvlText w:val=""/>
+      <w:lvlJc w:val="left"/>
+      <w:pPr>
+        <w:ind w:left="3960" w:hanging="360"/>
+      </w:pPr>
+      <w:rPr>
+        <w:rFonts w:ascii="Wingdings" w:hAnsi="Wingdings" w:hint="default"/>
+      </w:rPr>
+    </w:lvl>
+    <w:lvl w:ilvl="3" w:tplc="04090001" w:tentative="1">
+      <w:start w:val="1"/>
+      <w:numFmt w:val="bullet"/>
+      <w:lvlText w:val=""/>
+      <w:lvlJc w:val="left"/>
+      <w:pPr>
+        <w:ind w:left="4680" w:hanging="360"/>
+      </w:pPr>
+      <w:rPr>
+        <w:rFonts w:ascii="Symbol" w:hAnsi="Symbol" w:hint="default"/>
+      </w:rPr>
+    </w:lvl>
+    <w:lvl w:ilvl="4" w:tplc="04090003" w:tentative="1">
+      <w:start w:val="1"/>
+      <w:numFmt w:val="bullet"/>
+      <w:lvlText w:val="o"/>
+      <w:lvlJc w:val="left"/>
+      <w:pPr>
+        <w:ind w:left="5400" w:hanging="360"/>
+      </w:pPr>
+      <w:rPr>
+        <w:rFonts w:ascii="Courier New" w:hAnsi="Courier New" w:hint="default"/>
+      </w:rPr>
+    </w:lvl>
+    <w:lvl w:ilvl="5" w:tplc="04090005" w:tentative="1">
+      <w:start w:val="1"/>
+      <w:numFmt w:val="bullet"/>
+      <w:lvlText w:val=""/>
+      <w:lvlJc w:val="left"/>
+      <w:pPr>
+        <w:ind w:left="6120" w:hanging="360"/>
+      </w:pPr>
+      <w:rPr>
+        <w:rFonts w:ascii="Wingdings" w:hAnsi="Wingdings" w:hint="default"/>
+      </w:rPr>
+    </w:lvl>
+    <w:lvl w:ilvl="6" w:tplc="04090001" w:tentative="1">
+      <w:start w:val="1"/>
+      <w:numFmt w:val="bullet"/>
+      <w:lvlText w:val=""/>
+      <w:lvlJc w:val="left"/>
+      <w:pPr>
+        <w:ind w:left="6840" w:hanging="360"/>
+      </w:pPr>
+      <w:rPr>
+        <w:rFonts w:ascii="Symbol" w:hAnsi="Symbol" w:hint="default"/>
+      </w:rPr>
+    </w:lvl>
+    <w:lvl w:ilvl="7" w:tplc="04090003" w:tentative="1">
+      <w:start w:val="1"/>
+      <w:numFmt w:val="bullet"/>
+      <w:lvlText w:val="o"/>
+      <w:lvlJc w:val="left"/>
+      <w:pPr>
+        <w:ind w:left="7560" w:hanging="360"/>
+      </w:pPr>
+      <w:rPr>
+        <w:rFonts w:ascii="Courier New" w:hAnsi="Courier New" w:hint="default"/>
+      </w:rPr>
+    </w:lvl>
+    <w:lvl w:ilvl="8" w:tplc="04090005" w:tentative="1">
+      <w:start w:val="1"/>
+      <w:numFmt w:val="bullet"/>
+      <w:lvlText w:val=""/>
+      <w:lvlJc w:val="left"/>
+      <w:pPr>
+        <w:ind w:left="8280" w:hanging="360"/>
+      </w:pPr>
+      <w:rPr>
+        <w:rFonts w:ascii="Wingdings" w:hAnsi="Wingdings" w:hint="default"/>
+      </w:rPr>
+    </w:lvl>
+  </w:abstractNum>
+  <w:abstractNum w:abstractNumId="41">
     <w:nsid w:val="7D587A05"/>
     <w:multiLevelType w:val="multilevel"/>
     <w:tmpl w:val="E7E009D8"/>
@@ -11852,7 +12066,7 @@
       </w:pPr>
     </w:lvl>
   </w:abstractNum>
-  <w:abstractNum w:abstractNumId="40">
+  <w:abstractNum w:abstractNumId="42">
     <w:nsid w:val="7F7A2E36"/>
     <w:multiLevelType w:val="hybridMultilevel"/>
     <w:tmpl w:val="0652FA36"/>
@@ -11993,55 +12207,55 @@
     </w:lvl>
   </w:abstractNum>
   <w:num w:numId="1">
-    <w:abstractNumId w:val="21"/>
+    <w:abstractNumId w:val="22"/>
   </w:num>
   <w:num w:numId="2">
     <w:abstractNumId w:val="3"/>
   </w:num>
   <w:num w:numId="3">
-    <w:abstractNumId w:val="20"/>
+    <w:abstractNumId w:val="21"/>
   </w:num>
   <w:num w:numId="4">
-    <w:abstractNumId w:val="15"/>
+    <w:abstractNumId w:val="16"/>
   </w:num>
   <w:num w:numId="5">
     <w:abstractNumId w:val="0"/>
   </w:num>
   <w:num w:numId="6">
-    <w:abstractNumId w:val="35"/>
+    <w:abstractNumId w:val="36"/>
   </w:num>
   <w:num w:numId="7">
-    <w:abstractNumId w:val="30"/>
+    <w:abstractNumId w:val="31"/>
   </w:num>
   <w:num w:numId="8">
-    <w:abstractNumId w:val="33"/>
+    <w:abstractNumId w:val="34"/>
   </w:num>
   <w:num w:numId="9">
     <w:abstractNumId w:val="13"/>
   </w:num>
   <w:num w:numId="10">
-    <w:abstractNumId w:val="19"/>
+    <w:abstractNumId w:val="20"/>
   </w:num>
   <w:num w:numId="11">
-    <w:abstractNumId w:val="38"/>
+    <w:abstractNumId w:val="39"/>
   </w:num>
   <w:num w:numId="12">
-    <w:abstractNumId w:val="32"/>
+    <w:abstractNumId w:val="33"/>
   </w:num>
   <w:num w:numId="13">
     <w:abstractNumId w:val="1"/>
   </w:num>
   <w:num w:numId="14">
-    <w:abstractNumId w:val="36"/>
+    <w:abstractNumId w:val="37"/>
   </w:num>
   <w:num w:numId="15">
-    <w:abstractNumId w:val="37"/>
+    <w:abstractNumId w:val="38"/>
   </w:num>
   <w:num w:numId="16">
-    <w:abstractNumId w:val="18"/>
+    <w:abstractNumId w:val="19"/>
   </w:num>
   <w:num w:numId="17">
-    <w:abstractNumId w:val="24"/>
+    <w:abstractNumId w:val="25"/>
   </w:num>
   <w:num w:numId="18">
     <w:abstractNumId w:val="4"/>
@@ -12050,28 +12264,28 @@
     <w:abstractNumId w:val="11"/>
   </w:num>
   <w:num w:numId="20">
-    <w:abstractNumId w:val="39"/>
+    <w:abstractNumId w:val="41"/>
   </w:num>
   <w:num w:numId="21">
-    <w:abstractNumId w:val="28"/>
+    <w:abstractNumId w:val="29"/>
   </w:num>
   <w:num w:numId="22">
-    <w:abstractNumId w:val="31"/>
+    <w:abstractNumId w:val="32"/>
   </w:num>
   <w:num w:numId="23">
-    <w:abstractNumId w:val="40"/>
+    <w:abstractNumId w:val="42"/>
   </w:num>
   <w:num w:numId="24">
-    <w:abstractNumId w:val="17"/>
+    <w:abstractNumId w:val="18"/>
   </w:num>
   <w:num w:numId="25">
     <w:abstractNumId w:val="12"/>
   </w:num>
   <w:num w:numId="26">
-    <w:abstractNumId w:val="29"/>
+    <w:abstractNumId w:val="30"/>
   </w:num>
   <w:num w:numId="27">
-    <w:abstractNumId w:val="14"/>
+    <w:abstractNumId w:val="15"/>
   </w:num>
   <w:num w:numId="28">
     <w:abstractNumId w:val="9"/>
@@ -12083,37 +12297,43 @@
     <w:abstractNumId w:val="8"/>
   </w:num>
   <w:num w:numId="31">
-    <w:abstractNumId w:val="25"/>
+    <w:abstractNumId w:val="26"/>
   </w:num>
   <w:num w:numId="32">
     <w:abstractNumId w:val="7"/>
   </w:num>
   <w:num w:numId="33">
-    <w:abstractNumId w:val="16"/>
+    <w:abstractNumId w:val="17"/>
   </w:num>
   <w:num w:numId="34">
-    <w:abstractNumId w:val="34"/>
+    <w:abstractNumId w:val="35"/>
   </w:num>
   <w:num w:numId="35">
-    <w:abstractNumId w:val="26"/>
+    <w:abstractNumId w:val="27"/>
   </w:num>
   <w:num w:numId="36">
     <w:abstractNumId w:val="6"/>
   </w:num>
   <w:num w:numId="37">
-    <w:abstractNumId w:val="22"/>
+    <w:abstractNumId w:val="23"/>
   </w:num>
   <w:num w:numId="38">
     <w:abstractNumId w:val="2"/>
   </w:num>
   <w:num w:numId="39">
-    <w:abstractNumId w:val="27"/>
+    <w:abstractNumId w:val="28"/>
   </w:num>
   <w:num w:numId="40">
     <w:abstractNumId w:val="5"/>
   </w:num>
   <w:num w:numId="41">
-    <w:abstractNumId w:val="23"/>
+    <w:abstractNumId w:val="24"/>
+  </w:num>
+  <w:num w:numId="42">
+    <w:abstractNumId w:val="40"/>
+  </w:num>
+  <w:num w:numId="43">
+    <w:abstractNumId w:val="14"/>
   </w:num>
 </w:numbering>
 </file>
@@ -14132,7 +14352,7 @@
 </file>
 
 <file path=customXml/itemProps1.xml><?xml version="1.0" encoding="utf-8"?>
-<ds:datastoreItem xmlns:ds="http://schemas.openxmlformats.org/officeDocument/2006/customXml" ds:itemID="{43237E0E-4608-6A45-BA56-CC9E0A807D37}">
+<ds:datastoreItem xmlns:ds="http://schemas.openxmlformats.org/officeDocument/2006/customXml" ds:itemID="{720D62FC-00FB-DD4D-AA1C-FE30993189AC}">
   <ds:schemaRefs>
     <ds:schemaRef ds:uri="http://schemas.openxmlformats.org/officeDocument/2006/bibliography"/>
   </ds:schemaRefs>

</xml_diff>

<commit_message>
v2.3 cubm-eem.tcl output queing
</commit_message>
<xml_diff>
--- a/CUBM_FeatureGuide.docx
+++ b/CUBM_FeatureGuide.docx
@@ -1,6 +1,6 @@
 
 <file path=word/document.xml><?xml version="1.0" encoding="utf-8"?>
-<w:document xmlns:wpc="http://schemas.microsoft.com/office/word/2010/wordprocessingCanvas" xmlns:mo="http://schemas.microsoft.com/office/mac/office/2008/main" xmlns:mc="http://schemas.openxmlformats.org/markup-compatibility/2006" xmlns:mv="urn:schemas-microsoft-com:mac:vml" xmlns:o="urn:schemas-microsoft-com:office:office" xmlns:r="http://schemas.openxmlformats.org/officeDocument/2006/relationships" xmlns:m="http://schemas.openxmlformats.org/officeDocument/2006/math" xmlns:v="urn:schemas-microsoft-com:vml" xmlns:wp14="http://schemas.microsoft.com/office/word/2010/wordprocessingDrawing" xmlns:wp="http://schemas.openxmlformats.org/drawingml/2006/wordprocessingDrawing" xmlns:w10="urn:schemas-microsoft-com:office:word" xmlns:w="http://schemas.openxmlformats.org/wordprocessingml/2006/main" xmlns:w14="http://schemas.microsoft.com/office/word/2010/wordml" xmlns:wpg="http://schemas.microsoft.com/office/word/2010/wordprocessingGroup" xmlns:wpi="http://schemas.microsoft.com/office/word/2010/wordprocessingInk" xmlns:wne="http://schemas.microsoft.com/office/word/2006/wordml" xmlns:wps="http://schemas.microsoft.com/office/word/2010/wordprocessingShape" mc:Ignorable="w14 wp14">
+<w:document xmlns:wpc="http://schemas.microsoft.com/office/word/2010/wordprocessingCanvas" xmlns:mo="http://schemas.microsoft.com/office/mac/office/2008/main" xmlns:mc="http://schemas.openxmlformats.org/markup-compatibility/2006" xmlns:mv="urn:schemas-microsoft-com:mac:vml" xmlns:o="urn:schemas-microsoft-com:office:office" xmlns:r="http://schemas.openxmlformats.org/officeDocument/2006/relationships" xmlns:m="http://schemas.openxmlformats.org/officeDocument/2006/math" xmlns:v="urn:schemas-microsoft-com:vml" xmlns:wp14="http://schemas.microsoft.com/office/word/2010/wordprocessingDrawing" xmlns:wp="http://schemas.openxmlformats.org/drawingml/2006/wordprocessingDrawing" xmlns:w10="urn:schemas-microsoft-com:office:word" xmlns:w="http://schemas.openxmlformats.org/wordprocessingml/2006/main" xmlns:w14="http://schemas.microsoft.com/office/word/2010/wordml" xmlns:w15="http://schemas.microsoft.com/office/word/2012/wordml" xmlns:wpg="http://schemas.microsoft.com/office/word/2010/wordprocessingGroup" xmlns:wpi="http://schemas.microsoft.com/office/word/2010/wordprocessingInk" xmlns:wne="http://schemas.microsoft.com/office/word/2006/wordml" xmlns:wps="http://schemas.microsoft.com/office/word/2010/wordprocessingShape" mc:Ignorable="w14 w15 wp14">
   <w:body>
     <w:p>
       <w:pPr>
@@ -78,14 +78,14 @@
                             </a:ln>
                             <a:extLst>
                               <a:ext uri="{909E8E84-426E-40dd-AFC4-6F175D3DCCD1}">
-                                <a14:hiddenFill xmlns:a14="http://schemas.microsoft.com/office/drawing/2010/main">
+                                <a14:hiddenFill xmlns="" xmlns:o="urn:schemas-microsoft-com:office:office" xmlns:v="urn:schemas-microsoft-com:vml" xmlns:w10="urn:schemas-microsoft-com:office:word" xmlns:w="http://schemas.openxmlformats.org/wordprocessingml/2006/main" xmlns:a14="http://schemas.microsoft.com/office/drawing/2010/main">
                                   <a:solidFill>
                                     <a:srgbClr val="FFFFFF"/>
                                   </a:solidFill>
                                 </a14:hiddenFill>
                               </a:ext>
                               <a:ext uri="{91240B29-F687-4f45-9708-019B960494DF}">
-                                <a14:hiddenLine xmlns:a14="http://schemas.microsoft.com/office/drawing/2010/main" w="9525">
+                                <a14:hiddenLine xmlns="" xmlns:o="urn:schemas-microsoft-com:office:office" xmlns:v="urn:schemas-microsoft-com:vml" xmlns:w10="urn:schemas-microsoft-com:office:word" xmlns:w="http://schemas.openxmlformats.org/wordprocessingml/2006/main" xmlns:a14="http://schemas.microsoft.com/office/drawing/2010/main" w="9525">
                                   <a:solidFill>
                                     <a:srgbClr val="000000"/>
                                   </a:solidFill>
@@ -156,7 +156,7 @@
                             </a:ln>
                             <a:extLst>
                               <a:ext uri="{909E8E84-426E-40dd-AFC4-6F175D3DCCD1}">
-                                <a14:hiddenFill xmlns:a14="http://schemas.microsoft.com/office/drawing/2010/main">
+                                <a14:hiddenFill xmlns="" xmlns:o="urn:schemas-microsoft-com:office:office" xmlns:v="urn:schemas-microsoft-com:vml" xmlns:w10="urn:schemas-microsoft-com:office:word" xmlns:w="http://schemas.openxmlformats.org/wordprocessingml/2006/main" xmlns:a14="http://schemas.microsoft.com/office/drawing/2010/main">
                                   <a:noFill/>
                                 </a14:hiddenFill>
                               </a:ext>
@@ -186,7 +186,7 @@
                           </a:ln>
                           <a:extLst>
                             <a:ext uri="{91240B29-F687-4f45-9708-019B960494DF}">
-                              <a14:hiddenLine xmlns:a14="http://schemas.microsoft.com/office/drawing/2010/main" w="9525">
+                              <a14:hiddenLine xmlns="" xmlns:o="urn:schemas-microsoft-com:office:office" xmlns:v="urn:schemas-microsoft-com:vml" xmlns:w10="urn:schemas-microsoft-com:office:word" xmlns:w="http://schemas.openxmlformats.org/wordprocessingml/2006/main" xmlns:a14="http://schemas.microsoft.com/office/drawing/2010/main" w="9525">
                                 <a:solidFill>
                                   <a:srgbClr val="000000"/>
                                 </a:solidFill>
@@ -222,7 +222,7 @@
                                             </pic:cNvPicPr>
                                           </pic:nvPicPr>
                                           <pic:blipFill>
-                                            <a:blip r:embed="rId10"/>
+                                            <a:blip r:embed="rId9"/>
                                             <a:srcRect/>
                                             <a:stretch>
                                               <a:fillRect/>
@@ -271,7 +271,7 @@
           </mc:Choice>
           <mc:Fallback>
             <w:pict>
-              <v:group id="Group 8" o:spid="_x0000_s1026" style="position:absolute;margin-left:-2.65pt;margin-top:-39.35pt;width:544pt;height:82.2pt;z-index:251657728" coordorigin="666,652" coordsize="10880,1644" o:gfxdata="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">
+              <v:group w14:anchorId="22CC0C2C" id="Group 8" o:spid="_x0000_s1026" style="position:absolute;margin-left:-2.7pt;margin-top:-39.35pt;width:544pt;height:82.2pt;z-index:251657728" coordorigin="666,652" coordsize="10880,1644" o:gfxdata="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">
                 <v:group id="Group 6" o:spid="_x0000_s1027" style="position:absolute;left:4086;top:950;width:7460;height:893" coordorigin="2961,1265" coordsize="7460,893" o:gfxdata="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">
                   <v:shapetype id="_x0000_t202" coordsize="21600,21600" o:spt="202" path="m0,0l0,21600,21600,21600,21600,0xe">
                     <v:stroke joinstyle="miter"/>
@@ -342,7 +342,7 @@
                                       </pic:cNvPicPr>
                                     </pic:nvPicPr>
                                     <pic:blipFill>
-                                      <a:blip r:embed="rId11"/>
+                                      <a:blip r:embed="rId9"/>
                                       <a:srcRect/>
                                       <a:stretch>
                                         <a:fillRect/>
@@ -417,7 +417,7 @@
                     </pic:cNvPicPr>
                   </pic:nvPicPr>
                   <pic:blipFill>
-                    <a:blip r:embed="rId12" cstate="print"/>
+                    <a:blip r:embed="rId10" cstate="print"/>
                     <a:srcRect/>
                     <a:stretch>
                       <a:fillRect/>
@@ -504,7 +504,7 @@
           <w:sz w:val="52"/>
           <w:szCs w:val="52"/>
         </w:rPr>
-        <w:t xml:space="preserve"> v2.1</w:t>
+        <w:t xml:space="preserve"> v2.3</w:t>
       </w:r>
     </w:p>
     <w:p>
@@ -610,8 +610,6 @@
           <w:lang w:val="fr-FR"/>
         </w:rPr>
       </w:pPr>
-      <w:bookmarkStart w:id="0" w:name="_GoBack"/>
-      <w:bookmarkEnd w:id="0"/>
     </w:p>
     <w:p>
       <w:pPr>
@@ -2158,14 +2156,14 @@
       <w:pPr>
         <w:pStyle w:val="Heading1"/>
       </w:pPr>
-      <w:bookmarkStart w:id="1" w:name="_Toc135985224"/>
-      <w:bookmarkStart w:id="2" w:name="_Toc168724842"/>
-      <w:bookmarkStart w:id="3" w:name="_Toc211055688"/>
+      <w:bookmarkStart w:id="0" w:name="_Toc135985224"/>
+      <w:bookmarkStart w:id="1" w:name="_Toc168724842"/>
+      <w:bookmarkStart w:id="2" w:name="_Toc211055688"/>
       <w:r>
         <w:lastRenderedPageBreak/>
         <w:t>Introduction</w:t>
       </w:r>
-      <w:bookmarkEnd w:id="1"/>
+      <w:bookmarkEnd w:id="0"/>
     </w:p>
     <w:p>
       <w:pPr>
@@ -2179,15 +2177,7 @@
         <w:t>with</w:t>
       </w:r>
       <w:r>
-        <w:t xml:space="preserve">in </w:t>
-      </w:r>
-      <w:proofErr w:type="spellStart"/>
-      <w:r>
-        <w:t>Meditech</w:t>
-      </w:r>
-      <w:proofErr w:type="spellEnd"/>
-      <w:r>
-        <w:t xml:space="preserve">.  Some hospitals are still using </w:t>
+        <w:t xml:space="preserve">in Meditech.  Some hospitals are still using </w:t>
       </w:r>
       <w:r>
         <w:t>“</w:t>
@@ -2199,34 +2189,10 @@
         <w:t>”</w:t>
       </w:r>
       <w:r>
-        <w:t xml:space="preserve"> instead of the Bed Management system because they have no automated mechanism to get the Room Status updates to </w:t>
-      </w:r>
-      <w:proofErr w:type="spellStart"/>
-      <w:r>
-        <w:t>Meditech</w:t>
-      </w:r>
-      <w:proofErr w:type="spellEnd"/>
-      <w:r>
-        <w:t>.</w:t>
-      </w:r>
-      <w:r>
-        <w:t xml:space="preserve">  Other hospitals are using inexpensive interfaces to connect their existing legacy PBXs electronically to </w:t>
-      </w:r>
-      <w:proofErr w:type="spellStart"/>
-      <w:r>
-        <w:t>Meditech</w:t>
-      </w:r>
-      <w:proofErr w:type="spellEnd"/>
-      <w:r>
-        <w:t xml:space="preserve">.  Each PBX vendor requires different protocol interpretation to communicate with </w:t>
-      </w:r>
-      <w:proofErr w:type="spellStart"/>
-      <w:r>
-        <w:t>Meditech</w:t>
-      </w:r>
-      <w:proofErr w:type="spellEnd"/>
-      <w:r>
-        <w:t xml:space="preserve"> and a different end-user interaction.</w:t>
+        <w:t xml:space="preserve"> instead of the Bed Management system because they have no automated mechanism to get the Room Status updates to Meditech.</w:t>
+      </w:r>
+      <w:r>
+        <w:t xml:space="preserve">  Other hospitals are using inexpensive interfaces to connect their existing legacy PBXs electronically to Meditech.  Each PBX vendor requires different protocol interpretation to communicate with Meditech and a different end-user interaction.</w:t>
       </w:r>
     </w:p>
     <w:p>
@@ -2262,26 +2228,18 @@
         <w:t xml:space="preserve"> them electroni</w:t>
       </w:r>
       <w:r>
-        <w:t xml:space="preserve">cally to </w:t>
-      </w:r>
-      <w:proofErr w:type="spellStart"/>
-      <w:r>
-        <w:t>Meditech</w:t>
-      </w:r>
-      <w:proofErr w:type="spellEnd"/>
-      <w:r>
-        <w:t xml:space="preserve">.  CUBM can integrate with all of HCA’s current voice PBXs.  CUBM can run on routers already in place at every hospital.  CUBM provides a simple voice interface requiring very little training for end-users.  CUBMs operation for end-users is the same no matter what vendors PBX is being used.  </w:t>
+        <w:t xml:space="preserve">cally to Meditech.  CUBM can integrate with all of HCA’s current voice PBXs.  CUBM can run on routers already in place at every hospital.  CUBM provides a simple voice interface requiring very little training for end-users.  CUBMs operation for end-users is the same no matter what vendors PBX is being used.  </w:t>
       </w:r>
     </w:p>
     <w:p>
       <w:pPr>
         <w:pStyle w:val="Heading1"/>
       </w:pPr>
-      <w:bookmarkStart w:id="4" w:name="_Toc135985225"/>
+      <w:bookmarkStart w:id="3" w:name="_Toc135985225"/>
       <w:r>
         <w:t>Operation – End User perspective</w:t>
       </w:r>
-      <w:bookmarkEnd w:id="4"/>
+      <w:bookmarkEnd w:id="3"/>
     </w:p>
     <w:p>
       <w:pPr>
@@ -2340,15 +2298,7 @@
         <w:ind w:left="1224" w:right="1728"/>
       </w:pPr>
       <w:r>
-        <w:t xml:space="preserve">Caller enters digits for their personal maid id defined in </w:t>
-      </w:r>
-      <w:proofErr w:type="spellStart"/>
-      <w:r>
-        <w:t>Meditech</w:t>
-      </w:r>
-      <w:proofErr w:type="spellEnd"/>
-      <w:r>
-        <w:t>.</w:t>
+        <w:t>Caller enters digits for their personal maid id defined in Meditech.</w:t>
       </w:r>
     </w:p>
     <w:p>
@@ -2396,15 +2346,7 @@
         <w:t xml:space="preserve">Status </w:t>
       </w:r>
       <w:r>
-        <w:t xml:space="preserve">and a </w:t>
-      </w:r>
-      <w:proofErr w:type="spellStart"/>
-      <w:r>
-        <w:t>TimeStamp</w:t>
-      </w:r>
-      <w:proofErr w:type="spellEnd"/>
-      <w:r>
-        <w:t xml:space="preserve"> </w:t>
+        <w:t xml:space="preserve">and a TimeStamp </w:t>
       </w:r>
       <w:r>
         <w:t>to Cloverleaf.</w:t>
@@ -2442,13 +2384,8 @@
         <w:t>C</w:t>
       </w:r>
       <w:r>
-        <w:t xml:space="preserve">loverleaf formats message in HL7 format and sends it to </w:t>
-      </w:r>
-      <w:proofErr w:type="spellStart"/>
-      <w:r>
-        <w:t>Meditech</w:t>
-      </w:r>
-      <w:proofErr w:type="spellEnd"/>
+        <w:t>loverleaf formats message in HL7 format and sends it to Meditech</w:t>
+      </w:r>
       <w:r>
         <w:t>.</w:t>
       </w:r>
@@ -2491,11 +2428,11 @@
       <w:pPr>
         <w:pStyle w:val="Heading1"/>
       </w:pPr>
-      <w:bookmarkStart w:id="5" w:name="_Toc135985226"/>
+      <w:bookmarkStart w:id="4" w:name="_Toc135985226"/>
       <w:r>
         <w:t>Components</w:t>
       </w:r>
-      <w:bookmarkEnd w:id="5"/>
+      <w:bookmarkEnd w:id="4"/>
     </w:p>
     <w:p>
       <w:pPr>
@@ -2555,15 +2492,7 @@
         <w:t xml:space="preserve">A VWIC2-MFT PRI card if PRI is used to connect router to legacy PBX, or analog (FXO ports) if analog trunks are used to connect router to legacy PBX. </w:t>
       </w:r>
       <w:r>
-        <w:t xml:space="preserve">H.323 or SIP </w:t>
-      </w:r>
-      <w:proofErr w:type="spellStart"/>
-      <w:r>
-        <w:t>trunking</w:t>
-      </w:r>
-      <w:proofErr w:type="spellEnd"/>
-      <w:r>
-        <w:t xml:space="preserve"> </w:t>
+        <w:t xml:space="preserve">H.323 or SIP trunking </w:t>
       </w:r>
       <w:r>
         <w:t xml:space="preserve">over Ethernet </w:t>
@@ -2639,13 +2568,8 @@
       </w:pPr>
       <w:r>
         <w:lastRenderedPageBreak/>
-        <w:t>cubm-</w:t>
-      </w:r>
-      <w:proofErr w:type="spellStart"/>
-      <w:r>
-        <w:t>eem.tcl</w:t>
-      </w:r>
-      <w:proofErr w:type="spellEnd"/>
+        <w:t>cubm-eem.tcl</w:t>
+      </w:r>
       <w:r>
         <w:t xml:space="preserve"> – Cisco IOS Router Embedded Event Manager policy for CUBM.</w:t>
       </w:r>
@@ -2755,7 +2679,7 @@
       <w:pPr>
         <w:pStyle w:val="Heading1"/>
       </w:pPr>
-      <w:bookmarkStart w:id="6" w:name="_Toc135985227"/>
+      <w:bookmarkStart w:id="5" w:name="_Toc135985227"/>
       <w:r>
         <w:lastRenderedPageBreak/>
         <w:t xml:space="preserve">Site Specific </w:t>
@@ -2763,25 +2687,25 @@
       <w:r>
         <w:t>Changes for Router Config File</w:t>
       </w:r>
+      <w:bookmarkEnd w:id="5"/>
+    </w:p>
+    <w:p>
+      <w:pPr>
+        <w:pStyle w:val="Heading2"/>
+      </w:pPr>
+      <w:bookmarkStart w:id="6" w:name="_Toc135985228"/>
+      <w:r>
+        <w:t>Create Application instance and point to Cloverleaf IP/Port number belonging to facility</w:t>
+      </w:r>
       <w:bookmarkEnd w:id="6"/>
-    </w:p>
-    <w:p>
-      <w:pPr>
-        <w:pStyle w:val="Heading2"/>
-      </w:pPr>
-      <w:bookmarkStart w:id="7" w:name="_Toc135985228"/>
-      <w:r>
-        <w:t>Create Application instance and point to Cloverleaf IP/Port number belonging to facility</w:t>
-      </w:r>
-      <w:bookmarkEnd w:id="7"/>
     </w:p>
     <w:p>
       <w:pPr>
         <w:pStyle w:val="ListParagraph"/>
         <w:ind w:left="1152" w:right="1728"/>
       </w:pPr>
-      <w:bookmarkStart w:id="8" w:name="config_file_changes"/>
-      <w:bookmarkEnd w:id="8"/>
+      <w:bookmarkStart w:id="7" w:name="config_file_changes"/>
+      <w:bookmarkEnd w:id="7"/>
     </w:p>
     <w:p>
       <w:pPr>
@@ -2814,13 +2738,8 @@
         <w:ind w:left="1512" w:right="1728"/>
       </w:pPr>
       <w:r>
-        <w:t xml:space="preserve">application  service cubm </w:t>
-      </w:r>
-      <w:proofErr w:type="spellStart"/>
-      <w:r>
-        <w:t>flash:cubm.tcl</w:t>
-      </w:r>
-      <w:proofErr w:type="spellEnd"/>
+        <w:t>application  service cubm flash:cubm.tcl</w:t>
+      </w:r>
       <w:r>
         <w:t xml:space="preserve">        </w:t>
       </w:r>
@@ -2829,21 +2748,8 @@
       <w:pPr>
         <w:ind w:left="1512" w:right="1728"/>
       </w:pPr>
-      <w:proofErr w:type="spellStart"/>
-      <w:r>
-        <w:t>paramspace</w:t>
-      </w:r>
-      <w:proofErr w:type="spellEnd"/>
-      <w:r>
-        <w:t xml:space="preserve"> </w:t>
-      </w:r>
-      <w:proofErr w:type="spellStart"/>
-      <w:r>
-        <w:t>english</w:t>
-      </w:r>
-      <w:proofErr w:type="spellEnd"/>
-      <w:r>
-        <w:t xml:space="preserve"> index 0</w:t>
+      <w:r>
+        <w:t>paramspace english index 0</w:t>
       </w:r>
     </w:p>
     <w:p>
@@ -2854,44 +2760,60 @@
           <w:color w:val="C0504D" w:themeColor="accent2"/>
         </w:rPr>
       </w:pPr>
-      <w:proofErr w:type="spellStart"/>
       <w:r>
         <w:rPr>
           <w:b/>
           <w:color w:val="C0504D" w:themeColor="accent2"/>
         </w:rPr>
-        <w:t>param</w:t>
-      </w:r>
-      <w:proofErr w:type="spellEnd"/>
+        <w:t xml:space="preserve">param aa-pilot 234   </w:t>
+      </w:r>
       <w:r>
         <w:rPr>
           <w:b/>
           <w:color w:val="C0504D" w:themeColor="accent2"/>
         </w:rPr>
-        <w:t xml:space="preserve"> </w:t>
-      </w:r>
-      <w:proofErr w:type="spellStart"/>
+        <w:tab/>
+      </w:r>
       <w:r>
         <w:rPr>
           <w:b/>
           <w:color w:val="C0504D" w:themeColor="accent2"/>
         </w:rPr>
-        <w:t>aa</w:t>
-      </w:r>
-      <w:proofErr w:type="spellEnd"/>
-      <w:r>
+        <w:tab/>
+      </w:r>
+      <w:r>
+        <w:rPr>
+          <w:b/>
+        </w:rPr>
+        <w:t xml:space="preserve">! </w:t>
+      </w:r>
+      <w:r>
+        <w:rPr>
+          <w:b/>
+        </w:rPr>
+        <w:t>Phone number dialed auto room</w:t>
+      </w:r>
+      <w:r>
+        <w:rPr>
+          <w:b/>
+        </w:rPr>
+        <w:t># entry</w:t>
+      </w:r>
+    </w:p>
+    <w:p>
+      <w:pPr>
+        <w:ind w:left="1512" w:right="1728"/>
         <w:rPr>
           <w:b/>
           <w:color w:val="C0504D" w:themeColor="accent2"/>
         </w:rPr>
-        <w:t xml:space="preserve">-pilot 234   </w:t>
-      </w:r>
+      </w:pPr>
       <w:r>
         <w:rPr>
           <w:b/>
           <w:color w:val="C0504D" w:themeColor="accent2"/>
         </w:rPr>
-        <w:tab/>
+        <w:t xml:space="preserve">param aa-pilot2 235      </w:t>
       </w:r>
       <w:r>
         <w:rPr>
@@ -2910,13 +2832,13 @@
         <w:rPr>
           <w:b/>
         </w:rPr>
-        <w:t>Phone number dialed auto room</w:t>
+        <w:t>Phone number dialed manual room#</w:t>
       </w:r>
       <w:r>
         <w:rPr>
           <w:b/>
         </w:rPr>
-        <w:t># entry</w:t>
+        <w:t xml:space="preserve"> entry</w:t>
       </w:r>
     </w:p>
     <w:p>
@@ -2927,340 +2849,222 @@
           <w:color w:val="C0504D" w:themeColor="accent2"/>
         </w:rPr>
       </w:pPr>
-      <w:proofErr w:type="spellStart"/>
       <w:r>
         <w:rPr>
           <w:b/>
           <w:color w:val="C0504D" w:themeColor="accent2"/>
         </w:rPr>
-        <w:t>param</w:t>
-      </w:r>
-      <w:proofErr w:type="spellEnd"/>
+        <w:t xml:space="preserve">param cloverleaf-port 10846   </w:t>
+      </w:r>
       <w:r>
         <w:rPr>
           <w:b/>
           <w:color w:val="C0504D" w:themeColor="accent2"/>
         </w:rPr>
-        <w:t xml:space="preserve"> aa-pilot2 235      </w:t>
-      </w:r>
-      <w:r>
+        <w:tab/>
+      </w:r>
+      <w:r>
+        <w:rPr>
+          <w:b/>
+        </w:rPr>
+        <w:t xml:space="preserve">! </w:t>
+      </w:r>
+      <w:r>
+        <w:rPr>
+          <w:b/>
+        </w:rPr>
+        <w:t>Cloverleaf port for this facility</w:t>
+      </w:r>
+    </w:p>
+    <w:p>
+      <w:pPr>
+        <w:ind w:left="1512" w:right="1728"/>
         <w:rPr>
           <w:b/>
           <w:color w:val="C0504D" w:themeColor="accent2"/>
         </w:rPr>
-        <w:tab/>
-      </w:r>
-      <w:r>
-        <w:rPr>
-          <w:b/>
-        </w:rPr>
-        <w:t xml:space="preserve">! </w:t>
-      </w:r>
-      <w:r>
-        <w:rPr>
-          <w:b/>
-        </w:rPr>
-        <w:t>Phone number dialed manual room#</w:t>
-      </w:r>
-      <w:r>
-        <w:rPr>
-          <w:b/>
-        </w:rPr>
-        <w:t xml:space="preserve"> entry</w:t>
-      </w:r>
-    </w:p>
-    <w:p>
-      <w:pPr>
-        <w:ind w:left="1512" w:right="1728"/>
+      </w:pPr>
+      <w:r>
         <w:rPr>
           <w:b/>
           <w:color w:val="C0504D" w:themeColor="accent2"/>
         </w:rPr>
-      </w:pPr>
-      <w:proofErr w:type="spellStart"/>
+        <w:t xml:space="preserve">param cloverleaf-ip 170.150.226.10   </w:t>
+      </w:r>
       <w:r>
         <w:rPr>
           <w:b/>
           <w:color w:val="C0504D" w:themeColor="accent2"/>
         </w:rPr>
-        <w:t>param</w:t>
-      </w:r>
-      <w:proofErr w:type="spellEnd"/>
+        <w:tab/>
+      </w:r>
+      <w:r>
+        <w:rPr>
+          <w:b/>
+        </w:rPr>
+        <w:t xml:space="preserve">! </w:t>
+      </w:r>
+      <w:r>
+        <w:rPr>
+          <w:b/>
+        </w:rPr>
+        <w:t>Cloverleaf IP for this facility</w:t>
+      </w:r>
+    </w:p>
+    <w:p>
+      <w:pPr>
+        <w:ind w:left="1512" w:right="1728"/>
+        <w:rPr>
+          <w:b/>
+          <w:color w:val="000000" w:themeColor="text1"/>
+        </w:rPr>
+      </w:pPr>
       <w:r>
         <w:rPr>
           <w:b/>
           <w:color w:val="C0504D" w:themeColor="accent2"/>
         </w:rPr>
-        <w:t xml:space="preserve"> cloverleaf-port 10846   </w:t>
+        <w:t xml:space="preserve">param </w:t>
       </w:r>
       <w:r>
         <w:rPr>
           <w:b/>
           <w:color w:val="C0504D" w:themeColor="accent2"/>
         </w:rPr>
-        <w:tab/>
-      </w:r>
-      <w:r>
-        <w:rPr>
-          <w:b/>
-        </w:rPr>
-        <w:t xml:space="preserve">! </w:t>
-      </w:r>
-      <w:r>
-        <w:rPr>
-          <w:b/>
-        </w:rPr>
-        <w:t>Cloverleaf port for this facility</w:t>
-      </w:r>
-    </w:p>
-    <w:p>
-      <w:pPr>
-        <w:ind w:left="1512" w:right="1728"/>
+        <w:t>room-digits</w:t>
+      </w:r>
+      <w:r>
         <w:rPr>
           <w:b/>
           <w:color w:val="C0504D" w:themeColor="accent2"/>
         </w:rPr>
-      </w:pPr>
-      <w:proofErr w:type="spellStart"/>
+        <w:t xml:space="preserve"> </w:t>
+      </w:r>
       <w:r>
         <w:rPr>
           <w:b/>
           <w:color w:val="C0504D" w:themeColor="accent2"/>
         </w:rPr>
-        <w:t>param</w:t>
-      </w:r>
-      <w:proofErr w:type="spellEnd"/>
+        <w:t xml:space="preserve">4  </w:t>
+      </w:r>
+      <w:r>
+        <w:rPr>
+          <w:b/>
+          <w:color w:val="000000" w:themeColor="text1"/>
+        </w:rPr>
+        <w:t>! Number of digits in room#</w:t>
+      </w:r>
+    </w:p>
+    <w:p>
+      <w:pPr>
+        <w:ind w:left="1512" w:right="1728"/>
+        <w:rPr>
+          <w:b/>
+          <w:color w:val="000000" w:themeColor="text1"/>
+        </w:rPr>
+      </w:pPr>
       <w:r>
         <w:rPr>
           <w:b/>
           <w:color w:val="C0504D" w:themeColor="accent2"/>
         </w:rPr>
-        <w:t xml:space="preserve"> cloverleaf-ip 170.150.226.10   </w:t>
-      </w:r>
-      <w:r>
-        <w:rPr>
-          <w:b/>
-          <w:color w:val="C0504D" w:themeColor="accent2"/>
-        </w:rPr>
-        <w:tab/>
-      </w:r>
-      <w:r>
-        <w:rPr>
-          <w:b/>
-        </w:rPr>
-        <w:t xml:space="preserve">! </w:t>
-      </w:r>
-      <w:r>
-        <w:rPr>
-          <w:b/>
-        </w:rPr>
-        <w:t>Cloverleaf IP for this facility</w:t>
-      </w:r>
-    </w:p>
-    <w:p>
-      <w:pPr>
-        <w:ind w:left="1512" w:right="1728"/>
+        <w:t xml:space="preserve">param central-timezone-offset  0 </w:t>
+      </w:r>
+      <w:r>
         <w:rPr>
           <w:b/>
           <w:color w:val="000000" w:themeColor="text1"/>
         </w:rPr>
-      </w:pPr>
-      <w:proofErr w:type="spellStart"/>
-      <w:r>
-        <w:rPr>
-          <w:b/>
-          <w:color w:val="C0504D" w:themeColor="accent2"/>
-        </w:rPr>
-        <w:t>param</w:t>
-      </w:r>
-      <w:proofErr w:type="spellEnd"/>
-      <w:r>
-        <w:rPr>
-          <w:b/>
-          <w:color w:val="C0504D" w:themeColor="accent2"/>
-        </w:rPr>
-        <w:t xml:space="preserve"> </w:t>
-      </w:r>
-      <w:r>
-        <w:rPr>
-          <w:b/>
-          <w:color w:val="C0504D" w:themeColor="accent2"/>
-        </w:rPr>
-        <w:t>room-digits</w:t>
-      </w:r>
-      <w:r>
-        <w:rPr>
-          <w:b/>
-          <w:color w:val="C0504D" w:themeColor="accent2"/>
-        </w:rPr>
-        <w:t xml:space="preserve"> </w:t>
-      </w:r>
-      <w:r>
-        <w:rPr>
-          <w:b/>
-          <w:color w:val="C0504D" w:themeColor="accent2"/>
-        </w:rPr>
-        <w:t xml:space="preserve">4  </w:t>
+        <w:t xml:space="preserve">! HCA requires central timezone </w:t>
       </w:r>
       <w:r>
         <w:rPr>
           <w:b/>
           <w:color w:val="000000" w:themeColor="text1"/>
         </w:rPr>
-        <w:t>! Number of digits in room#</w:t>
-      </w:r>
-    </w:p>
-    <w:p>
-      <w:pPr>
-        <w:ind w:left="1512" w:right="1728"/>
+        <w:t>!</w:t>
+      </w:r>
+      <w:r>
         <w:rPr>
           <w:b/>
           <w:color w:val="000000" w:themeColor="text1"/>
         </w:rPr>
-      </w:pPr>
-      <w:proofErr w:type="spellStart"/>
-      <w:r>
-        <w:rPr>
-          <w:b/>
-          <w:color w:val="C0504D" w:themeColor="accent2"/>
-        </w:rPr>
-        <w:t>param</w:t>
-      </w:r>
-      <w:proofErr w:type="spellEnd"/>
-      <w:r>
-        <w:rPr>
-          <w:b/>
-          <w:color w:val="C0504D" w:themeColor="accent2"/>
-        </w:rPr>
-        <w:t xml:space="preserve"> central-</w:t>
-      </w:r>
-      <w:proofErr w:type="spellStart"/>
-      <w:r>
-        <w:rPr>
-          <w:b/>
-          <w:color w:val="C0504D" w:themeColor="accent2"/>
-        </w:rPr>
-        <w:t>timezone</w:t>
-      </w:r>
-      <w:proofErr w:type="spellEnd"/>
-      <w:r>
-        <w:rPr>
-          <w:b/>
-          <w:color w:val="C0504D" w:themeColor="accent2"/>
-        </w:rPr>
-        <w:t xml:space="preserve">-offset  0 </w:t>
+        <w:t>on router, this is how many hours from Central</w:t>
       </w:r>
       <w:r>
         <w:rPr>
           <w:b/>
           <w:color w:val="000000" w:themeColor="text1"/>
         </w:rPr>
-        <w:t xml:space="preserve">! HCA requires central </w:t>
-      </w:r>
-      <w:proofErr w:type="spellStart"/>
-      <w:r>
-        <w:rPr>
-          <w:b/>
-          <w:color w:val="000000" w:themeColor="text1"/>
-        </w:rPr>
-        <w:t>timezone</w:t>
-      </w:r>
-      <w:proofErr w:type="spellEnd"/>
-      <w:r>
-        <w:rPr>
-          <w:b/>
-          <w:color w:val="000000" w:themeColor="text1"/>
-        </w:rPr>
+        <w:t xml:space="preserve"> is this facility.  i.e. !west coast would put -2 here and cubm will subtract two hours !from central time for the timestamp it sends to cloverleaf.</w:t>
+      </w:r>
+    </w:p>
+    <w:p>
+      <w:pPr>
+        <w:ind w:left="1512" w:right="1728"/>
+      </w:pPr>
+    </w:p>
+    <w:p>
+      <w:pPr>
+        <w:ind w:left="1512" w:right="1728"/>
+      </w:pPr>
+      <w:r>
+        <w:t xml:space="preserve">! OPTIONAL MONITORING </w:t>
+      </w:r>
+    </w:p>
+    <w:p>
+      <w:pPr>
+        <w:ind w:left="1512" w:right="1728"/>
+      </w:pPr>
+      <w:r>
+        <w:t>monitor</w:t>
+      </w:r>
+    </w:p>
+    <w:p>
+      <w:pPr>
+        <w:ind w:left="1512" w:right="1728"/>
+      </w:pPr>
+      <w:r>
+        <w:t xml:space="preserve">  interface stats</w:t>
+      </w:r>
+    </w:p>
+    <w:p>
+      <w:pPr>
+        <w:ind w:left="1512" w:right="1728"/>
+      </w:pPr>
+      <w:r>
+        <w:t xml:space="preserve">  interface event-log</w:t>
+      </w:r>
+    </w:p>
+    <w:p>
+      <w:pPr>
+        <w:ind w:left="1512" w:right="1728"/>
+      </w:pPr>
+      <w:r>
+        <w:t xml:space="preserve">  stats</w:t>
+      </w:r>
+    </w:p>
+    <w:p>
+      <w:pPr>
+        <w:ind w:left="1512" w:right="1728"/>
+      </w:pPr>
+      <w:r>
+        <w:t xml:space="preserve">  event-log</w:t>
+      </w:r>
+    </w:p>
+    <w:p>
+      <w:pPr>
+        <w:ind w:left="1512" w:right="1728"/>
+      </w:pPr>
+      <w:r>
         <w:t xml:space="preserve"> </w:t>
       </w:r>
-      <w:r>
-        <w:rPr>
-          <w:b/>
-          <w:color w:val="000000" w:themeColor="text1"/>
-        </w:rPr>
-        <w:t>!</w:t>
-      </w:r>
-      <w:r>
-        <w:rPr>
-          <w:b/>
-          <w:color w:val="000000" w:themeColor="text1"/>
-        </w:rPr>
-        <w:t>on router, this is how many hours from Central</w:t>
-      </w:r>
-      <w:r>
-        <w:rPr>
-          <w:b/>
-          <w:color w:val="000000" w:themeColor="text1"/>
-        </w:rPr>
-        <w:t xml:space="preserve"> is this facility.  i.e. !west coast would put -2 here and cubm will subtract two hours !from central time for the timestamp it sends to cloverleaf.</w:t>
-      </w:r>
-    </w:p>
-    <w:p>
-      <w:pPr>
-        <w:ind w:left="1512" w:right="1728"/>
-      </w:pPr>
-    </w:p>
-    <w:p>
-      <w:pPr>
-        <w:ind w:left="1512" w:right="1728"/>
-      </w:pPr>
-      <w:r>
-        <w:t xml:space="preserve">! OPTIONAL MONITORING </w:t>
-      </w:r>
-    </w:p>
-    <w:p>
-      <w:pPr>
-        <w:ind w:left="1512" w:right="1728"/>
-      </w:pPr>
-      <w:r>
-        <w:t>monitor</w:t>
-      </w:r>
-    </w:p>
-    <w:p>
-      <w:pPr>
-        <w:ind w:left="1512" w:right="1728"/>
-      </w:pPr>
-      <w:r>
-        <w:t xml:space="preserve">  interface stats</w:t>
-      </w:r>
-    </w:p>
-    <w:p>
-      <w:pPr>
-        <w:ind w:left="1512" w:right="1728"/>
-      </w:pPr>
-      <w:r>
-        <w:t xml:space="preserve">  interface event-log</w:t>
-      </w:r>
-    </w:p>
-    <w:p>
-      <w:pPr>
-        <w:ind w:left="1512" w:right="1728"/>
-      </w:pPr>
-      <w:r>
-        <w:t xml:space="preserve">  stats</w:t>
-      </w:r>
-    </w:p>
-    <w:p>
-      <w:pPr>
-        <w:ind w:left="1512" w:right="1728"/>
-      </w:pPr>
-      <w:r>
-        <w:t xml:space="preserve">  event-log</w:t>
-      </w:r>
-    </w:p>
-    <w:p>
-      <w:pPr>
-        <w:ind w:left="1512" w:right="1728"/>
-      </w:pPr>
-      <w:r>
-        <w:t xml:space="preserve"> </w:t>
-      </w:r>
     </w:p>
     <w:p>
       <w:pPr>
         <w:pStyle w:val="Heading2"/>
       </w:pPr>
-      <w:bookmarkStart w:id="9" w:name="_Toc135985229"/>
+      <w:bookmarkStart w:id="8" w:name="_Toc135985229"/>
       <w:r>
         <w:t xml:space="preserve">Dial Peers </w:t>
       </w:r>
@@ -3270,7 +3074,7 @@
       <w:r>
         <w:t>to receive calls and direct them to CUBM</w:t>
       </w:r>
-      <w:bookmarkEnd w:id="9"/>
+      <w:bookmarkEnd w:id="8"/>
     </w:p>
     <w:p>
       <w:pPr>
@@ -3284,14 +3088,14 @@
       <w:r>
         <w:t xml:space="preserve"> </w:t>
       </w:r>
-      <w:bookmarkStart w:id="10" w:name="_Toc135985230"/>
+      <w:bookmarkStart w:id="9" w:name="_Toc135985230"/>
       <w:r>
         <w:t xml:space="preserve">For IP Phones </w:t>
       </w:r>
       <w:r>
         <w:t>running on the same router</w:t>
       </w:r>
-      <w:bookmarkEnd w:id="10"/>
+      <w:bookmarkEnd w:id="9"/>
     </w:p>
     <w:p>
       <w:pPr>
@@ -3330,15 +3134,7 @@
         <w:ind w:left="1512" w:right="1728"/>
       </w:pPr>
       <w:r>
-        <w:t xml:space="preserve"> </w:t>
-      </w:r>
-      <w:proofErr w:type="spellStart"/>
-      <w:r>
-        <w:t>dtmf</w:t>
-      </w:r>
-      <w:proofErr w:type="spellEnd"/>
-      <w:r>
-        <w:t>-relay h245-alphanumeric</w:t>
+        <w:t xml:space="preserve"> dtmf-relay h245-alphanumeric</w:t>
       </w:r>
     </w:p>
     <w:p>
@@ -3354,13 +3150,8 @@
         <w:ind w:left="1512" w:right="1728"/>
       </w:pPr>
       <w:r>
-        <w:t xml:space="preserve"> no </w:t>
-      </w:r>
-      <w:proofErr w:type="spellStart"/>
-      <w:r>
-        <w:t>vad</w:t>
-      </w:r>
-      <w:proofErr w:type="spellEnd"/>
+        <w:t xml:space="preserve"> no vad</w:t>
+      </w:r>
     </w:p>
     <w:p>
       <w:pPr>
@@ -3376,15 +3167,7 @@
       </w:r>
       <w:r>
         <w:br/>
-        <w:t xml:space="preserve">! must do a little trick to allow local IP phones to dial </w:t>
-      </w:r>
-      <w:proofErr w:type="spellStart"/>
-      <w:r>
-        <w:t>cubm’s</w:t>
-      </w:r>
-      <w:proofErr w:type="spellEnd"/>
-      <w:r>
-        <w:t xml:space="preserve"> pilot number because </w:t>
+        <w:t xml:space="preserve">! must do a little trick to allow local IP phones to dial cubm’s pilot number because </w:t>
       </w:r>
       <w:r>
         <w:br/>
@@ -3477,15 +3260,7 @@
         <w:ind w:left="1512" w:right="1728"/>
       </w:pPr>
       <w:r>
-        <w:t xml:space="preserve"> </w:t>
-      </w:r>
-      <w:proofErr w:type="spellStart"/>
-      <w:r>
-        <w:t>dtmf</w:t>
-      </w:r>
-      <w:proofErr w:type="spellEnd"/>
-      <w:r>
-        <w:t>-relay h245-alphanumeric</w:t>
+        <w:t xml:space="preserve"> dtmf-relay h245-alphanumeric</w:t>
       </w:r>
     </w:p>
     <w:p>
@@ -3501,13 +3276,8 @@
         <w:ind w:left="1512" w:right="1728"/>
       </w:pPr>
       <w:r>
-        <w:t xml:space="preserve"> no </w:t>
-      </w:r>
-      <w:proofErr w:type="spellStart"/>
-      <w:r>
-        <w:t>vad</w:t>
-      </w:r>
-      <w:proofErr w:type="spellEnd"/>
+        <w:t xml:space="preserve"> no vad</w:t>
+      </w:r>
     </w:p>
     <w:p>
       <w:pPr>
@@ -3639,13 +3409,8 @@
       <w:pPr>
         <w:ind w:left="1512" w:right="1728"/>
       </w:pPr>
-      <w:proofErr w:type="spellStart"/>
-      <w:r>
-        <w:t>dtmf</w:t>
-      </w:r>
-      <w:proofErr w:type="spellEnd"/>
-      <w:r>
-        <w:t>-relay h245-alphanumeric</w:t>
+      <w:r>
+        <w:t>dtmf-relay h245-alphanumeric</w:t>
       </w:r>
     </w:p>
     <w:p>
@@ -3661,13 +3426,8 @@
         <w:ind w:left="1512" w:right="1728"/>
       </w:pPr>
       <w:r>
-        <w:t xml:space="preserve">no </w:t>
-      </w:r>
-      <w:proofErr w:type="spellStart"/>
-      <w:r>
-        <w:t>vad</w:t>
-      </w:r>
-      <w:proofErr w:type="spellEnd"/>
+        <w:t>no vad</w:t>
+      </w:r>
     </w:p>
     <w:p>
       <w:pPr>
@@ -3689,14 +3449,14 @@
         </w:rPr>
         <w:t xml:space="preserve"> </w:t>
       </w:r>
-      <w:bookmarkStart w:id="11" w:name="_Toc135985231"/>
+      <w:bookmarkStart w:id="10" w:name="_Toc135985231"/>
       <w:r>
         <w:rPr>
           <w:b/>
         </w:rPr>
         <w:t xml:space="preserve">Analog trunks from Avaya/Nortel/NEC/Phone </w:t>
       </w:r>
-      <w:bookmarkEnd w:id="11"/>
+      <w:bookmarkEnd w:id="10"/>
     </w:p>
     <w:p>
       <w:pPr>
@@ -3711,15 +3471,7 @@
         <w:t xml:space="preserve">! </w:t>
       </w:r>
       <w:r>
-        <w:t xml:space="preserve">If you have analog FXO ports, PLAR the port to </w:t>
-      </w:r>
-      <w:proofErr w:type="spellStart"/>
-      <w:r>
-        <w:t>cubm’s</w:t>
-      </w:r>
-      <w:proofErr w:type="spellEnd"/>
-      <w:r>
-        <w:t xml:space="preserve"> pilot number :</w:t>
+        <w:t>If you have analog FXO ports, PLAR the port to cubm’s pilot number :</w:t>
       </w:r>
     </w:p>
     <w:p>
@@ -3878,7 +3630,7 @@
       <w:r>
         <w:t xml:space="preserve"> </w:t>
       </w:r>
-      <w:bookmarkStart w:id="12" w:name="_Toc135985232"/>
+      <w:bookmarkStart w:id="11" w:name="_Toc135985232"/>
       <w:r>
         <w:t xml:space="preserve">PRI </w:t>
       </w:r>
@@ -3888,7 +3640,7 @@
       <w:r>
         <w:t xml:space="preserve">Trunk from </w:t>
       </w:r>
-      <w:bookmarkEnd w:id="12"/>
+      <w:bookmarkEnd w:id="11"/>
       <w:r>
         <w:t>Nortel</w:t>
       </w:r>
@@ -3913,13 +3665,8 @@
       <w:pPr>
         <w:ind w:left="1440"/>
       </w:pPr>
-      <w:proofErr w:type="spellStart"/>
-      <w:r>
-        <w:t>cablelength</w:t>
-      </w:r>
-      <w:proofErr w:type="spellEnd"/>
-      <w:r>
-        <w:t xml:space="preserve"> short 133  </w:t>
+      <w:r>
+        <w:t xml:space="preserve">cablelength short 133  </w:t>
       </w:r>
       <w:r>
         <w:tab/>
@@ -3933,13 +3680,8 @@
       <w:pPr>
         <w:ind w:left="1440"/>
       </w:pPr>
-      <w:proofErr w:type="spellStart"/>
-      <w:r>
-        <w:t>pri</w:t>
-      </w:r>
-      <w:proofErr w:type="spellEnd"/>
-      <w:r>
-        <w:t xml:space="preserve">-group timeslots 1-24  </w:t>
+      <w:r>
+        <w:t xml:space="preserve">pri-group timeslots 1-24  </w:t>
       </w:r>
     </w:p>
     <w:p>
@@ -3995,15 +3737,7 @@
         <w:ind w:left="1440"/>
       </w:pPr>
       <w:r>
-        <w:t xml:space="preserve">encapsulation </w:t>
-      </w:r>
-      <w:proofErr w:type="spellStart"/>
-      <w:r>
-        <w:t>hdlc</w:t>
-      </w:r>
-      <w:proofErr w:type="spellEnd"/>
-      <w:r>
-        <w:t xml:space="preserve">  </w:t>
+        <w:t xml:space="preserve">encapsulation hdlc  </w:t>
       </w:r>
     </w:p>
     <w:p>
@@ -4053,15 +3787,7 @@
         <w:ind w:left="1440"/>
       </w:pPr>
       <w:r>
-        <w:t xml:space="preserve">no </w:t>
-      </w:r>
-      <w:proofErr w:type="spellStart"/>
-      <w:r>
-        <w:t>cdp</w:t>
-      </w:r>
-      <w:proofErr w:type="spellEnd"/>
-      <w:r>
-        <w:t xml:space="preserve"> enable </w:t>
+        <w:t xml:space="preserve">no cdp enable </w:t>
       </w:r>
     </w:p>
     <w:p>
@@ -4145,7 +3871,7 @@
         <w:lastRenderedPageBreak/>
         <w:t xml:space="preserve"> </w:t>
       </w:r>
-      <w:bookmarkStart w:id="13" w:name="_Toc135985233"/>
+      <w:bookmarkStart w:id="12" w:name="_Toc135985233"/>
       <w:r>
         <w:t xml:space="preserve">PRI </w:t>
       </w:r>
@@ -4155,7 +3881,7 @@
       <w:r>
         <w:t>Trunk from Avaya</w:t>
       </w:r>
-      <w:bookmarkEnd w:id="13"/>
+      <w:bookmarkEnd w:id="12"/>
     </w:p>
     <w:p>
       <w:pPr>
@@ -4398,26 +4124,7 @@
           <w:szCs w:val="18"/>
         </w:rPr>
         <w:tab/>
-      </w:r>
-      <w:proofErr w:type="spellStart"/>
-      <w:r>
-        <w:rPr>
-          <w:rFonts w:ascii="Times New Roman" w:hAnsi="Times New Roman"/>
-          <w:color w:val="000000"/>
-          <w:sz w:val="18"/>
-          <w:szCs w:val="18"/>
-        </w:rPr>
-        <w:t>pri</w:t>
-      </w:r>
-      <w:proofErr w:type="spellEnd"/>
-      <w:r>
-        <w:rPr>
-          <w:rFonts w:ascii="Times New Roman" w:hAnsi="Times New Roman"/>
-          <w:color w:val="000000"/>
-          <w:sz w:val="18"/>
-          <w:szCs w:val="18"/>
-        </w:rPr>
-        <w:t xml:space="preserve">-group timeslots 1-31 </w:t>
+        <w:t xml:space="preserve">pri-group timeslots 1-31 </w:t>
       </w:r>
     </w:p>
     <w:p>
@@ -4984,19 +4691,19 @@
           <w:sz w:val="18"/>
           <w:szCs w:val="18"/>
         </w:rPr>
-        <w:t xml:space="preserve">isdn </w:t>
-      </w:r>
-      <w:proofErr w:type="spellStart"/>
-      <w:r>
+        <w:t xml:space="preserve">isdn bchan-number-order ascending </w:t>
+      </w:r>
+    </w:p>
+    <w:p>
+      <w:pPr>
+        <w:ind w:left="1440"/>
         <w:rPr>
           <w:rFonts w:ascii="Times New Roman" w:hAnsi="Times New Roman"/>
           <w:color w:val="000000"/>
           <w:sz w:val="18"/>
           <w:szCs w:val="18"/>
         </w:rPr>
-        <w:t>bchan</w:t>
-      </w:r>
-      <w:proofErr w:type="spellEnd"/>
+      </w:pPr>
       <w:r>
         <w:rPr>
           <w:rFonts w:ascii="Times New Roman" w:hAnsi="Times New Roman"/>
@@ -5004,7 +4711,7 @@
           <w:sz w:val="18"/>
           <w:szCs w:val="18"/>
         </w:rPr>
-        <w:t xml:space="preserve">-number-order ascending </w:t>
+        <w:t xml:space="preserve">isdn sending-complete </w:t>
       </w:r>
     </w:p>
     <w:p>
@@ -5024,7 +4731,7 @@
           <w:sz w:val="18"/>
           <w:szCs w:val="18"/>
         </w:rPr>
-        <w:t xml:space="preserve">isdn sending-complete </w:t>
+        <w:t xml:space="preserve">isdn outgoing display-ie </w:t>
       </w:r>
     </w:p>
     <w:p>
@@ -5044,67 +4751,7 @@
           <w:sz w:val="18"/>
           <w:szCs w:val="18"/>
         </w:rPr>
-        <w:t>isdn outgoing display-</w:t>
-      </w:r>
-      <w:proofErr w:type="spellStart"/>
-      <w:r>
-        <w:rPr>
-          <w:rFonts w:ascii="Times New Roman" w:hAnsi="Times New Roman"/>
-          <w:color w:val="000000"/>
-          <w:sz w:val="18"/>
-          <w:szCs w:val="18"/>
-        </w:rPr>
-        <w:t>ie</w:t>
-      </w:r>
-      <w:proofErr w:type="spellEnd"/>
-      <w:r>
-        <w:rPr>
-          <w:rFonts w:ascii="Times New Roman" w:hAnsi="Times New Roman"/>
-          <w:color w:val="000000"/>
-          <w:sz w:val="18"/>
-          <w:szCs w:val="18"/>
-        </w:rPr>
-        <w:t xml:space="preserve"> </w:t>
-      </w:r>
-    </w:p>
-    <w:p>
-      <w:pPr>
-        <w:ind w:left="1440"/>
-        <w:rPr>
-          <w:rFonts w:ascii="Times New Roman" w:hAnsi="Times New Roman"/>
-          <w:color w:val="000000"/>
-          <w:sz w:val="18"/>
-          <w:szCs w:val="18"/>
-        </w:rPr>
-      </w:pPr>
-      <w:r>
-        <w:rPr>
-          <w:rFonts w:ascii="Times New Roman" w:hAnsi="Times New Roman"/>
-          <w:color w:val="000000"/>
-          <w:sz w:val="18"/>
-          <w:szCs w:val="18"/>
-        </w:rPr>
-        <w:t xml:space="preserve">no </w:t>
-      </w:r>
-      <w:proofErr w:type="spellStart"/>
-      <w:r>
-        <w:rPr>
-          <w:rFonts w:ascii="Times New Roman" w:hAnsi="Times New Roman"/>
-          <w:color w:val="000000"/>
-          <w:sz w:val="18"/>
-          <w:szCs w:val="18"/>
-        </w:rPr>
-        <w:t>cdp</w:t>
-      </w:r>
-      <w:proofErr w:type="spellEnd"/>
-      <w:r>
-        <w:rPr>
-          <w:rFonts w:ascii="Times New Roman" w:hAnsi="Times New Roman"/>
-          <w:color w:val="000000"/>
-          <w:sz w:val="18"/>
-          <w:szCs w:val="18"/>
-        </w:rPr>
-        <w:t xml:space="preserve"> enable</w:t>
+        <w:t>no cdp enable</w:t>
       </w:r>
     </w:p>
     <w:p>
@@ -5185,11 +4832,11 @@
       <w:pPr>
         <w:pStyle w:val="Heading2"/>
       </w:pPr>
-      <w:bookmarkStart w:id="14" w:name="_Toc135985234"/>
+      <w:bookmarkStart w:id="13" w:name="_Toc135985234"/>
       <w:r>
         <w:t>Enable the Embedded Event Manager service</w:t>
       </w:r>
-      <w:bookmarkEnd w:id="14"/>
+      <w:bookmarkEnd w:id="13"/>
     </w:p>
     <w:p>
       <w:pPr>
@@ -5238,37 +4885,28 @@
           <w:rFonts w:ascii="Courier New" w:hAnsi="Courier New" w:cs="Courier New"/>
           <w:szCs w:val="20"/>
         </w:rPr>
-        <w:t>event manager policy cubm-</w:t>
-      </w:r>
-      <w:proofErr w:type="spellStart"/>
-      <w:r>
-        <w:rPr>
-          <w:rFonts w:ascii="Courier New" w:hAnsi="Courier New" w:cs="Courier New"/>
-          <w:szCs w:val="20"/>
-        </w:rPr>
-        <w:t>eem.tcl</w:t>
-      </w:r>
-      <w:proofErr w:type="spellEnd"/>
+        <w:t>event manager policy cubm-eem.tcl</w:t>
+      </w:r>
     </w:p>
     <w:p>
       <w:pPr>
         <w:pStyle w:val="Heading1"/>
       </w:pPr>
-      <w:bookmarkStart w:id="15" w:name="_Toc135985235"/>
+      <w:bookmarkStart w:id="14" w:name="_Toc135985235"/>
       <w:r>
         <w:t>Installation</w:t>
       </w:r>
+      <w:bookmarkEnd w:id="14"/>
+    </w:p>
+    <w:p>
+      <w:pPr>
+        <w:pStyle w:val="Heading2"/>
+      </w:pPr>
+      <w:bookmarkStart w:id="15" w:name="_Toc135985236"/>
+      <w:r>
+        <w:t>Load cubm files onto router flash</w:t>
+      </w:r>
       <w:bookmarkEnd w:id="15"/>
-    </w:p>
-    <w:p>
-      <w:pPr>
-        <w:pStyle w:val="Heading2"/>
-      </w:pPr>
-      <w:bookmarkStart w:id="16" w:name="_Toc135985236"/>
-      <w:r>
-        <w:t>Load cubm files onto router flash</w:t>
-      </w:r>
-      <w:bookmarkEnd w:id="16"/>
     </w:p>
     <w:p>
       <w:pPr>
@@ -5279,15 +4917,7 @@
         </w:numPr>
       </w:pPr>
       <w:r>
-        <w:t xml:space="preserve">Set up a </w:t>
-      </w:r>
-      <w:proofErr w:type="spellStart"/>
-      <w:r>
-        <w:t>tFTP</w:t>
-      </w:r>
-      <w:proofErr w:type="spellEnd"/>
-      <w:r>
-        <w:t xml:space="preserve"> server on your laptop</w:t>
+        <w:t>Set up a tFTP server on your laptop</w:t>
       </w:r>
     </w:p>
     <w:p>
@@ -5299,15 +4929,7 @@
         </w:numPr>
       </w:pPr>
       <w:r>
-        <w:t>From the router’s privileged prompt, load all the cubm files including *.</w:t>
-      </w:r>
-      <w:proofErr w:type="spellStart"/>
-      <w:r>
-        <w:t>tcl</w:t>
-      </w:r>
-      <w:proofErr w:type="spellEnd"/>
-      <w:r>
-        <w:t>, *.au.:</w:t>
+        <w:t>From the router’s privileged prompt, load all the cubm files including *.tcl, *.au.:</w:t>
       </w:r>
     </w:p>
     <w:p>
@@ -5319,26 +4941,18 @@
         </w:numPr>
       </w:pPr>
       <w:r>
-        <w:t xml:space="preserve">Copy </w:t>
-      </w:r>
-      <w:proofErr w:type="spellStart"/>
-      <w:r>
-        <w:t>tftp</w:t>
-      </w:r>
-      <w:proofErr w:type="spellEnd"/>
-      <w:r>
-        <w:t>: flash:</w:t>
+        <w:t>Copy tftp: flash:</w:t>
       </w:r>
     </w:p>
     <w:p>
       <w:pPr>
         <w:pStyle w:val="Heading2"/>
       </w:pPr>
-      <w:bookmarkStart w:id="17" w:name="_Toc135985237"/>
+      <w:bookmarkStart w:id="16" w:name="_Toc135985237"/>
       <w:r>
         <w:t>Alter router config file with local facility parameters</w:t>
       </w:r>
-      <w:bookmarkEnd w:id="17"/>
+      <w:bookmarkEnd w:id="16"/>
     </w:p>
     <w:p>
       <w:pPr>
@@ -5367,7 +4981,7 @@
       <w:pPr>
         <w:pStyle w:val="Heading2"/>
       </w:pPr>
-      <w:bookmarkStart w:id="18" w:name="_Toc135985238"/>
+      <w:bookmarkStart w:id="17" w:name="_Toc135985238"/>
       <w:r>
         <w:t xml:space="preserve">Reload </w:t>
       </w:r>
@@ -5377,7 +4991,7 @@
       <w:r>
         <w:t>router or load cubm application</w:t>
       </w:r>
-      <w:bookmarkEnd w:id="18"/>
+      <w:bookmarkEnd w:id="17"/>
     </w:p>
     <w:p>
       <w:pPr>
@@ -5394,15 +5008,7 @@
         <w:t xml:space="preserve">  </w:t>
       </w:r>
       <w:r>
-        <w:t xml:space="preserve">from the </w:t>
-      </w:r>
-      <w:proofErr w:type="spellStart"/>
-      <w:r>
-        <w:t>router’d</w:t>
-      </w:r>
-      <w:proofErr w:type="spellEnd"/>
-      <w:r>
-        <w:t xml:space="preserve"> privileged command prompt will reload the cubm.tcl file from the flash into memory.  Resetting the router will do the same </w:t>
+        <w:t xml:space="preserve">from the router’d privileged command prompt will reload the cubm.tcl file from the flash into memory.  Resetting the router will do the same </w:t>
       </w:r>
       <w:r>
         <w:lastRenderedPageBreak/>
@@ -5433,12 +5039,12 @@
       <w:pPr>
         <w:pStyle w:val="Heading1"/>
       </w:pPr>
-      <w:bookmarkStart w:id="19" w:name="_Toc135985239"/>
+      <w:bookmarkStart w:id="18" w:name="_Toc135985239"/>
       <w:r>
         <w:lastRenderedPageBreak/>
         <w:t>Troubleshooting</w:t>
       </w:r>
-      <w:bookmarkEnd w:id="19"/>
+      <w:bookmarkEnd w:id="18"/>
     </w:p>
     <w:p>
       <w:pPr>
@@ -5522,13 +5128,8 @@
           <w:numId w:val="32"/>
         </w:numPr>
       </w:pPr>
-      <w:proofErr w:type="spellStart"/>
-      <w:r>
-        <w:t>Meditech</w:t>
-      </w:r>
-      <w:proofErr w:type="spellEnd"/>
-      <w:r>
-        <w:t>/Cloverleaf is not receiving any information from CUBM</w:t>
+      <w:r>
+        <w:t>Meditech/Cloverleaf is not receiving any information from CUBM</w:t>
       </w:r>
     </w:p>
     <w:p>
@@ -5555,13 +5156,8 @@
         </w:numPr>
       </w:pPr>
       <w:r>
-        <w:t xml:space="preserve">Check Cloverleaf connection to </w:t>
-      </w:r>
-      <w:proofErr w:type="spellStart"/>
-      <w:r>
-        <w:t>Meditech</w:t>
-      </w:r>
-      <w:proofErr w:type="spellEnd"/>
+        <w:t>Check Cloverleaf connection to Meditech</w:t>
+      </w:r>
     </w:p>
     <w:p>
       <w:pPr>
@@ -5611,15 +5207,7 @@
         </w:numPr>
       </w:pPr>
       <w:r>
-        <w:t xml:space="preserve">Debug the cubm application as it runs – view </w:t>
-      </w:r>
-      <w:proofErr w:type="spellStart"/>
-      <w:r>
-        <w:t>diag</w:t>
-      </w:r>
-      <w:proofErr w:type="spellEnd"/>
-      <w:r>
-        <w:t xml:space="preserve"> info on terminal screen</w:t>
+        <w:t>Debug the cubm application as it runs – view diag info on terminal screen</w:t>
       </w:r>
     </w:p>
     <w:p>
@@ -5755,7 +5343,7 @@
       <w:pPr>
         <w:pStyle w:val="Heading1"/>
       </w:pPr>
-      <w:bookmarkStart w:id="20" w:name="_Toc135985240"/>
+      <w:bookmarkStart w:id="19" w:name="_Toc135985240"/>
       <w:r>
         <w:lastRenderedPageBreak/>
         <w:t>Caveats</w:t>
@@ -5763,7 +5351,7 @@
       <w:r>
         <w:t>/Warnings</w:t>
       </w:r>
-      <w:bookmarkEnd w:id="20"/>
+      <w:bookmarkEnd w:id="19"/>
     </w:p>
     <w:p>
       <w:pPr>
@@ -5817,22 +5405,22 @@
       <w:pPr>
         <w:pStyle w:val="Heading1"/>
       </w:pPr>
-      <w:bookmarkStart w:id="21" w:name="_Toc135985241"/>
+      <w:bookmarkStart w:id="20" w:name="_Toc135985241"/>
       <w:r>
         <w:lastRenderedPageBreak/>
         <w:t>Upgrade Requests</w:t>
       </w:r>
+      <w:bookmarkEnd w:id="20"/>
+    </w:p>
+    <w:p>
+      <w:pPr>
+        <w:pStyle w:val="Heading1"/>
+      </w:pPr>
+      <w:bookmarkStart w:id="21" w:name="_Toc135985242"/>
+      <w:r>
+        <w:t>Version Fixes</w:t>
+      </w:r>
       <w:bookmarkEnd w:id="21"/>
-    </w:p>
-    <w:p>
-      <w:pPr>
-        <w:pStyle w:val="Heading1"/>
-      </w:pPr>
-      <w:bookmarkStart w:id="22" w:name="_Toc135985242"/>
-      <w:r>
-        <w:t>Version Fixes</w:t>
-      </w:r>
-      <w:bookmarkEnd w:id="22"/>
     </w:p>
     <w:p>
       <w:pPr>
@@ -5880,8 +5468,8 @@
       <w:r>
         <w:t>Change the formatting of cubm.tcl to streamline the look.</w:t>
       </w:r>
+      <w:bookmarkEnd w:id="1"/>
       <w:bookmarkEnd w:id="2"/>
-      <w:bookmarkEnd w:id="3"/>
     </w:p>
     <w:p/>
     <w:p>
@@ -5901,23 +5489,7 @@
         </w:numPr>
       </w:pPr>
       <w:r>
-        <w:t xml:space="preserve">Added parameter aaPilot2.  Dialing this number forces CUBM to ask for the room number instead of just using the dialing number for the room number.  (Sometimes there is more than one bed in a room and only one phone, or for whatever reason the phone number doesn’t match the room number.)  Procedure </w:t>
-      </w:r>
-      <w:proofErr w:type="spellStart"/>
-      <w:r>
-        <w:t>act_Setup</w:t>
-      </w:r>
-      <w:proofErr w:type="spellEnd"/>
-      <w:r>
-        <w:t xml:space="preserve"> in cubm.tcl now looks at the dialed number and determines whether or not to use the ANI as the room number based on the number dialed.  If </w:t>
-      </w:r>
-      <w:proofErr w:type="spellStart"/>
-      <w:r>
-        <w:t>aaPilot</w:t>
-      </w:r>
-      <w:proofErr w:type="spellEnd"/>
-      <w:r>
-        <w:t xml:space="preserve"> is dialed, don’t ask for room number.  If aaPilot2 is dialed, ask for the room number.</w:t>
+        <w:t>Added parameter aaPilot2.  Dialing this number forces CUBM to ask for the room number instead of just using the dialing number for the room number.  (Sometimes there is more than one bed in a room and only one phone, or for whatever reason the phone number doesn’t match the room number.)  Procedure act_Setup in cubm.tcl now looks at the dialed number and determines whether or not to use the ANI as the room number based on the number dialed.  If aaPilot is dialed, don’t ask for room number.  If aaPilot2 is dialed, ask for the room number.</w:t>
       </w:r>
     </w:p>
     <w:p/>
@@ -5934,31 +5506,7 @@
       </w:r>
       <w:r>
         <w:br/>
-        <w:t xml:space="preserve">Added “set </w:t>
-      </w:r>
-      <w:proofErr w:type="spellStart"/>
-      <w:r>
-        <w:t>roomID</w:t>
-      </w:r>
-      <w:proofErr w:type="spellEnd"/>
-      <w:r>
-        <w:t xml:space="preserve"> [string range $</w:t>
-      </w:r>
-      <w:proofErr w:type="spellStart"/>
-      <w:r>
-        <w:t>ani</w:t>
-      </w:r>
-      <w:proofErr w:type="spellEnd"/>
-      <w:r>
-        <w:t xml:space="preserve"> 0 3] to procedure </w:t>
-      </w:r>
-      <w:proofErr w:type="spellStart"/>
-      <w:r>
-        <w:t>act_ValidateMaidID</w:t>
-      </w:r>
-      <w:proofErr w:type="spellEnd"/>
-      <w:r>
-        <w:t xml:space="preserve"> in cubm.tcl to strip out the extra 0s.  This command accepts the first four digits and strips the rest.</w:t>
+        <w:t>Added “set roomID [string range $ani 0 3] to procedure act_ValidateMaidID in cubm.tcl to strip out the extra 0s.  This command accepts the first four digits and strips the rest.</w:t>
       </w:r>
     </w:p>
     <w:p/>
@@ -6007,34 +5555,10 @@
         </w:numPr>
       </w:pPr>
       <w:r>
-        <w:t xml:space="preserve">changed </w:t>
-      </w:r>
-      <w:proofErr w:type="spellStart"/>
-      <w:r>
-        <w:t>printf</w:t>
-      </w:r>
-      <w:proofErr w:type="spellEnd"/>
-      <w:r>
-        <w:t xml:space="preserve"> function in </w:t>
-      </w:r>
-      <w:proofErr w:type="spellStart"/>
-      <w:r>
-        <w:t>sendCloverleaf</w:t>
-      </w:r>
-      <w:proofErr w:type="spellEnd"/>
-      <w:r>
-        <w:t xml:space="preserve"> procedure to accept leading 0s</w:t>
-      </w:r>
-      <w:r>
-        <w:t xml:space="preserve"> for room number and </w:t>
-      </w:r>
-      <w:proofErr w:type="spellStart"/>
-      <w:r>
-        <w:t>maidID</w:t>
-      </w:r>
-      <w:proofErr w:type="spellEnd"/>
-      <w:r>
-        <w:t xml:space="preserve"> # </w:t>
+        <w:t>changed printf function in sendCloverleaf procedure to accept leading 0s</w:t>
+      </w:r>
+      <w:r>
+        <w:t xml:space="preserve"> for room number and maidID # </w:t>
       </w:r>
     </w:p>
     <w:p>
@@ -6074,23 +5598,7 @@
         </w:numPr>
       </w:pPr>
       <w:r>
-        <w:t>Added a catch in cubm-</w:t>
-      </w:r>
-      <w:proofErr w:type="spellStart"/>
-      <w:r>
-        <w:t>eem.tcl</w:t>
-      </w:r>
-      <w:proofErr w:type="spellEnd"/>
-      <w:r>
-        <w:t xml:space="preserve"> to print error message to router console if </w:t>
-      </w:r>
-      <w:proofErr w:type="spellStart"/>
-      <w:r>
-        <w:t>tcp</w:t>
-      </w:r>
-      <w:proofErr w:type="spellEnd"/>
-      <w:r>
-        <w:t xml:space="preserve"> connec</w:t>
+        <w:t>Added a catch in cubm-eem.tcl to print error message to router console if tcp connec</w:t>
       </w:r>
       <w:r>
         <w:t xml:space="preserve">tion to Cloverleaf failed. </w:t>
@@ -6137,31 +5645,7 @@
         </w:numPr>
       </w:pPr>
       <w:r>
-        <w:t xml:space="preserve">Added </w:t>
-      </w:r>
-      <w:proofErr w:type="spellStart"/>
-      <w:r>
-        <w:t>param</w:t>
-      </w:r>
-      <w:proofErr w:type="spellEnd"/>
-      <w:r>
-        <w:t xml:space="preserve"> central-</w:t>
-      </w:r>
-      <w:proofErr w:type="spellStart"/>
-      <w:r>
-        <w:t>timezone</w:t>
-      </w:r>
-      <w:proofErr w:type="spellEnd"/>
-      <w:r>
-        <w:t xml:space="preserve">-offset to router config and cubm.tcl .  This parameter allows you to use central </w:t>
-      </w:r>
-      <w:proofErr w:type="spellStart"/>
-      <w:r>
-        <w:t>timezone</w:t>
-      </w:r>
-      <w:proofErr w:type="spellEnd"/>
-      <w:r>
-        <w:t xml:space="preserve"> for the router so logging done at corporate will have correct timestamps and still send the correct time to cloverleaf in the cubm messages.  A -2 would mean a two hour difference from central time (pacific time).  A +1 would mean a plus one hour difference </w:t>
+        <w:t xml:space="preserve">Added param central-timezone-offset to router config and cubm.tcl .  This parameter allows you to use central timezone for the router so logging done at corporate will have correct timestamps and still send the correct time to cloverleaf in the cubm messages.  A -2 would mean a two hour difference from central time (pacific time).  A +1 would mean a plus one hour difference </w:t>
       </w:r>
       <w:r>
         <w:lastRenderedPageBreak/>
@@ -6177,23 +5661,7 @@
         </w:numPr>
       </w:pPr>
       <w:r>
-        <w:t xml:space="preserve">Added </w:t>
-      </w:r>
-      <w:proofErr w:type="spellStart"/>
-      <w:r>
-        <w:t>param</w:t>
-      </w:r>
-      <w:proofErr w:type="spellEnd"/>
-      <w:r>
-        <w:t xml:space="preserve"> room-digits to router config.  This maps to </w:t>
-      </w:r>
-      <w:proofErr w:type="spellStart"/>
-      <w:r>
-        <w:t>roomDigits</w:t>
-      </w:r>
-      <w:proofErr w:type="spellEnd"/>
-      <w:r>
-        <w:t xml:space="preserve"> in cubm.tcl.  You put in the number of digits in the room number.. i.e.  2004 would be a 4 digit room number, 12004 would be a 5 digit room number.  7 digits is max room number. </w:t>
+        <w:t xml:space="preserve">Added param room-digits to router config.  This maps to roomDigits in cubm.tcl.  You put in the number of digits in the room number.. i.e.  2004 would be a 4 digit room number, 12004 would be a 5 digit room number.  7 digits is max room number. </w:t>
       </w:r>
     </w:p>
     <w:p>
@@ -6224,19 +5692,36 @@
       <w:r>
         <w:t>“</w:t>
       </w:r>
-      <w:proofErr w:type="spellStart"/>
       <w:r>
         <w:t>act_ValidateMaidID</w:t>
       </w:r>
-      <w:proofErr w:type="spellEnd"/>
       <w:r>
         <w:t>” reads the room number.</w:t>
       </w:r>
     </w:p>
+    <w:p>
+      <w:r>
+        <w:t>Version 2.3</w:t>
+      </w:r>
+    </w:p>
+    <w:p>
+      <w:pPr>
+        <w:pStyle w:val="ListParagraph"/>
+        <w:numPr>
+          <w:ilvl w:val="0"/>
+          <w:numId w:val="43"/>
+        </w:numPr>
+      </w:pPr>
+      <w:r>
+        <w:t>Cloverleaf appears to have a problem where it cannot receive messages near simultaneously.  It will disregard the second message.   Cubm-eem.tcl was edited to allow output queuing on messages from cubm to cloverleaf.  Current setting puts a 3 second delay between outgoing messages.</w:t>
+      </w:r>
+      <w:bookmarkStart w:id="22" w:name="_GoBack"/>
+      <w:bookmarkEnd w:id="22"/>
+    </w:p>
     <w:sectPr>
-      <w:headerReference w:type="default" r:id="rId13"/>
-      <w:footerReference w:type="default" r:id="rId14"/>
-      <w:footerReference w:type="first" r:id="rId15"/>
+      <w:headerReference w:type="default" r:id="rId11"/>
+      <w:footerReference w:type="default" r:id="rId12"/>
+      <w:footerReference w:type="first" r:id="rId13"/>
       <w:pgSz w:w="12240" w:h="15840" w:code="1"/>
       <w:pgMar w:top="1440" w:right="720" w:bottom="1440" w:left="720" w:header="720" w:footer="720" w:gutter="0"/>
       <w:cols w:space="720"/>
@@ -6256,7 +5741,7 @@
 </file>
 
 <file path=word/endnotes.xml><?xml version="1.0" encoding="utf-8"?>
-<w:endnotes xmlns:wpc="http://schemas.microsoft.com/office/word/2010/wordprocessingCanvas" xmlns:mo="http://schemas.microsoft.com/office/mac/office/2008/main" xmlns:mc="http://schemas.openxmlformats.org/markup-compatibility/2006" xmlns:mv="urn:schemas-microsoft-com:mac:vml" xmlns:o="urn:schemas-microsoft-com:office:office" xmlns:r="http://schemas.openxmlformats.org/officeDocument/2006/relationships" xmlns:m="http://schemas.openxmlformats.org/officeDocument/2006/math" xmlns:v="urn:schemas-microsoft-com:vml" xmlns:wp14="http://schemas.microsoft.com/office/word/2010/wordprocessingDrawing" xmlns:wp="http://schemas.openxmlformats.org/drawingml/2006/wordprocessingDrawing" xmlns:w10="urn:schemas-microsoft-com:office:word" xmlns:w="http://schemas.openxmlformats.org/wordprocessingml/2006/main" xmlns:w14="http://schemas.microsoft.com/office/word/2010/wordml" xmlns:wpg="http://schemas.microsoft.com/office/word/2010/wordprocessingGroup" xmlns:wpi="http://schemas.microsoft.com/office/word/2010/wordprocessingInk" xmlns:wne="http://schemas.microsoft.com/office/word/2006/wordml" xmlns:wps="http://schemas.microsoft.com/office/word/2010/wordprocessingShape" mc:Ignorable="w14 wp14">
+<w:endnotes xmlns:wpc="http://schemas.microsoft.com/office/word/2010/wordprocessingCanvas" xmlns:mo="http://schemas.microsoft.com/office/mac/office/2008/main" xmlns:mc="http://schemas.openxmlformats.org/markup-compatibility/2006" xmlns:mv="urn:schemas-microsoft-com:mac:vml" xmlns:o="urn:schemas-microsoft-com:office:office" xmlns:r="http://schemas.openxmlformats.org/officeDocument/2006/relationships" xmlns:m="http://schemas.openxmlformats.org/officeDocument/2006/math" xmlns:v="urn:schemas-microsoft-com:vml" xmlns:wp14="http://schemas.microsoft.com/office/word/2010/wordprocessingDrawing" xmlns:wp="http://schemas.openxmlformats.org/drawingml/2006/wordprocessingDrawing" xmlns:w10="urn:schemas-microsoft-com:office:word" xmlns:w="http://schemas.openxmlformats.org/wordprocessingml/2006/main" xmlns:w14="http://schemas.microsoft.com/office/word/2010/wordml" xmlns:w15="http://schemas.microsoft.com/office/word/2012/wordml" xmlns:wpg="http://schemas.microsoft.com/office/word/2010/wordprocessingGroup" xmlns:wpi="http://schemas.microsoft.com/office/word/2010/wordprocessingInk" xmlns:wne="http://schemas.microsoft.com/office/word/2006/wordml" xmlns:wps="http://schemas.microsoft.com/office/word/2010/wordprocessingShape" mc:Ignorable="w14 w15 wp14">
   <w:endnote w:type="separator" w:id="-1">
     <w:p>
       <w:r>
@@ -6275,7 +5760,7 @@
 </file>
 
 <file path=word/footer1.xml><?xml version="1.0" encoding="utf-8"?>
-<w:ftr xmlns:wpc="http://schemas.microsoft.com/office/word/2010/wordprocessingCanvas" xmlns:mo="http://schemas.microsoft.com/office/mac/office/2008/main" xmlns:mc="http://schemas.openxmlformats.org/markup-compatibility/2006" xmlns:mv="urn:schemas-microsoft-com:mac:vml" xmlns:o="urn:schemas-microsoft-com:office:office" xmlns:r="http://schemas.openxmlformats.org/officeDocument/2006/relationships" xmlns:m="http://schemas.openxmlformats.org/officeDocument/2006/math" xmlns:v="urn:schemas-microsoft-com:vml" xmlns:wp14="http://schemas.microsoft.com/office/word/2010/wordprocessingDrawing" xmlns:wp="http://schemas.openxmlformats.org/drawingml/2006/wordprocessingDrawing" xmlns:w10="urn:schemas-microsoft-com:office:word" xmlns:w="http://schemas.openxmlformats.org/wordprocessingml/2006/main" xmlns:w14="http://schemas.microsoft.com/office/word/2010/wordml" xmlns:wpg="http://schemas.microsoft.com/office/word/2010/wordprocessingGroup" xmlns:wpi="http://schemas.microsoft.com/office/word/2010/wordprocessingInk" xmlns:wne="http://schemas.microsoft.com/office/word/2006/wordml" xmlns:wps="http://schemas.microsoft.com/office/word/2010/wordprocessingShape" mc:Ignorable="w14 wp14">
+<w:ftr xmlns:wpc="http://schemas.microsoft.com/office/word/2010/wordprocessingCanvas" xmlns:mo="http://schemas.microsoft.com/office/mac/office/2008/main" xmlns:mc="http://schemas.openxmlformats.org/markup-compatibility/2006" xmlns:mv="urn:schemas-microsoft-com:mac:vml" xmlns:o="urn:schemas-microsoft-com:office:office" xmlns:r="http://schemas.openxmlformats.org/officeDocument/2006/relationships" xmlns:m="http://schemas.openxmlformats.org/officeDocument/2006/math" xmlns:v="urn:schemas-microsoft-com:vml" xmlns:wp14="http://schemas.microsoft.com/office/word/2010/wordprocessingDrawing" xmlns:wp="http://schemas.openxmlformats.org/drawingml/2006/wordprocessingDrawing" xmlns:w10="urn:schemas-microsoft-com:office:word" xmlns:w="http://schemas.openxmlformats.org/wordprocessingml/2006/main" xmlns:w14="http://schemas.microsoft.com/office/word/2010/wordml" xmlns:w15="http://schemas.microsoft.com/office/word/2012/wordml" xmlns:wpg="http://schemas.microsoft.com/office/word/2010/wordprocessingGroup" xmlns:wpi="http://schemas.microsoft.com/office/word/2010/wordprocessingInk" xmlns:wne="http://schemas.microsoft.com/office/word/2006/wordml" xmlns:wps="http://schemas.microsoft.com/office/word/2010/wordprocessingShape" mc:Ignorable="w14 w15 wp14">
   <w:p>
     <w:pPr>
       <w:pStyle w:val="Footer"/>
@@ -6412,7 +5897,7 @@
         <w:sz w:val="16"/>
         <w:szCs w:val="16"/>
       </w:rPr>
-      <w:t>2</w:t>
+      <w:t>12</w:t>
     </w:r>
     <w:r>
       <w:rPr>
@@ -6443,7 +5928,7 @@
 </file>
 
 <file path=word/footer2.xml><?xml version="1.0" encoding="utf-8"?>
-<w:ftr xmlns:wpc="http://schemas.microsoft.com/office/word/2010/wordprocessingCanvas" xmlns:mo="http://schemas.microsoft.com/office/mac/office/2008/main" xmlns:mc="http://schemas.openxmlformats.org/markup-compatibility/2006" xmlns:mv="urn:schemas-microsoft-com:mac:vml" xmlns:o="urn:schemas-microsoft-com:office:office" xmlns:r="http://schemas.openxmlformats.org/officeDocument/2006/relationships" xmlns:m="http://schemas.openxmlformats.org/officeDocument/2006/math" xmlns:v="urn:schemas-microsoft-com:vml" xmlns:wp14="http://schemas.microsoft.com/office/word/2010/wordprocessingDrawing" xmlns:wp="http://schemas.openxmlformats.org/drawingml/2006/wordprocessingDrawing" xmlns:w10="urn:schemas-microsoft-com:office:word" xmlns:w="http://schemas.openxmlformats.org/wordprocessingml/2006/main" xmlns:w14="http://schemas.microsoft.com/office/word/2010/wordml" xmlns:wpg="http://schemas.microsoft.com/office/word/2010/wordprocessingGroup" xmlns:wpi="http://schemas.microsoft.com/office/word/2010/wordprocessingInk" xmlns:wne="http://schemas.microsoft.com/office/word/2006/wordml" xmlns:wps="http://schemas.microsoft.com/office/word/2010/wordprocessingShape" mc:Ignorable="w14 wp14">
+<w:ftr xmlns:wpc="http://schemas.microsoft.com/office/word/2010/wordprocessingCanvas" xmlns:mo="http://schemas.microsoft.com/office/mac/office/2008/main" xmlns:mc="http://schemas.openxmlformats.org/markup-compatibility/2006" xmlns:mv="urn:schemas-microsoft-com:mac:vml" xmlns:o="urn:schemas-microsoft-com:office:office" xmlns:r="http://schemas.openxmlformats.org/officeDocument/2006/relationships" xmlns:m="http://schemas.openxmlformats.org/officeDocument/2006/math" xmlns:v="urn:schemas-microsoft-com:vml" xmlns:wp14="http://schemas.microsoft.com/office/word/2010/wordprocessingDrawing" xmlns:wp="http://schemas.openxmlformats.org/drawingml/2006/wordprocessingDrawing" xmlns:w10="urn:schemas-microsoft-com:office:word" xmlns:w="http://schemas.openxmlformats.org/wordprocessingml/2006/main" xmlns:w14="http://schemas.microsoft.com/office/word/2010/wordml" xmlns:w15="http://schemas.microsoft.com/office/word/2012/wordml" xmlns:wpg="http://schemas.microsoft.com/office/word/2010/wordprocessingGroup" xmlns:wpi="http://schemas.microsoft.com/office/word/2010/wordprocessingInk" xmlns:wne="http://schemas.microsoft.com/office/word/2006/wordml" xmlns:wps="http://schemas.microsoft.com/office/word/2010/wordprocessingShape" mc:Ignorable="w14 w15 wp14">
   <w:p>
     <w:pPr>
       <w:pStyle w:val="Footer"/>
@@ -6611,7 +6096,7 @@
 </file>
 
 <file path=word/footnotes.xml><?xml version="1.0" encoding="utf-8"?>
-<w:footnotes xmlns:wpc="http://schemas.microsoft.com/office/word/2010/wordprocessingCanvas" xmlns:mo="http://schemas.microsoft.com/office/mac/office/2008/main" xmlns:mc="http://schemas.openxmlformats.org/markup-compatibility/2006" xmlns:mv="urn:schemas-microsoft-com:mac:vml" xmlns:o="urn:schemas-microsoft-com:office:office" xmlns:r="http://schemas.openxmlformats.org/officeDocument/2006/relationships" xmlns:m="http://schemas.openxmlformats.org/officeDocument/2006/math" xmlns:v="urn:schemas-microsoft-com:vml" xmlns:wp14="http://schemas.microsoft.com/office/word/2010/wordprocessingDrawing" xmlns:wp="http://schemas.openxmlformats.org/drawingml/2006/wordprocessingDrawing" xmlns:w10="urn:schemas-microsoft-com:office:word" xmlns:w="http://schemas.openxmlformats.org/wordprocessingml/2006/main" xmlns:w14="http://schemas.microsoft.com/office/word/2010/wordml" xmlns:wpg="http://schemas.microsoft.com/office/word/2010/wordprocessingGroup" xmlns:wpi="http://schemas.microsoft.com/office/word/2010/wordprocessingInk" xmlns:wne="http://schemas.microsoft.com/office/word/2006/wordml" xmlns:wps="http://schemas.microsoft.com/office/word/2010/wordprocessingShape" mc:Ignorable="w14 wp14">
+<w:footnotes xmlns:wpc="http://schemas.microsoft.com/office/word/2010/wordprocessingCanvas" xmlns:mo="http://schemas.microsoft.com/office/mac/office/2008/main" xmlns:mc="http://schemas.openxmlformats.org/markup-compatibility/2006" xmlns:mv="urn:schemas-microsoft-com:mac:vml" xmlns:o="urn:schemas-microsoft-com:office:office" xmlns:r="http://schemas.openxmlformats.org/officeDocument/2006/relationships" xmlns:m="http://schemas.openxmlformats.org/officeDocument/2006/math" xmlns:v="urn:schemas-microsoft-com:vml" xmlns:wp14="http://schemas.microsoft.com/office/word/2010/wordprocessingDrawing" xmlns:wp="http://schemas.openxmlformats.org/drawingml/2006/wordprocessingDrawing" xmlns:w10="urn:schemas-microsoft-com:office:word" xmlns:w="http://schemas.openxmlformats.org/wordprocessingml/2006/main" xmlns:w14="http://schemas.microsoft.com/office/word/2010/wordml" xmlns:w15="http://schemas.microsoft.com/office/word/2012/wordml" xmlns:wpg="http://schemas.microsoft.com/office/word/2010/wordprocessingGroup" xmlns:wpi="http://schemas.microsoft.com/office/word/2010/wordprocessingInk" xmlns:wne="http://schemas.microsoft.com/office/word/2006/wordml" xmlns:wps="http://schemas.microsoft.com/office/word/2010/wordprocessingShape" mc:Ignorable="w14 w15 wp14">
   <w:footnote w:type="separator" w:id="-1">
     <w:p>
       <w:r>
@@ -6630,7 +6115,7 @@
 </file>
 
 <file path=word/header1.xml><?xml version="1.0" encoding="utf-8"?>
-<w:hdr xmlns:wpc="http://schemas.microsoft.com/office/word/2010/wordprocessingCanvas" xmlns:mo="http://schemas.microsoft.com/office/mac/office/2008/main" xmlns:mc="http://schemas.openxmlformats.org/markup-compatibility/2006" xmlns:mv="urn:schemas-microsoft-com:mac:vml" xmlns:o="urn:schemas-microsoft-com:office:office" xmlns:r="http://schemas.openxmlformats.org/officeDocument/2006/relationships" xmlns:m="http://schemas.openxmlformats.org/officeDocument/2006/math" xmlns:v="urn:schemas-microsoft-com:vml" xmlns:wp14="http://schemas.microsoft.com/office/word/2010/wordprocessingDrawing" xmlns:wp="http://schemas.openxmlformats.org/drawingml/2006/wordprocessingDrawing" xmlns:w10="urn:schemas-microsoft-com:office:word" xmlns:w="http://schemas.openxmlformats.org/wordprocessingml/2006/main" xmlns:w14="http://schemas.microsoft.com/office/word/2010/wordml" xmlns:wpg="http://schemas.microsoft.com/office/word/2010/wordprocessingGroup" xmlns:wpi="http://schemas.microsoft.com/office/word/2010/wordprocessingInk" xmlns:wne="http://schemas.microsoft.com/office/word/2006/wordml" xmlns:wps="http://schemas.microsoft.com/office/word/2010/wordprocessingShape" mc:Ignorable="w14 wp14">
+<w:hdr xmlns:wpc="http://schemas.microsoft.com/office/word/2010/wordprocessingCanvas" xmlns:mo="http://schemas.microsoft.com/office/mac/office/2008/main" xmlns:mc="http://schemas.openxmlformats.org/markup-compatibility/2006" xmlns:mv="urn:schemas-microsoft-com:mac:vml" xmlns:o="urn:schemas-microsoft-com:office:office" xmlns:r="http://schemas.openxmlformats.org/officeDocument/2006/relationships" xmlns:m="http://schemas.openxmlformats.org/officeDocument/2006/math" xmlns:v="urn:schemas-microsoft-com:vml" xmlns:wp14="http://schemas.microsoft.com/office/word/2010/wordprocessingDrawing" xmlns:wp="http://schemas.openxmlformats.org/drawingml/2006/wordprocessingDrawing" xmlns:w10="urn:schemas-microsoft-com:office:word" xmlns:w="http://schemas.openxmlformats.org/wordprocessingml/2006/main" xmlns:w14="http://schemas.microsoft.com/office/word/2010/wordml" xmlns:w15="http://schemas.microsoft.com/office/word/2012/wordml" xmlns:wpg="http://schemas.microsoft.com/office/word/2010/wordprocessingGroup" xmlns:wpi="http://schemas.microsoft.com/office/word/2010/wordprocessingInk" xmlns:wne="http://schemas.microsoft.com/office/word/2006/wordml" xmlns:wps="http://schemas.microsoft.com/office/word/2010/wordprocessingShape" mc:Ignorable="w14 w15 wp14">
   <w:p>
     <w:pPr>
       <w:pStyle w:val="Header"/>
@@ -6692,7 +6177,7 @@
                         </a:ln>
                         <a:extLst>
                           <a:ext uri="{91240B29-F687-4f45-9708-019B960494DF}">
-                            <a14:hiddenLine xmlns:a14="http://schemas.microsoft.com/office/drawing/2010/main" w="9525">
+                            <a14:hiddenLine xmlns="" xmlns:o="urn:schemas-microsoft-com:office:office" xmlns:v="urn:schemas-microsoft-com:vml" xmlns:w10="urn:schemas-microsoft-com:office:word" xmlns:w="http://schemas.openxmlformats.org/wordprocessingml/2006/main" xmlns:a14="http://schemas.microsoft.com/office/drawing/2010/main" w="9525">
                               <a:solidFill>
                                 <a:srgbClr val="000000"/>
                               </a:solidFill>
@@ -6728,7 +6213,7 @@
                         </a:ln>
                         <a:extLst>
                           <a:ext uri="{91240B29-F687-4f45-9708-019B960494DF}">
-                            <a14:hiddenLine xmlns:a14="http://schemas.microsoft.com/office/drawing/2010/main" w="9525">
+                            <a14:hiddenLine xmlns="" xmlns:o="urn:schemas-microsoft-com:office:office" xmlns:v="urn:schemas-microsoft-com:vml" xmlns:w10="urn:schemas-microsoft-com:office:word" xmlns:w="http://schemas.openxmlformats.org/wordprocessingml/2006/main" xmlns:a14="http://schemas.microsoft.com/office/drawing/2010/main" w="9525">
                               <a:solidFill>
                                 <a:srgbClr val="000000"/>
                               </a:solidFill>
@@ -6764,7 +6249,7 @@
                         </a:ln>
                         <a:extLst>
                           <a:ext uri="{91240B29-F687-4f45-9708-019B960494DF}">
-                            <a14:hiddenLine xmlns:a14="http://schemas.microsoft.com/office/drawing/2010/main" w="9525">
+                            <a14:hiddenLine xmlns="" xmlns:o="urn:schemas-microsoft-com:office:office" xmlns:v="urn:schemas-microsoft-com:vml" xmlns:w10="urn:schemas-microsoft-com:office:word" xmlns:w="http://schemas.openxmlformats.org/wordprocessingml/2006/main" xmlns:a14="http://schemas.microsoft.com/office/drawing/2010/main" w="9525">
                               <a:solidFill>
                                 <a:srgbClr val="000000"/>
                               </a:solidFill>
@@ -6807,7 +6292,7 @@
 </file>
 
 <file path=word/numbering.xml><?xml version="1.0" encoding="utf-8"?>
-<w:numbering xmlns:wpc="http://schemas.microsoft.com/office/word/2010/wordprocessingCanvas" xmlns:mo="http://schemas.microsoft.com/office/mac/office/2008/main" xmlns:mc="http://schemas.openxmlformats.org/markup-compatibility/2006" xmlns:mv="urn:schemas-microsoft-com:mac:vml" xmlns:o="urn:schemas-microsoft-com:office:office" xmlns:r="http://schemas.openxmlformats.org/officeDocument/2006/relationships" xmlns:m="http://schemas.openxmlformats.org/officeDocument/2006/math" xmlns:v="urn:schemas-microsoft-com:vml" xmlns:wp14="http://schemas.microsoft.com/office/word/2010/wordprocessingDrawing" xmlns:wp="http://schemas.openxmlformats.org/drawingml/2006/wordprocessingDrawing" xmlns:w10="urn:schemas-microsoft-com:office:word" xmlns:w="http://schemas.openxmlformats.org/wordprocessingml/2006/main" xmlns:w14="http://schemas.microsoft.com/office/word/2010/wordml" xmlns:wpg="http://schemas.microsoft.com/office/word/2010/wordprocessingGroup" xmlns:wpi="http://schemas.microsoft.com/office/word/2010/wordprocessingInk" xmlns:wne="http://schemas.microsoft.com/office/word/2006/wordml" xmlns:wps="http://schemas.microsoft.com/office/word/2010/wordprocessingShape" mc:Ignorable="w14 wp14">
+<w:numbering xmlns:wpc="http://schemas.microsoft.com/office/word/2010/wordprocessingCanvas" xmlns:mo="http://schemas.microsoft.com/office/mac/office/2008/main" xmlns:mc="http://schemas.openxmlformats.org/markup-compatibility/2006" xmlns:mv="urn:schemas-microsoft-com:mac:vml" xmlns:o="urn:schemas-microsoft-com:office:office" xmlns:r="http://schemas.openxmlformats.org/officeDocument/2006/relationships" xmlns:m="http://schemas.openxmlformats.org/officeDocument/2006/math" xmlns:v="urn:schemas-microsoft-com:vml" xmlns:wp14="http://schemas.microsoft.com/office/word/2010/wordprocessingDrawing" xmlns:wp="http://schemas.openxmlformats.org/drawingml/2006/wordprocessingDrawing" xmlns:w10="urn:schemas-microsoft-com:office:word" xmlns:w="http://schemas.openxmlformats.org/wordprocessingml/2006/main" xmlns:w14="http://schemas.microsoft.com/office/word/2010/wordml" xmlns:w15="http://schemas.microsoft.com/office/word/2012/wordml" xmlns:wpg="http://schemas.microsoft.com/office/word/2010/wordprocessingGroup" xmlns:wpi="http://schemas.microsoft.com/office/word/2010/wordprocessingInk" xmlns:wne="http://schemas.microsoft.com/office/word/2006/wordml" xmlns:wps="http://schemas.microsoft.com/office/word/2010/wordprocessingShape" mc:Ignorable="w14 w15 wp14">
   <w:abstractNum w:abstractNumId="0">
     <w:nsid w:val="085F4FB5"/>
     <w:multiLevelType w:val="hybridMultilevel"/>
@@ -8582,7 +8067,7 @@
   <w:abstractNum w:abstractNumId="14">
     <w:nsid w:val="2B5D3BA1"/>
     <w:multiLevelType w:val="hybridMultilevel"/>
-    <w:tmpl w:val="925662B8"/>
+    <w:tmpl w:val="486847A2"/>
     <w:lvl w:ilvl="0" w:tplc="04090001">
       <w:start w:val="1"/>
       <w:numFmt w:val="bullet"/>
@@ -12339,7 +11824,7 @@
 </file>
 
 <file path=word/styles.xml><?xml version="1.0" encoding="utf-8"?>
-<w:styles xmlns:mc="http://schemas.openxmlformats.org/markup-compatibility/2006" xmlns:r="http://schemas.openxmlformats.org/officeDocument/2006/relationships" xmlns:w="http://schemas.openxmlformats.org/wordprocessingml/2006/main" xmlns:w14="http://schemas.microsoft.com/office/word/2010/wordml" mc:Ignorable="w14">
+<w:styles xmlns:mc="http://schemas.openxmlformats.org/markup-compatibility/2006" xmlns:r="http://schemas.openxmlformats.org/officeDocument/2006/relationships" xmlns:w="http://schemas.openxmlformats.org/wordprocessingml/2006/main" xmlns:w14="http://schemas.microsoft.com/office/word/2010/wordml" xmlns:w15="http://schemas.microsoft.com/office/word/2012/wordml" mc:Ignorable="w14 w15">
   <w:docDefaults>
     <w:rPrDefault>
       <w:rPr>
@@ -12351,873 +11836,349 @@
     </w:rPrDefault>
     <w:pPrDefault/>
   </w:docDefaults>
-  <w:latentStyles w:defLockedState="0" w:defUIPriority="0" w:defSemiHidden="0" w:defUnhideWhenUsed="0" w:defQFormat="0" w:count="276">
-    <w:lsdException w:name="toc 1" w:uiPriority="39"/>
-    <w:lsdException w:name="toc 2" w:uiPriority="39"/>
-    <w:lsdException w:name="toc 3" w:uiPriority="39"/>
-  </w:latentStyles>
-  <w:style w:type="paragraph" w:default="1" w:styleId="Normal">
-    <w:name w:val="Normal"/>
-    <w:qFormat/>
-    <w:rsid w:val="00C208A4"/>
-    <w:rPr>
-      <w:rFonts w:ascii="Arial" w:hAnsi="Arial"/>
-    </w:rPr>
-  </w:style>
-  <w:style w:type="paragraph" w:styleId="Heading1">
-    <w:name w:val="heading 1"/>
-    <w:autoRedefine/>
-    <w:qFormat/>
-    <w:rsid w:val="000E0D7A"/>
-    <w:pPr>
-      <w:keepNext/>
-      <w:numPr>
-        <w:numId w:val="41"/>
-      </w:numPr>
-      <w:spacing w:before="240" w:after="60"/>
-      <w:outlineLvl w:val="0"/>
-    </w:pPr>
-    <w:rPr>
-      <w:rFonts w:ascii="Arial" w:eastAsia="Times" w:hAnsi="Arial"/>
-      <w:b/>
-      <w:color w:val="000000"/>
-      <w:sz w:val="28"/>
-      <w:lang w:val="en-GB"/>
-    </w:rPr>
-  </w:style>
-  <w:style w:type="paragraph" w:styleId="Heading2">
-    <w:name w:val="heading 2"/>
-    <w:autoRedefine/>
-    <w:qFormat/>
-    <w:rsid w:val="00F57E57"/>
-    <w:pPr>
-      <w:keepNext/>
-      <w:spacing w:before="240" w:after="60"/>
-      <w:ind w:left="720"/>
-      <w:outlineLvl w:val="1"/>
-    </w:pPr>
-    <w:rPr>
-      <w:rFonts w:ascii="Arial" w:eastAsia="Times" w:hAnsi="Arial" w:cs="Arial"/>
-      <w:b/>
-      <w:bCs/>
-      <w:iCs/>
-      <w:color w:val="000000"/>
-      <w:szCs w:val="28"/>
-      <w:lang w:val="en-GB"/>
-    </w:rPr>
-  </w:style>
-  <w:style w:type="paragraph" w:styleId="Heading3">
-    <w:name w:val="heading 3"/>
-    <w:basedOn w:val="Normal"/>
-    <w:next w:val="Normal"/>
-    <w:qFormat/>
-    <w:rsid w:val="00AD651C"/>
-    <w:pPr>
-      <w:keepNext/>
-      <w:numPr>
-        <w:ilvl w:val="2"/>
-        <w:numId w:val="1"/>
-      </w:numPr>
-      <w:spacing w:before="240" w:after="60"/>
-      <w:outlineLvl w:val="2"/>
-    </w:pPr>
-    <w:rPr>
-      <w:rFonts w:cs="Arial"/>
-      <w:b/>
-      <w:bCs/>
-      <w:szCs w:val="26"/>
-    </w:rPr>
-  </w:style>
-  <w:style w:type="paragraph" w:styleId="Heading4">
-    <w:name w:val="heading 4"/>
-    <w:basedOn w:val="Normal"/>
-    <w:next w:val="Normal"/>
-    <w:qFormat/>
-    <w:rsid w:val="00AD651C"/>
-    <w:pPr>
-      <w:keepNext/>
-      <w:numPr>
-        <w:ilvl w:val="3"/>
-        <w:numId w:val="1"/>
-      </w:numPr>
-      <w:spacing w:before="240" w:after="60"/>
-      <w:ind w:left="1728"/>
-      <w:outlineLvl w:val="3"/>
-    </w:pPr>
-    <w:rPr>
-      <w:b/>
-      <w:bCs/>
-      <w:sz w:val="28"/>
-      <w:szCs w:val="28"/>
-    </w:rPr>
-  </w:style>
-  <w:style w:type="paragraph" w:styleId="Heading5">
-    <w:name w:val="heading 5"/>
-    <w:basedOn w:val="Normal"/>
-    <w:next w:val="Normal"/>
-    <w:qFormat/>
-    <w:rsid w:val="00926B3F"/>
-    <w:pPr>
-      <w:numPr>
-        <w:ilvl w:val="4"/>
-        <w:numId w:val="1"/>
-      </w:numPr>
-      <w:spacing w:before="240" w:after="60"/>
-      <w:outlineLvl w:val="4"/>
-    </w:pPr>
-    <w:rPr>
-      <w:b/>
-      <w:bCs/>
-      <w:i/>
-      <w:iCs/>
-      <w:sz w:val="26"/>
-      <w:szCs w:val="26"/>
-    </w:rPr>
-  </w:style>
-  <w:style w:type="paragraph" w:styleId="Heading6">
-    <w:name w:val="heading 6"/>
-    <w:basedOn w:val="Normal"/>
-    <w:next w:val="Normal"/>
-    <w:qFormat/>
-    <w:rsid w:val="00926B3F"/>
-    <w:pPr>
-      <w:numPr>
-        <w:ilvl w:val="5"/>
-        <w:numId w:val="1"/>
-      </w:numPr>
-      <w:spacing w:before="240" w:after="60"/>
-      <w:outlineLvl w:val="5"/>
-    </w:pPr>
-    <w:rPr>
-      <w:rFonts w:ascii="Times New Roman" w:hAnsi="Times New Roman"/>
-      <w:b/>
-      <w:bCs/>
-      <w:sz w:val="22"/>
-      <w:szCs w:val="22"/>
-    </w:rPr>
-  </w:style>
-  <w:style w:type="paragraph" w:styleId="Heading7">
-    <w:name w:val="heading 7"/>
-    <w:basedOn w:val="Normal"/>
-    <w:next w:val="Normal"/>
-    <w:qFormat/>
-    <w:rsid w:val="00926B3F"/>
-    <w:pPr>
-      <w:numPr>
-        <w:ilvl w:val="6"/>
-        <w:numId w:val="1"/>
-      </w:numPr>
-      <w:spacing w:before="240" w:after="60"/>
-      <w:outlineLvl w:val="6"/>
-    </w:pPr>
-    <w:rPr>
-      <w:rFonts w:ascii="Times New Roman" w:hAnsi="Times New Roman"/>
-    </w:rPr>
-  </w:style>
-  <w:style w:type="paragraph" w:styleId="Heading8">
-    <w:name w:val="heading 8"/>
-    <w:basedOn w:val="Normal"/>
-    <w:next w:val="Normal"/>
-    <w:qFormat/>
-    <w:rsid w:val="00926B3F"/>
-    <w:pPr>
-      <w:numPr>
-        <w:ilvl w:val="7"/>
-        <w:numId w:val="1"/>
-      </w:numPr>
-      <w:spacing w:before="240" w:after="60"/>
-      <w:outlineLvl w:val="7"/>
-    </w:pPr>
-    <w:rPr>
-      <w:rFonts w:ascii="Times New Roman" w:hAnsi="Times New Roman"/>
-      <w:i/>
-      <w:iCs/>
-    </w:rPr>
-  </w:style>
-  <w:style w:type="paragraph" w:styleId="Heading9">
-    <w:name w:val="heading 9"/>
-    <w:basedOn w:val="Normal"/>
-    <w:next w:val="Normal"/>
-    <w:qFormat/>
-    <w:rsid w:val="00926B3F"/>
-    <w:pPr>
-      <w:numPr>
-        <w:ilvl w:val="8"/>
-        <w:numId w:val="1"/>
-      </w:numPr>
-      <w:spacing w:before="240" w:after="60"/>
-      <w:outlineLvl w:val="8"/>
-    </w:pPr>
-    <w:rPr>
-      <w:rFonts w:cs="Arial"/>
-      <w:sz w:val="22"/>
-      <w:szCs w:val="22"/>
-    </w:rPr>
-  </w:style>
-  <w:style w:type="character" w:default="1" w:styleId="DefaultParagraphFont">
-    <w:name w:val="Default Paragraph Font"/>
-    <w:uiPriority w:val="1"/>
-    <w:semiHidden/>
-    <w:unhideWhenUsed/>
-  </w:style>
-  <w:style w:type="table" w:default="1" w:styleId="TableNormal">
-    <w:name w:val="Normal Table"/>
-    <w:uiPriority w:val="99"/>
-    <w:semiHidden/>
-    <w:unhideWhenUsed/>
-    <w:tblPr>
-      <w:tblInd w:w="0" w:type="dxa"/>
-      <w:tblCellMar>
-        <w:top w:w="0" w:type="dxa"/>
-        <w:left w:w="108" w:type="dxa"/>
-        <w:bottom w:w="0" w:type="dxa"/>
-        <w:right w:w="108" w:type="dxa"/>
-      </w:tblCellMar>
-    </w:tblPr>
-  </w:style>
-  <w:style w:type="numbering" w:default="1" w:styleId="NoList">
-    <w:name w:val="No List"/>
-    <w:uiPriority w:val="99"/>
-    <w:semiHidden/>
-    <w:unhideWhenUsed/>
-  </w:style>
-  <w:style w:type="paragraph" w:customStyle="1" w:styleId="DateHeader">
-    <w:name w:val="Date Header"/>
-    <w:autoRedefine/>
-    <w:rsid w:val="00354641"/>
-    <w:rPr>
-      <w:rFonts w:ascii="Arial" w:hAnsi="Arial" w:cs="Arial"/>
-      <w:b/>
-      <w:bCs/>
-      <w:i/>
-      <w:iCs/>
-      <w:color w:val="000000"/>
-      <w:sz w:val="27"/>
-      <w:szCs w:val="27"/>
-    </w:rPr>
-  </w:style>
-  <w:style w:type="paragraph" w:customStyle="1" w:styleId="Time">
-    <w:name w:val="Time"/>
-    <w:autoRedefine/>
-    <w:rsid w:val="00354641"/>
-    <w:rPr>
-      <w:rFonts w:ascii="Arial" w:hAnsi="Arial" w:cs="Arial"/>
-      <w:b/>
-      <w:bCs/>
-      <w:i/>
-      <w:iCs/>
-      <w:color w:val="000000"/>
-      <w:sz w:val="27"/>
-      <w:szCs w:val="27"/>
-    </w:rPr>
-  </w:style>
-  <w:style w:type="paragraph" w:customStyle="1" w:styleId="Subhead">
-    <w:name w:val="Subhead"/>
-    <w:autoRedefine/>
-    <w:rsid w:val="00935B07"/>
-    <w:pPr>
-      <w:spacing w:before="200" w:after="200" w:line="280" w:lineRule="exact"/>
-    </w:pPr>
-    <w:rPr>
-      <w:rFonts w:ascii="Verdana" w:hAnsi="Verdana"/>
-      <w:color w:val="FF6319"/>
-      <w:sz w:val="28"/>
-    </w:rPr>
-  </w:style>
-  <w:style w:type="paragraph" w:customStyle="1" w:styleId="Body">
-    <w:name w:val="Body"/>
-    <w:autoRedefine/>
-    <w:rsid w:val="00935B07"/>
-    <w:pPr>
-      <w:spacing w:before="100" w:after="100" w:line="280" w:lineRule="exact"/>
-    </w:pPr>
-    <w:rPr>
-      <w:rFonts w:ascii="Verdana" w:hAnsi="Verdana"/>
-      <w:color w:val="000000"/>
-      <w:sz w:val="18"/>
-    </w:rPr>
-  </w:style>
-  <w:style w:type="paragraph" w:customStyle="1" w:styleId="Subhead2">
-    <w:name w:val="Subhead 2"/>
-    <w:autoRedefine/>
-    <w:rsid w:val="00935B07"/>
-    <w:pPr>
-      <w:spacing w:before="200" w:after="200"/>
-    </w:pPr>
-    <w:rPr>
-      <w:rFonts w:ascii="Verdana" w:hAnsi="Verdana"/>
-      <w:b/>
-      <w:color w:val="FF6319"/>
-      <w:sz w:val="18"/>
-    </w:rPr>
-  </w:style>
-  <w:style w:type="paragraph" w:customStyle="1" w:styleId="BodyBold">
-    <w:name w:val="Body + Bold"/>
-    <w:autoRedefine/>
-    <w:rsid w:val="0012000E"/>
-    <w:rPr>
-      <w:rFonts w:ascii="Verdana" w:eastAsia="Times" w:hAnsi="Verdana" w:cs="Arial"/>
-      <w:b/>
-      <w:bCs/>
-      <w:iCs/>
-      <w:sz w:val="18"/>
-      <w:lang w:val="fr-FR" w:eastAsia="ko-KR"/>
-    </w:rPr>
-  </w:style>
-  <w:style w:type="paragraph" w:customStyle="1" w:styleId="StyleBulletListVerdana10ptBlackRight-002Before">
-    <w:name w:val="Style Bullet List + Verdana 10 pt Black Right:  -0.02&quot; Before: ..."/>
-    <w:autoRedefine/>
-    <w:rsid w:val="0012000E"/>
-    <w:pPr>
-      <w:spacing w:before="100"/>
-      <w:ind w:right="-30"/>
-    </w:pPr>
-    <w:rPr>
-      <w:rFonts w:ascii="Verdana" w:hAnsi="Verdana"/>
-      <w:color w:val="000000"/>
-      <w:sz w:val="18"/>
-      <w:lang w:val="en-GB"/>
-    </w:rPr>
-  </w:style>
-  <w:style w:type="paragraph" w:customStyle="1" w:styleId="BodyTextUnderline">
-    <w:name w:val="Body + Text Underline"/>
-    <w:autoRedefine/>
-    <w:rsid w:val="0012000E"/>
-    <w:pPr>
-      <w:widowControl w:val="0"/>
-      <w:adjustRightInd w:val="0"/>
-      <w:snapToGrid w:val="0"/>
-      <w:spacing w:before="100" w:beforeAutospacing="1" w:line="360" w:lineRule="auto"/>
-      <w:ind w:right="-30"/>
-    </w:pPr>
-    <w:rPr>
-      <w:rFonts w:ascii="Verdana" w:eastAsia="Times" w:hAnsi="Verdana"/>
-      <w:color w:val="000000"/>
-      <w:sz w:val="18"/>
-      <w:u w:val="single"/>
-      <w:lang w:val="en-GB"/>
-    </w:rPr>
-  </w:style>
-  <w:style w:type="paragraph" w:customStyle="1" w:styleId="Underline">
-    <w:name w:val="Underline"/>
-    <w:autoRedefine/>
-    <w:rsid w:val="004E1BAF"/>
-    <w:rPr>
-      <w:rFonts w:ascii="Verdana" w:hAnsi="Verdana"/>
-      <w:color w:val="000000"/>
-      <w:sz w:val="18"/>
-      <w:szCs w:val="18"/>
-      <w:lang w:val="en-GB"/>
-    </w:rPr>
-  </w:style>
-  <w:style w:type="paragraph" w:customStyle="1" w:styleId="AgendaText-Plain">
-    <w:name w:val="Agenda Text - Plain"/>
-    <w:autoRedefine/>
-    <w:rsid w:val="00F13532"/>
-    <w:rPr>
-      <w:rFonts w:ascii="Verdana" w:eastAsia="Batang" w:hAnsi="Verdana"/>
-      <w:color w:val="000000"/>
-      <w:sz w:val="18"/>
-      <w:szCs w:val="18"/>
-      <w:lang w:eastAsia="ko-KR"/>
-    </w:rPr>
-  </w:style>
-  <w:style w:type="paragraph" w:customStyle="1" w:styleId="AgendaText-Bold">
-    <w:name w:val="Agenda Text - Bold"/>
-    <w:autoRedefine/>
-    <w:rsid w:val="00F13532"/>
-    <w:rPr>
-      <w:rFonts w:ascii="Verdana" w:eastAsia="Batang" w:hAnsi="Verdana"/>
-      <w:b/>
-      <w:color w:val="000000"/>
-      <w:sz w:val="18"/>
-      <w:szCs w:val="18"/>
-      <w:lang w:eastAsia="ko-KR"/>
-    </w:rPr>
-  </w:style>
-  <w:style w:type="paragraph" w:customStyle="1" w:styleId="AgendaText-Italics">
-    <w:name w:val="Agenda Text - Italics"/>
-    <w:autoRedefine/>
-    <w:rsid w:val="00F13532"/>
-    <w:rPr>
-      <w:rFonts w:ascii="Verdana" w:eastAsia="Batang" w:hAnsi="Verdana"/>
-      <w:i/>
-      <w:color w:val="000000"/>
-      <w:sz w:val="18"/>
-      <w:szCs w:val="18"/>
-      <w:lang w:eastAsia="ko-KR"/>
-    </w:rPr>
-  </w:style>
-  <w:style w:type="paragraph" w:styleId="Header">
-    <w:name w:val="header"/>
-    <w:basedOn w:val="Normal"/>
-    <w:rsid w:val="00127041"/>
-    <w:pPr>
-      <w:spacing w:after="360"/>
-    </w:pPr>
-    <w:rPr>
-      <w:b/>
-      <w:caps/>
-      <w:color w:val="FFFFFF"/>
-      <w:sz w:val="26"/>
-    </w:rPr>
-  </w:style>
-  <w:style w:type="paragraph" w:styleId="Footer">
-    <w:name w:val="footer"/>
-    <w:basedOn w:val="Normal"/>
-    <w:rsid w:val="00127041"/>
-    <w:pPr>
-      <w:tabs>
-        <w:tab w:val="center" w:pos="4153"/>
-        <w:tab w:val="right" w:pos="8306"/>
-      </w:tabs>
-    </w:pPr>
-  </w:style>
-  <w:style w:type="character" w:styleId="PageNumber">
-    <w:name w:val="page number"/>
-    <w:basedOn w:val="DefaultParagraphFont"/>
-    <w:rsid w:val="00127041"/>
-    <w:rPr>
-      <w:rFonts w:ascii="Verdana" w:hAnsi="Verdana"/>
-      <w:sz w:val="20"/>
-    </w:rPr>
-  </w:style>
-  <w:style w:type="paragraph" w:styleId="BalloonText">
-    <w:name w:val="Balloon Text"/>
-    <w:basedOn w:val="Normal"/>
-    <w:semiHidden/>
-    <w:rsid w:val="00FD228A"/>
-    <w:rPr>
-      <w:rFonts w:ascii="Tahoma" w:hAnsi="Tahoma" w:cs="Tahoma"/>
-      <w:sz w:val="16"/>
-      <w:szCs w:val="16"/>
-    </w:rPr>
-  </w:style>
-  <w:style w:type="table" w:styleId="TableGrid">
-    <w:name w:val="Table Grid"/>
-    <w:basedOn w:val="TableNormal"/>
-    <w:rsid w:val="00216E28"/>
-    <w:tblPr>
-      <w:tblInd w:w="0" w:type="dxa"/>
-      <w:tblBorders>
-        <w:top w:val="single" w:sz="4" w:space="0" w:color="auto"/>
-        <w:left w:val="single" w:sz="4" w:space="0" w:color="auto"/>
-        <w:bottom w:val="single" w:sz="4" w:space="0" w:color="auto"/>
-        <w:right w:val="single" w:sz="4" w:space="0" w:color="auto"/>
-        <w:insideH w:val="single" w:sz="4" w:space="0" w:color="auto"/>
-        <w:insideV w:val="single" w:sz="4" w:space="0" w:color="auto"/>
-      </w:tblBorders>
-      <w:tblCellMar>
-        <w:top w:w="0" w:type="dxa"/>
-        <w:left w:w="108" w:type="dxa"/>
-        <w:bottom w:w="0" w:type="dxa"/>
-        <w:right w:w="108" w:type="dxa"/>
-      </w:tblCellMar>
-    </w:tblPr>
-  </w:style>
-  <w:style w:type="character" w:styleId="Hyperlink">
-    <w:name w:val="Hyperlink"/>
-    <w:basedOn w:val="DefaultParagraphFont"/>
-    <w:uiPriority w:val="99"/>
-    <w:rsid w:val="00216E28"/>
-    <w:rPr>
-      <w:color w:val="0000FF"/>
-      <w:u w:val="single"/>
-    </w:rPr>
-  </w:style>
-  <w:style w:type="paragraph" w:customStyle="1" w:styleId="TableHeader">
-    <w:name w:val="Table Header"/>
-    <w:basedOn w:val="Normal"/>
-    <w:autoRedefine/>
-    <w:rsid w:val="00216E28"/>
-    <w:pPr>
-      <w:jc w:val="center"/>
-    </w:pPr>
-    <w:rPr>
-      <w:rFonts w:ascii="Trebuchet MS" w:hAnsi="Trebuchet MS"/>
-      <w:b/>
-      <w:szCs w:val="20"/>
-    </w:rPr>
-  </w:style>
-  <w:style w:type="paragraph" w:customStyle="1" w:styleId="TableText">
-    <w:name w:val="Table Text"/>
-    <w:basedOn w:val="Normal"/>
-    <w:autoRedefine/>
-    <w:rsid w:val="00216E28"/>
-    <w:rPr>
-      <w:rFonts w:ascii="Verdana" w:hAnsi="Verdana"/>
-      <w:sz w:val="18"/>
-      <w:szCs w:val="20"/>
-    </w:rPr>
-  </w:style>
-  <w:style w:type="paragraph" w:customStyle="1" w:styleId="MajorHead-Large">
-    <w:name w:val="Major Head - Large"/>
-    <w:basedOn w:val="Normal"/>
-    <w:next w:val="Normal"/>
-    <w:autoRedefine/>
-    <w:rsid w:val="00216E28"/>
-    <w:pPr>
-      <w:tabs>
-        <w:tab w:val="left" w:pos="720"/>
-      </w:tabs>
-      <w:spacing w:before="160" w:after="120" w:line="300" w:lineRule="exact"/>
-    </w:pPr>
-    <w:rPr>
-      <w:rFonts w:ascii="Trebuchet MS" w:hAnsi="Trebuchet MS"/>
-      <w:b/>
-      <w:color w:val="000000"/>
-      <w:sz w:val="30"/>
-      <w:szCs w:val="20"/>
-    </w:rPr>
-  </w:style>
-  <w:style w:type="paragraph" w:customStyle="1" w:styleId="MajorHead-Small">
-    <w:name w:val="Major Head - Small"/>
-    <w:basedOn w:val="Heading3"/>
-    <w:next w:val="Normal"/>
-    <w:rsid w:val="00216E28"/>
-    <w:pPr>
-      <w:numPr>
-        <w:ilvl w:val="0"/>
-        <w:numId w:val="0"/>
-      </w:numPr>
-      <w:tabs>
-        <w:tab w:val="left" w:pos="936"/>
-        <w:tab w:val="num" w:pos="2160"/>
-      </w:tabs>
-      <w:ind w:left="2160" w:hanging="360"/>
-    </w:pPr>
-    <w:rPr>
-      <w:rFonts w:ascii="Trebuchet MS" w:hAnsi="Trebuchet MS" w:cs="Times New Roman"/>
-      <w:bCs w:val="0"/>
-      <w:szCs w:val="20"/>
-    </w:rPr>
-  </w:style>
-  <w:style w:type="paragraph" w:customStyle="1" w:styleId="MajorHead-Medium">
-    <w:name w:val="Major Head - Medium"/>
-    <w:basedOn w:val="Heading2"/>
-    <w:next w:val="Normal"/>
-    <w:rsid w:val="00216E28"/>
-    <w:pPr>
-      <w:tabs>
-        <w:tab w:val="num" w:pos="1440"/>
-      </w:tabs>
-      <w:spacing w:before="80" w:after="120"/>
-      <w:ind w:left="1440" w:hanging="360"/>
-    </w:pPr>
-    <w:rPr>
-      <w:rFonts w:ascii="Trebuchet MS" w:eastAsia="Times New Roman" w:hAnsi="Trebuchet MS" w:cs="Times New Roman"/>
-      <w:bCs w:val="0"/>
-      <w:iCs w:val="0"/>
-      <w:color w:val="auto"/>
-      <w:szCs w:val="20"/>
-      <w:lang w:val="en-US"/>
-    </w:rPr>
-  </w:style>
-  <w:style w:type="paragraph" w:customStyle="1" w:styleId="DocumentTitle">
-    <w:name w:val="Document Title"/>
-    <w:basedOn w:val="Footer"/>
-    <w:rsid w:val="00216E28"/>
-    <w:pPr>
-      <w:tabs>
-        <w:tab w:val="clear" w:pos="4153"/>
-        <w:tab w:val="clear" w:pos="8306"/>
-        <w:tab w:val="center" w:pos="4320"/>
-        <w:tab w:val="right" w:pos="8640"/>
-      </w:tabs>
-      <w:spacing w:before="100"/>
-      <w:jc w:val="center"/>
-    </w:pPr>
-    <w:rPr>
-      <w:rFonts w:ascii="Trebuchet MS" w:hAnsi="Trebuchet MS"/>
-      <w:b/>
-      <w:sz w:val="16"/>
-      <w:szCs w:val="20"/>
-    </w:rPr>
-  </w:style>
-  <w:style w:type="paragraph" w:customStyle="1" w:styleId="copyright">
-    <w:name w:val="copyright"/>
-    <w:basedOn w:val="Footer"/>
-    <w:rsid w:val="00216E28"/>
-    <w:pPr>
-      <w:tabs>
-        <w:tab w:val="clear" w:pos="4153"/>
-        <w:tab w:val="clear" w:pos="8306"/>
-        <w:tab w:val="center" w:pos="4320"/>
-        <w:tab w:val="right" w:pos="8640"/>
-      </w:tabs>
-      <w:spacing w:before="100"/>
-      <w:jc w:val="center"/>
-    </w:pPr>
-    <w:rPr>
-      <w:rFonts w:ascii="Trebuchet MS" w:hAnsi="Trebuchet MS"/>
-      <w:sz w:val="14"/>
-      <w:szCs w:val="20"/>
-    </w:rPr>
-  </w:style>
-  <w:style w:type="paragraph" w:customStyle="1" w:styleId="SP9204936">
-    <w:name w:val="SP.9.204936"/>
-    <w:basedOn w:val="Normal"/>
-    <w:next w:val="Normal"/>
-    <w:rsid w:val="00216E28"/>
-    <w:pPr>
-      <w:autoSpaceDE w:val="0"/>
-      <w:autoSpaceDN w:val="0"/>
-      <w:adjustRightInd w:val="0"/>
-    </w:pPr>
-    <w:rPr>
-      <w:rFonts w:ascii="KFOFO O+ Times" w:hAnsi="KFOFO O+ Times"/>
-    </w:rPr>
-  </w:style>
-  <w:style w:type="character" w:customStyle="1" w:styleId="SC92502">
-    <w:name w:val="SC.9.2502"/>
-    <w:rsid w:val="00216E28"/>
-    <w:rPr>
-      <w:rFonts w:cs="KFOFO O+ Times"/>
-      <w:color w:val="000000"/>
-      <w:sz w:val="20"/>
-      <w:szCs w:val="20"/>
-    </w:rPr>
-  </w:style>
-  <w:style w:type="paragraph" w:customStyle="1" w:styleId="SP10204975">
-    <w:name w:val="SP.10.204975"/>
-    <w:basedOn w:val="Normal"/>
-    <w:next w:val="Normal"/>
-    <w:rsid w:val="00216E28"/>
-    <w:pPr>
-      <w:autoSpaceDE w:val="0"/>
-      <w:autoSpaceDN w:val="0"/>
-      <w:adjustRightInd w:val="0"/>
-    </w:pPr>
-    <w:rPr>
-      <w:rFonts w:ascii="KFOFO O+ Times" w:hAnsi="KFOFO O+ Times"/>
-    </w:rPr>
-  </w:style>
-  <w:style w:type="character" w:customStyle="1" w:styleId="SC102589">
-    <w:name w:val="SC.10.2589"/>
-    <w:rsid w:val="00216E28"/>
-    <w:rPr>
-      <w:rFonts w:cs="KFOFO O+ Times"/>
-      <w:color w:val="000000"/>
-      <w:sz w:val="20"/>
-      <w:szCs w:val="20"/>
-    </w:rPr>
-  </w:style>
-  <w:style w:type="paragraph" w:customStyle="1" w:styleId="H1">
-    <w:name w:val="H1"/>
-    <w:next w:val="Normal"/>
-    <w:rsid w:val="00216E28"/>
-    <w:pPr>
-      <w:keepNext/>
-      <w:keepLines/>
-      <w:tabs>
-        <w:tab w:val="num" w:pos="1080"/>
-      </w:tabs>
-      <w:spacing w:after="120"/>
-      <w:ind w:left="1080" w:hanging="360"/>
-      <w:outlineLvl w:val="0"/>
-    </w:pPr>
-    <w:rPr>
-      <w:rFonts w:ascii="Trebuchet MS" w:hAnsi="Trebuchet MS"/>
-      <w:b/>
-      <w:bCs/>
-      <w:spacing w:val="20"/>
-      <w:sz w:val="44"/>
-      <w:szCs w:val="44"/>
-    </w:rPr>
-  </w:style>
-  <w:style w:type="paragraph" w:customStyle="1" w:styleId="H2">
-    <w:name w:val="H2"/>
-    <w:next w:val="Normal"/>
-    <w:rsid w:val="00216E28"/>
-    <w:pPr>
-      <w:keepNext/>
-      <w:keepLines/>
-      <w:tabs>
-        <w:tab w:val="num" w:pos="1800"/>
-      </w:tabs>
-      <w:spacing w:after="120"/>
-      <w:ind w:left="1800" w:hanging="360"/>
-      <w:outlineLvl w:val="1"/>
-    </w:pPr>
-    <w:rPr>
-      <w:rFonts w:ascii="Trebuchet MS" w:hAnsi="Trebuchet MS" w:cs="Arial"/>
-      <w:b/>
-      <w:sz w:val="32"/>
-      <w:szCs w:val="32"/>
-    </w:rPr>
-  </w:style>
-  <w:style w:type="paragraph" w:customStyle="1" w:styleId="H3">
-    <w:name w:val="H3"/>
-    <w:next w:val="Normal"/>
-    <w:rsid w:val="00216E28"/>
-    <w:pPr>
-      <w:keepNext/>
-      <w:keepLines/>
-      <w:tabs>
-        <w:tab w:val="num" w:pos="2520"/>
-      </w:tabs>
-      <w:spacing w:after="120"/>
-      <w:ind w:left="2520" w:hanging="360"/>
-      <w:outlineLvl w:val="2"/>
-    </w:pPr>
-    <w:rPr>
-      <w:rFonts w:ascii="Trebuchet MS" w:hAnsi="Trebuchet MS"/>
-      <w:b/>
-    </w:rPr>
-  </w:style>
-  <w:style w:type="paragraph" w:customStyle="1" w:styleId="H4">
-    <w:name w:val="H4"/>
-    <w:next w:val="Normal"/>
-    <w:rsid w:val="00216E28"/>
-    <w:pPr>
-      <w:keepNext/>
-      <w:keepLines/>
-      <w:tabs>
-        <w:tab w:val="left" w:pos="900"/>
-        <w:tab w:val="num" w:pos="3240"/>
-      </w:tabs>
-      <w:spacing w:before="360" w:after="20"/>
-      <w:ind w:left="3240" w:hanging="360"/>
-      <w:outlineLvl w:val="3"/>
-    </w:pPr>
-    <w:rPr>
-      <w:rFonts w:ascii="Trebuchet MS" w:hAnsi="Trebuchet MS"/>
-      <w:b/>
-    </w:rPr>
-  </w:style>
-  <w:style w:type="paragraph" w:customStyle="1" w:styleId="H5">
-    <w:name w:val="H5"/>
-    <w:next w:val="Normal"/>
-    <w:rsid w:val="00216E28"/>
-    <w:pPr>
-      <w:keepNext/>
-      <w:keepLines/>
-      <w:tabs>
-        <w:tab w:val="num" w:pos="3960"/>
-      </w:tabs>
-      <w:spacing w:before="160"/>
-      <w:ind w:left="3960" w:hanging="360"/>
-      <w:outlineLvl w:val="4"/>
-    </w:pPr>
-    <w:rPr>
-      <w:rFonts w:ascii="Trebuchet MS" w:hAnsi="Trebuchet MS"/>
-      <w:b/>
-      <w:sz w:val="18"/>
-      <w:szCs w:val="18"/>
-    </w:rPr>
-  </w:style>
-  <w:style w:type="paragraph" w:customStyle="1" w:styleId="expanded-spacing">
-    <w:name w:val="expanded-spacing"/>
-    <w:basedOn w:val="Normal"/>
-    <w:rsid w:val="00216E28"/>
-    <w:pPr>
-      <w:spacing w:before="100" w:beforeAutospacing="1" w:after="100" w:afterAutospacing="1"/>
-    </w:pPr>
-    <w:rPr>
-      <w:rFonts w:ascii="Times New Roman" w:hAnsi="Times New Roman"/>
-    </w:rPr>
-  </w:style>
-  <w:style w:type="paragraph" w:styleId="FootnoteText">
-    <w:name w:val="footnote text"/>
-    <w:basedOn w:val="Normal"/>
-    <w:semiHidden/>
-    <w:rsid w:val="00216E28"/>
-    <w:rPr>
-      <w:rFonts w:cs="Arial"/>
-      <w:szCs w:val="20"/>
-    </w:rPr>
-  </w:style>
-  <w:style w:type="character" w:styleId="FootnoteReference">
-    <w:name w:val="footnote reference"/>
-    <w:basedOn w:val="DefaultParagraphFont"/>
-    <w:semiHidden/>
-    <w:rsid w:val="00216E28"/>
-    <w:rPr>
-      <w:vertAlign w:val="superscript"/>
-    </w:rPr>
-  </w:style>
-  <w:style w:type="paragraph" w:styleId="TOC1">
-    <w:name w:val="toc 1"/>
-    <w:basedOn w:val="Normal"/>
-    <w:next w:val="Normal"/>
-    <w:autoRedefine/>
-    <w:uiPriority w:val="39"/>
-    <w:rsid w:val="0019561C"/>
-  </w:style>
-  <w:style w:type="paragraph" w:styleId="TOC2">
-    <w:name w:val="toc 2"/>
-    <w:basedOn w:val="Normal"/>
-    <w:next w:val="Normal"/>
-    <w:autoRedefine/>
-    <w:uiPriority w:val="39"/>
-    <w:rsid w:val="0019561C"/>
-    <w:pPr>
-      <w:ind w:left="200"/>
-    </w:pPr>
-  </w:style>
-  <w:style w:type="paragraph" w:styleId="TOC3">
-    <w:name w:val="toc 3"/>
-    <w:basedOn w:val="Normal"/>
-    <w:next w:val="Normal"/>
-    <w:autoRedefine/>
-    <w:uiPriority w:val="39"/>
-    <w:semiHidden/>
-    <w:rsid w:val="0019561C"/>
-    <w:pPr>
-      <w:ind w:left="400"/>
-    </w:pPr>
-  </w:style>
-  <w:style w:type="paragraph" w:styleId="ListParagraph">
-    <w:name w:val="List Paragraph"/>
-    <w:basedOn w:val="Normal"/>
-    <w:uiPriority w:val="34"/>
-    <w:qFormat/>
-    <w:rsid w:val="0050473D"/>
-    <w:pPr>
-      <w:ind w:left="720"/>
-      <w:contextualSpacing/>
-    </w:pPr>
-  </w:style>
-  <w:style w:type="character" w:styleId="Strong">
-    <w:name w:val="Strong"/>
-    <w:basedOn w:val="DefaultParagraphFont"/>
-    <w:uiPriority w:val="22"/>
-    <w:qFormat/>
-    <w:rsid w:val="007D41FE"/>
-    <w:rPr>
-      <w:b/>
-      <w:bCs/>
-    </w:rPr>
-  </w:style>
-  <w:style w:type="character" w:styleId="FollowedHyperlink">
-    <w:name w:val="FollowedHyperlink"/>
-    <w:basedOn w:val="DefaultParagraphFont"/>
-    <w:rsid w:val="00331CF5"/>
-    <w:rPr>
-      <w:color w:val="800080" w:themeColor="followedHyperlink"/>
-      <w:u w:val="single"/>
-    </w:rPr>
-  </w:style>
-</w:styles>
-</file>
-
-<file path=word/stylesWithEffects.xml><?xml version="1.0" encoding="utf-8"?>
-<w:styles xmlns:wpc="http://schemas.microsoft.com/office/word/2010/wordprocessingCanvas" xmlns:mo="http://schemas.microsoft.com/office/mac/office/2008/main" xmlns:mc="http://schemas.openxmlformats.org/markup-compatibility/2006" xmlns:mv="urn:schemas-microsoft-com:mac:vml" xmlns:o="urn:schemas-microsoft-com:office:office" xmlns:r="http://schemas.openxmlformats.org/officeDocument/2006/relationships" xmlns:m="http://schemas.openxmlformats.org/officeDocument/2006/math" xmlns:v="urn:schemas-microsoft-com:vml" xmlns:wp14="http://schemas.microsoft.com/office/word/2010/wordprocessingDrawing" xmlns:wp="http://schemas.openxmlformats.org/drawingml/2006/wordprocessingDrawing" xmlns:w10="urn:schemas-microsoft-com:office:word" xmlns:w="http://schemas.openxmlformats.org/wordprocessingml/2006/main" xmlns:w14="http://schemas.microsoft.com/office/word/2010/wordml" xmlns:wpg="http://schemas.microsoft.com/office/word/2010/wordprocessingGroup" xmlns:wpi="http://schemas.microsoft.com/office/word/2010/wordprocessingInk" xmlns:wne="http://schemas.microsoft.com/office/word/2006/wordml" xmlns:wps="http://schemas.microsoft.com/office/word/2010/wordprocessingShape" mc:Ignorable="w14 wp14">
-  <w:docDefaults>
-    <w:rPrDefault>
-      <w:rPr>
-        <w:rFonts w:ascii="Times New Roman" w:eastAsia="Times New Roman" w:hAnsi="Times New Roman" w:cs="Times New Roman"/>
-        <w:sz w:val="24"/>
-        <w:szCs w:val="24"/>
-        <w:lang w:val="en-US" w:eastAsia="en-US" w:bidi="ar-SA"/>
-      </w:rPr>
-    </w:rPrDefault>
-    <w:pPrDefault/>
-  </w:docDefaults>
-  <w:latentStyles w:defLockedState="0" w:defUIPriority="0" w:defSemiHidden="0" w:defUnhideWhenUsed="0" w:defQFormat="0" w:count="276">
-    <w:lsdException w:name="toc 1" w:uiPriority="39"/>
-    <w:lsdException w:name="toc 2" w:uiPriority="39"/>
-    <w:lsdException w:name="toc 3" w:uiPriority="39"/>
+  <w:latentStyles w:defLockedState="0" w:defUIPriority="0" w:defSemiHidden="0" w:defUnhideWhenUsed="0" w:defQFormat="0" w:count="382">
+    <w:lsdException w:name="heading 5" w:semiHidden="1" w:unhideWhenUsed="1"/>
+    <w:lsdException w:name="heading 6" w:semiHidden="1" w:unhideWhenUsed="1"/>
+    <w:lsdException w:name="heading 7" w:semiHidden="1" w:unhideWhenUsed="1"/>
+    <w:lsdException w:name="heading 8" w:semiHidden="1" w:unhideWhenUsed="1"/>
+    <w:lsdException w:name="heading 9" w:semiHidden="1" w:unhideWhenUsed="1"/>
+    <w:lsdException w:name="index 1" w:semiHidden="1" w:unhideWhenUsed="1"/>
+    <w:lsdException w:name="index 2" w:semiHidden="1" w:unhideWhenUsed="1"/>
+    <w:lsdException w:name="index 3" w:semiHidden="1" w:unhideWhenUsed="1"/>
+    <w:lsdException w:name="index 4" w:semiHidden="1" w:unhideWhenUsed="1"/>
+    <w:lsdException w:name="index 5" w:semiHidden="1" w:unhideWhenUsed="1"/>
+    <w:lsdException w:name="index 6" w:semiHidden="1" w:unhideWhenUsed="1"/>
+    <w:lsdException w:name="index 7" w:semiHidden="1" w:unhideWhenUsed="1"/>
+    <w:lsdException w:name="index 8" w:semiHidden="1" w:unhideWhenUsed="1"/>
+    <w:lsdException w:name="index 9" w:semiHidden="1" w:unhideWhenUsed="1"/>
+    <w:lsdException w:name="toc 1" w:semiHidden="1" w:uiPriority="39" w:unhideWhenUsed="1"/>
+    <w:lsdException w:name="toc 2" w:semiHidden="1" w:uiPriority="39" w:unhideWhenUsed="1"/>
+    <w:lsdException w:name="toc 3" w:semiHidden="1" w:uiPriority="39" w:unhideWhenUsed="1"/>
+    <w:lsdException w:name="toc 4" w:semiHidden="1" w:unhideWhenUsed="1"/>
+    <w:lsdException w:name="toc 5" w:semiHidden="1" w:unhideWhenUsed="1"/>
+    <w:lsdException w:name="toc 6" w:semiHidden="1" w:unhideWhenUsed="1"/>
+    <w:lsdException w:name="toc 7" w:semiHidden="1" w:unhideWhenUsed="1"/>
+    <w:lsdException w:name="toc 8" w:semiHidden="1" w:unhideWhenUsed="1"/>
+    <w:lsdException w:name="toc 9" w:semiHidden="1" w:unhideWhenUsed="1"/>
+    <w:lsdException w:name="Normal Indent" w:semiHidden="1" w:unhideWhenUsed="1"/>
+    <w:lsdException w:name="footnote text" w:semiHidden="1" w:unhideWhenUsed="1"/>
+    <w:lsdException w:name="annotation text" w:semiHidden="1" w:unhideWhenUsed="1"/>
+    <w:lsdException w:name="header" w:semiHidden="1" w:unhideWhenUsed="1"/>
+    <w:lsdException w:name="footer" w:semiHidden="1" w:unhideWhenUsed="1"/>
+    <w:lsdException w:name="index heading" w:semiHidden="1" w:unhideWhenUsed="1"/>
+    <w:lsdException w:name="caption" w:semiHidden="1" w:unhideWhenUsed="1"/>
+    <w:lsdException w:name="table of figures" w:semiHidden="1" w:unhideWhenUsed="1"/>
+    <w:lsdException w:name="envelope address" w:semiHidden="1" w:unhideWhenUsed="1"/>
+    <w:lsdException w:name="envelope return" w:semiHidden="1" w:unhideWhenUsed="1"/>
+    <w:lsdException w:name="footnote reference" w:semiHidden="1" w:unhideWhenUsed="1"/>
+    <w:lsdException w:name="annotation reference" w:semiHidden="1" w:unhideWhenUsed="1"/>
+    <w:lsdException w:name="line number" w:semiHidden="1" w:unhideWhenUsed="1"/>
+    <w:lsdException w:name="page number" w:semiHidden="1" w:unhideWhenUsed="1"/>
+    <w:lsdException w:name="endnote reference" w:semiHidden="1" w:unhideWhenUsed="1"/>
+    <w:lsdException w:name="endnote text" w:semiHidden="1" w:unhideWhenUsed="1"/>
+    <w:lsdException w:name="table of authorities" w:semiHidden="1" w:unhideWhenUsed="1"/>
+    <w:lsdException w:name="macro" w:semiHidden="1" w:unhideWhenUsed="1"/>
+    <w:lsdException w:name="toa heading" w:semiHidden="1" w:unhideWhenUsed="1"/>
+    <w:lsdException w:name="List Bullet" w:semiHidden="1" w:unhideWhenUsed="1"/>
+    <w:lsdException w:name="List Number" w:semiHidden="1" w:unhideWhenUsed="1"/>
+    <w:lsdException w:name="List Number 5" w:semiHidden="1" w:unhideWhenUsed="1"/>
+    <w:lsdException w:name="Closing" w:semiHidden="1" w:unhideWhenUsed="1"/>
+    <w:lsdException w:name="Signature" w:semiHidden="1" w:unhideWhenUsed="1"/>
+    <w:lsdException w:name="Default Paragraph Font" w:semiHidden="1" w:unhideWhenUsed="1"/>
+    <w:lsdException w:name="Body Text" w:semiHidden="1" w:unhideWhenUsed="1"/>
+    <w:lsdException w:name="Body Text Indent" w:semiHidden="1" w:unhideWhenUsed="1"/>
+    <w:lsdException w:name="List Continue" w:semiHidden="1" w:unhideWhenUsed="1"/>
+    <w:lsdException w:name="List Continue 2" w:semiHidden="1" w:unhideWhenUsed="1"/>
+    <w:lsdException w:name="List Continue 3" w:semiHidden="1" w:unhideWhenUsed="1"/>
+    <w:lsdException w:name="List Continue 4" w:semiHidden="1" w:unhideWhenUsed="1"/>
+    <w:lsdException w:name="List Continue 5" w:semiHidden="1" w:unhideWhenUsed="1"/>
+    <w:lsdException w:name="Message Header" w:semiHidden="1" w:unhideWhenUsed="1"/>
+    <w:lsdException w:name="Salutation" w:semiHidden="1" w:unhideWhenUsed="1"/>
+    <w:lsdException w:name="Date" w:semiHidden="1" w:unhideWhenUsed="1"/>
+    <w:lsdException w:name="Body Text First Indent" w:semiHidden="1" w:unhideWhenUsed="1"/>
+    <w:lsdException w:name="Body Text First Indent 2" w:semiHidden="1" w:unhideWhenUsed="1"/>
+    <w:lsdException w:name="Note Heading" w:semiHidden="1" w:unhideWhenUsed="1"/>
+    <w:lsdException w:name="Body Text 2" w:semiHidden="1" w:unhideWhenUsed="1"/>
+    <w:lsdException w:name="Hyperlink" w:semiHidden="1" w:unhideWhenUsed="1"/>
+    <w:lsdException w:name="FollowedHyperlink" w:semiHidden="1" w:unhideWhenUsed="1"/>
+    <w:lsdException w:name="Document Map" w:semiHidden="1" w:unhideWhenUsed="1"/>
+    <w:lsdException w:name="Plain Text" w:semiHidden="1" w:unhideWhenUsed="1"/>
+    <w:lsdException w:name="E-mail Signature" w:semiHidden="1" w:unhideWhenUsed="1"/>
+    <w:lsdException w:name="HTML Top of Form" w:semiHidden="1" w:unhideWhenUsed="1"/>
+    <w:lsdException w:name="HTML Bottom of Form" w:semiHidden="1" w:unhideWhenUsed="1"/>
+    <w:lsdException w:name="Normal (Web)" w:semiHidden="1" w:unhideWhenUsed="1"/>
+    <w:lsdException w:name="HTML Acronym" w:semiHidden="1" w:unhideWhenUsed="1"/>
+    <w:lsdException w:name="HTML Address" w:semiHidden="1" w:unhideWhenUsed="1"/>
+    <w:lsdException w:name="HTML Cite" w:semiHidden="1" w:unhideWhenUsed="1"/>
+    <w:lsdException w:name="HTML Code" w:semiHidden="1" w:unhideWhenUsed="1"/>
+    <w:lsdException w:name="HTML Definition" w:semiHidden="1" w:unhideWhenUsed="1"/>
+    <w:lsdException w:name="HTML Keyboard" w:semiHidden="1" w:unhideWhenUsed="1"/>
+    <w:lsdException w:name="HTML Preformatted" w:semiHidden="1" w:unhideWhenUsed="1"/>
+    <w:lsdException w:name="HTML Sample" w:semiHidden="1" w:unhideWhenUsed="1"/>
+    <w:lsdException w:name="HTML Typewriter" w:semiHidden="1" w:unhideWhenUsed="1"/>
+    <w:lsdException w:name="HTML Variable" w:semiHidden="1" w:unhideWhenUsed="1"/>
+    <w:lsdException w:name="Normal Table" w:semiHidden="1" w:unhideWhenUsed="1"/>
+    <w:lsdException w:name="annotation subject" w:semiHidden="1" w:unhideWhenUsed="1"/>
+    <w:lsdException w:name="No List" w:semiHidden="1" w:unhideWhenUsed="1"/>
+    <w:lsdException w:name="Outline List 1" w:semiHidden="1" w:unhideWhenUsed="1"/>
+    <w:lsdException w:name="Outline List 2" w:semiHidden="1" w:unhideWhenUsed="1"/>
+    <w:lsdException w:name="Outline List 3" w:semiHidden="1" w:unhideWhenUsed="1"/>
+    <w:lsdException w:name="Table Simple 1" w:semiHidden="1" w:unhideWhenUsed="1"/>
+    <w:lsdException w:name="Table Simple 2" w:semiHidden="1" w:unhideWhenUsed="1"/>
+    <w:lsdException w:name="Table Simple 3" w:semiHidden="1" w:unhideWhenUsed="1"/>
+    <w:lsdException w:name="Table Classic 1" w:semiHidden="1" w:unhideWhenUsed="1"/>
+    <w:lsdException w:name="Table Classic 2" w:semiHidden="1" w:unhideWhenUsed="1"/>
+    <w:lsdException w:name="Table Classic 3" w:semiHidden="1" w:unhideWhenUsed="1"/>
+    <w:lsdException w:name="Table Classic 4" w:semiHidden="1" w:unhideWhenUsed="1"/>
+    <w:lsdException w:name="Table Colorful 1" w:semiHidden="1" w:unhideWhenUsed="1"/>
+    <w:lsdException w:name="Table Colorful 2" w:semiHidden="1" w:unhideWhenUsed="1"/>
+    <w:lsdException w:name="Table Colorful 3" w:semiHidden="1" w:unhideWhenUsed="1"/>
+    <w:lsdException w:name="Table Columns 1" w:semiHidden="1" w:unhideWhenUsed="1"/>
+    <w:lsdException w:name="Table Columns 2" w:semiHidden="1" w:unhideWhenUsed="1"/>
+    <w:lsdException w:name="Table Columns 3" w:semiHidden="1" w:unhideWhenUsed="1"/>
+    <w:lsdException w:name="Table Columns 4" w:semiHidden="1" w:unhideWhenUsed="1"/>
+    <w:lsdException w:name="Table Columns 5" w:semiHidden="1" w:unhideWhenUsed="1"/>
+    <w:lsdException w:name="Table Grid 1" w:semiHidden="1" w:unhideWhenUsed="1"/>
+    <w:lsdException w:name="Table Grid 2" w:semiHidden="1" w:unhideWhenUsed="1"/>
+    <w:lsdException w:name="Table Grid 3" w:semiHidden="1" w:unhideWhenUsed="1"/>
+    <w:lsdException w:name="Table Grid 4" w:semiHidden="1" w:unhideWhenUsed="1"/>
+    <w:lsdException w:name="Table Grid 5" w:semiHidden="1" w:unhideWhenUsed="1"/>
+    <w:lsdException w:name="Table Grid 6" w:semiHidden="1" w:unhideWhenUsed="1"/>
+    <w:lsdException w:name="Table Grid 7" w:semiHidden="1" w:unhideWhenUsed="1"/>
+    <w:lsdException w:name="Table Grid 8" w:semiHidden="1" w:unhideWhenUsed="1"/>
+    <w:lsdException w:name="Table List 1" w:semiHidden="1" w:unhideWhenUsed="1"/>
+    <w:lsdException w:name="Table List 2" w:semiHidden="1" w:unhideWhenUsed="1"/>
+    <w:lsdException w:name="Table List 3" w:semiHidden="1" w:unhideWhenUsed="1"/>
+    <w:lsdException w:name="Table List 4" w:semiHidden="1" w:unhideWhenUsed="1"/>
+    <w:lsdException w:name="Table List 5" w:semiHidden="1" w:unhideWhenUsed="1"/>
+    <w:lsdException w:name="Table List 6" w:semiHidden="1" w:unhideWhenUsed="1"/>
+    <w:lsdException w:name="Table List 7" w:semiHidden="1" w:unhideWhenUsed="1"/>
+    <w:lsdException w:name="Table List 8" w:semiHidden="1" w:unhideWhenUsed="1"/>
+    <w:lsdException w:name="Table 3D effects 1" w:semiHidden="1" w:unhideWhenUsed="1"/>
+    <w:lsdException w:name="Table 3D effects 2" w:semiHidden="1" w:unhideWhenUsed="1"/>
+    <w:lsdException w:name="Table 3D effects 3" w:semiHidden="1" w:unhideWhenUsed="1"/>
+    <w:lsdException w:name="Table Contemporary" w:semiHidden="1" w:unhideWhenUsed="1"/>
+    <w:lsdException w:name="Table Elegant" w:semiHidden="1" w:unhideWhenUsed="1"/>
+    <w:lsdException w:name="Table Professional" w:semiHidden="1" w:unhideWhenUsed="1"/>
+    <w:lsdException w:name="Table Subtle 1" w:semiHidden="1" w:unhideWhenUsed="1"/>
+    <w:lsdException w:name="Table Subtle 2" w:semiHidden="1" w:unhideWhenUsed="1"/>
+    <w:lsdException w:name="Table Web 1" w:semiHidden="1" w:unhideWhenUsed="1"/>
+    <w:lsdException w:name="Table Web 2" w:semiHidden="1" w:unhideWhenUsed="1"/>
+    <w:lsdException w:name="Table Web 3" w:semiHidden="1" w:unhideWhenUsed="1"/>
+    <w:lsdException w:name="Balloon Text" w:semiHidden="1" w:unhideWhenUsed="1"/>
+    <w:lsdException w:name="Table Theme" w:semiHidden="1" w:unhideWhenUsed="1"/>
+    <w:lsdException w:name="Note Level 1" w:semiHidden="1" w:unhideWhenUsed="1"/>
+    <w:lsdException w:name="Note Level 2" w:semiHidden="1" w:unhideWhenUsed="1"/>
+    <w:lsdException w:name="Note Level 3" w:semiHidden="1" w:unhideWhenUsed="1"/>
+    <w:lsdException w:name="Note Level 4" w:semiHidden="1" w:unhideWhenUsed="1"/>
+    <w:lsdException w:name="Note Level 5" w:semiHidden="1" w:unhideWhenUsed="1"/>
+    <w:lsdException w:name="Note Level 6" w:semiHidden="1" w:unhideWhenUsed="1"/>
+    <w:lsdException w:name="Note Level 7" w:semiHidden="1" w:unhideWhenUsed="1"/>
+    <w:lsdException w:name="Light Shading"/>
+    <w:lsdException w:name="Light List"/>
+    <w:lsdException w:name="Light Grid"/>
+    <w:lsdException w:name="Medium Shading 1"/>
+    <w:lsdException w:name="Medium Shading 2"/>
+    <w:lsdException w:name="Medium List 1"/>
+    <w:lsdException w:name="Medium List 2"/>
+    <w:lsdException w:name="Medium Grid 1"/>
+    <w:lsdException w:name="Medium Grid 2"/>
+    <w:lsdException w:name="Medium Grid 3"/>
+    <w:lsdException w:name="Dark List"/>
+    <w:lsdException w:name="Colorful Shading"/>
+    <w:lsdException w:name="Colorful List"/>
+    <w:lsdException w:name="Colorful Grid"/>
+    <w:lsdException w:name="Light Shading Accent 1"/>
+    <w:lsdException w:name="Light List Accent 1"/>
+    <w:lsdException w:name="Light Grid Accent 1"/>
+    <w:lsdException w:name="Medium Shading 1 Accent 1"/>
+    <w:lsdException w:name="Medium Shading 2 Accent 1"/>
+    <w:lsdException w:name="Medium List 1 Accent 1"/>
+    <w:lsdException w:name="Revision" w:semiHidden="1"/>
+    <w:lsdException w:name="Medium List 2 Accent 1"/>
+    <w:lsdException w:name="Medium Grid 1 Accent 1"/>
+    <w:lsdException w:name="Medium Grid 2 Accent 1"/>
+    <w:lsdException w:name="Medium Grid 3 Accent 1"/>
+    <w:lsdException w:name="Dark List Accent 1"/>
+    <w:lsdException w:name="Colorful Shading Accent 1"/>
+    <w:lsdException w:name="Colorful List Accent 1"/>
+    <w:lsdException w:name="Colorful Grid Accent 1"/>
+    <w:lsdException w:name="Light Shading Accent 2"/>
+    <w:lsdException w:name="Light List Accent 2"/>
+    <w:lsdException w:name="Light Grid Accent 2"/>
+    <w:lsdException w:name="Medium Shading 1 Accent 2"/>
+    <w:lsdException w:name="Medium Shading 2 Accent 2"/>
+    <w:lsdException w:name="Medium List 1 Accent 2"/>
+    <w:lsdException w:name="Medium List 2 Accent 2"/>
+    <w:lsdException w:name="Medium Grid 1 Accent 2"/>
+    <w:lsdException w:name="Medium Grid 2 Accent 2"/>
+    <w:lsdException w:name="Medium Grid 3 Accent 2"/>
+    <w:lsdException w:name="Dark List Accent 2"/>
+    <w:lsdException w:name="Colorful Shading Accent 2"/>
+    <w:lsdException w:name="Colorful List Accent 2"/>
+    <w:lsdException w:name="Colorful Grid Accent 2"/>
+    <w:lsdException w:name="Light Shading Accent 3"/>
+    <w:lsdException w:name="Light List Accent 3"/>
+    <w:lsdException w:name="Light Grid Accent 3"/>
+    <w:lsdException w:name="Medium Shading 1 Accent 3"/>
+    <w:lsdException w:name="Medium Shading 2 Accent 3"/>
+    <w:lsdException w:name="Medium List 1 Accent 3"/>
+    <w:lsdException w:name="Medium List 2 Accent 3"/>
+    <w:lsdException w:name="Medium Grid 1 Accent 3"/>
+    <w:lsdException w:name="Medium Grid 2 Accent 3"/>
+    <w:lsdException w:name="Medium Grid 3 Accent 3"/>
+    <w:lsdException w:name="Dark List Accent 3"/>
+    <w:lsdException w:name="Colorful Shading Accent 3"/>
+    <w:lsdException w:name="Colorful List Accent 3"/>
+    <w:lsdException w:name="Colorful Grid Accent 3"/>
+    <w:lsdException w:name="Light Shading Accent 4"/>
+    <w:lsdException w:name="Light List Accent 4"/>
+    <w:lsdException w:name="Light Grid Accent 4"/>
+    <w:lsdException w:name="Medium Shading 1 Accent 4"/>
+    <w:lsdException w:name="Medium Shading 2 Accent 4"/>
+    <w:lsdException w:name="Medium List 1 Accent 4"/>
+    <w:lsdException w:name="Medium List 2 Accent 4"/>
+    <w:lsdException w:name="Medium Grid 1 Accent 4"/>
+    <w:lsdException w:name="Medium Grid 2 Accent 4"/>
+    <w:lsdException w:name="Medium Grid 3 Accent 4"/>
+    <w:lsdException w:name="Dark List Accent 4"/>
+    <w:lsdException w:name="Colorful Shading Accent 4"/>
+    <w:lsdException w:name="Colorful List Accent 4"/>
+    <w:lsdException w:name="Colorful Grid Accent 4"/>
+    <w:lsdException w:name="Light Shading Accent 5"/>
+    <w:lsdException w:name="Light List Accent 5"/>
+    <w:lsdException w:name="Light Grid Accent 5"/>
+    <w:lsdException w:name="Medium Shading 1 Accent 5"/>
+    <w:lsdException w:name="Medium Shading 2 Accent 5"/>
+    <w:lsdException w:name="Medium List 1 Accent 5"/>
+    <w:lsdException w:name="Medium List 2 Accent 5"/>
+    <w:lsdException w:name="Medium Grid 1 Accent 5"/>
+    <w:lsdException w:name="Medium Grid 2 Accent 5"/>
+    <w:lsdException w:name="Medium Grid 3 Accent 5"/>
+    <w:lsdException w:name="Dark List Accent 5"/>
+    <w:lsdException w:name="Colorful Shading Accent 5"/>
+    <w:lsdException w:name="Colorful List Accent 5"/>
+    <w:lsdException w:name="Colorful Grid Accent 5"/>
+    <w:lsdException w:name="Light Shading Accent 6"/>
+    <w:lsdException w:name="Light List Accent 6"/>
+    <w:lsdException w:name="Light Grid Accent 6"/>
+    <w:lsdException w:name="Medium Shading 1 Accent 6"/>
+    <w:lsdException w:name="Medium Shading 2 Accent 6"/>
+    <w:lsdException w:name="Medium List 1 Accent 6"/>
+    <w:lsdException w:name="Medium List 2 Accent 6"/>
+    <w:lsdException w:name="Medium Grid 1 Accent 6"/>
+    <w:lsdException w:name="Medium Grid 2 Accent 6"/>
+    <w:lsdException w:name="Medium Grid 3 Accent 6"/>
+    <w:lsdException w:name="Dark List Accent 6"/>
+    <w:lsdException w:name="Colorful Shading Accent 6"/>
+    <w:lsdException w:name="Colorful List Accent 6"/>
+    <w:lsdException w:name="Colorful Grid Accent 6"/>
+    <w:lsdException w:name="Plain Table 1" w:uiPriority="41"/>
+    <w:lsdException w:name="Plain Table 2" w:uiPriority="42"/>
+    <w:lsdException w:name="Plain Table 3" w:uiPriority="43"/>
+    <w:lsdException w:name="Plain Table 4" w:uiPriority="44"/>
+    <w:lsdException w:name="Plain Table 5" w:uiPriority="45"/>
+    <w:lsdException w:name="Grid Table Light" w:uiPriority="40"/>
+    <w:lsdException w:name="Grid Table 1 Light" w:uiPriority="46"/>
+    <w:lsdException w:name="Grid Table 2" w:uiPriority="47"/>
+    <w:lsdException w:name="Grid Table 3" w:uiPriority="48"/>
+    <w:lsdException w:name="Grid Table 4" w:uiPriority="49"/>
+    <w:lsdException w:name="Grid Table 5 Dark" w:uiPriority="50"/>
+    <w:lsdException w:name="Grid Table 6 Colorful" w:uiPriority="51"/>
+    <w:lsdException w:name="Grid Table 7 Colorful" w:uiPriority="52"/>
+    <w:lsdException w:name="Grid Table 1 Light Accent 1" w:uiPriority="46"/>
+    <w:lsdException w:name="Grid Table 2 Accent 1" w:uiPriority="47"/>
+    <w:lsdException w:name="Grid Table 3 Accent 1" w:uiPriority="48"/>
+    <w:lsdException w:name="Grid Table 4 Accent 1" w:uiPriority="49"/>
+    <w:lsdException w:name="Grid Table 5 Dark Accent 1" w:uiPriority="50"/>
+    <w:lsdException w:name="Grid Table 6 Colorful Accent 1" w:uiPriority="51"/>
+    <w:lsdException w:name="Grid Table 7 Colorful Accent 1" w:uiPriority="52"/>
+    <w:lsdException w:name="Grid Table 1 Light Accent 2" w:uiPriority="46"/>
+    <w:lsdException w:name="Grid Table 2 Accent 2" w:uiPriority="47"/>
+    <w:lsdException w:name="Grid Table 3 Accent 2" w:uiPriority="48"/>
+    <w:lsdException w:name="Grid Table 4 Accent 2" w:uiPriority="49"/>
+    <w:lsdException w:name="Grid Table 5 Dark Accent 2" w:uiPriority="50"/>
+    <w:lsdException w:name="Grid Table 6 Colorful Accent 2" w:uiPriority="51"/>
+    <w:lsdException w:name="Grid Table 7 Colorful Accent 2" w:uiPriority="52"/>
+    <w:lsdException w:name="Grid Table 1 Light Accent 3" w:uiPriority="46"/>
+    <w:lsdException w:name="Grid Table 2 Accent 3" w:uiPriority="47"/>
+    <w:lsdException w:name="Grid Table 3 Accent 3" w:uiPriority="48"/>
+    <w:lsdException w:name="Grid Table 4 Accent 3" w:uiPriority="49"/>
+    <w:lsdException w:name="Grid Table 5 Dark Accent 3" w:uiPriority="50"/>
+    <w:lsdException w:name="Grid Table 6 Colorful Accent 3" w:uiPriority="51"/>
+    <w:lsdException w:name="Grid Table 7 Colorful Accent 3" w:uiPriority="52"/>
+    <w:lsdException w:name="Grid Table 1 Light Accent 4" w:uiPriority="46"/>
+    <w:lsdException w:name="Grid Table 2 Accent 4" w:uiPriority="47"/>
+    <w:lsdException w:name="Grid Table 3 Accent 4" w:uiPriority="48"/>
+    <w:lsdException w:name="Grid Table 4 Accent 4" w:uiPriority="49"/>
+    <w:lsdException w:name="Grid Table 5 Dark Accent 4" w:uiPriority="50"/>
+    <w:lsdException w:name="Grid Table 6 Colorful Accent 4" w:uiPriority="51"/>
+    <w:lsdException w:name="Grid Table 7 Colorful Accent 4" w:uiPriority="52"/>
+    <w:lsdException w:name="Grid Table 1 Light Accent 5" w:uiPriority="46"/>
+    <w:lsdException w:name="Grid Table 2 Accent 5" w:uiPriority="47"/>
+    <w:lsdException w:name="Grid Table 3 Accent 5" w:uiPriority="48"/>
+    <w:lsdException w:name="Grid Table 4 Accent 5" w:uiPriority="49"/>
+    <w:lsdException w:name="Grid Table 5 Dark Accent 5" w:uiPriority="50"/>
+    <w:lsdException w:name="Grid Table 6 Colorful Accent 5" w:uiPriority="51"/>
+    <w:lsdException w:name="Grid Table 7 Colorful Accent 5" w:uiPriority="52"/>
+    <w:lsdException w:name="Grid Table 1 Light Accent 6" w:uiPriority="46"/>
+    <w:lsdException w:name="Grid Table 2 Accent 6" w:uiPriority="47"/>
+    <w:lsdException w:name="Grid Table 3 Accent 6" w:uiPriority="48"/>
+    <w:lsdException w:name="Grid Table 4 Accent 6" w:uiPriority="49"/>
+    <w:lsdException w:name="Grid Table 5 Dark Accent 6" w:uiPriority="50"/>
+    <w:lsdException w:name="Grid Table 6 Colorful Accent 6" w:uiPriority="51"/>
+    <w:lsdException w:name="Grid Table 7 Colorful Accent 6" w:uiPriority="52"/>
+    <w:lsdException w:name="List Table 1 Light" w:uiPriority="46"/>
+    <w:lsdException w:name="List Table 2" w:uiPriority="47"/>
+    <w:lsdException w:name="List Table 3" w:uiPriority="48"/>
+    <w:lsdException w:name="List Table 4" w:uiPriority="49"/>
+    <w:lsdException w:name="List Table 5 Dark" w:uiPriority="50"/>
+    <w:lsdException w:name="List Table 6 Colorful" w:uiPriority="51"/>
+    <w:lsdException w:name="List Table 7 Colorful" w:uiPriority="52"/>
+    <w:lsdException w:name="List Table 1 Light Accent 1" w:uiPriority="46"/>
+    <w:lsdException w:name="List Table 2 Accent 1" w:uiPriority="47"/>
+    <w:lsdException w:name="List Table 3 Accent 1" w:uiPriority="48"/>
+    <w:lsdException w:name="List Table 4 Accent 1" w:uiPriority="49"/>
+    <w:lsdException w:name="List Table 5 Dark Accent 1" w:uiPriority="50"/>
+    <w:lsdException w:name="List Table 6 Colorful Accent 1" w:uiPriority="51"/>
+    <w:lsdException w:name="List Table 7 Colorful Accent 1" w:uiPriority="52"/>
+    <w:lsdException w:name="List Table 1 Light Accent 2" w:uiPriority="46"/>
+    <w:lsdException w:name="List Table 2 Accent 2" w:uiPriority="47"/>
+    <w:lsdException w:name="List Table 3 Accent 2" w:uiPriority="48"/>
+    <w:lsdException w:name="List Table 4 Accent 2" w:uiPriority="49"/>
+    <w:lsdException w:name="List Table 5 Dark Accent 2" w:uiPriority="50"/>
+    <w:lsdException w:name="List Table 6 Colorful Accent 2" w:uiPriority="51"/>
+    <w:lsdException w:name="List Table 7 Colorful Accent 2" w:uiPriority="52"/>
+    <w:lsdException w:name="List Table 1 Light Accent 3" w:uiPriority="46"/>
+    <w:lsdException w:name="List Table 2 Accent 3" w:uiPriority="47"/>
+    <w:lsdException w:name="List Table 3 Accent 3" w:uiPriority="48"/>
+    <w:lsdException w:name="List Table 4 Accent 3" w:uiPriority="49"/>
+    <w:lsdException w:name="List Table 5 Dark Accent 3" w:uiPriority="50"/>
+    <w:lsdException w:name="List Table 6 Colorful Accent 3" w:uiPriority="51"/>
+    <w:lsdException w:name="List Table 7 Colorful Accent 3" w:uiPriority="52"/>
+    <w:lsdException w:name="List Table 1 Light Accent 4" w:uiPriority="46"/>
+    <w:lsdException w:name="List Table 2 Accent 4" w:uiPriority="47"/>
+    <w:lsdException w:name="List Table 3 Accent 4" w:uiPriority="48"/>
+    <w:lsdException w:name="List Table 4 Accent 4" w:uiPriority="49"/>
+    <w:lsdException w:name="List Table 5 Dark Accent 4" w:uiPriority="50"/>
+    <w:lsdException w:name="List Table 6 Colorful Accent 4" w:uiPriority="51"/>
+    <w:lsdException w:name="List Table 7 Colorful Accent 4" w:uiPriority="52"/>
+    <w:lsdException w:name="List Table 1 Light Accent 5" w:uiPriority="46"/>
+    <w:lsdException w:name="List Table 2 Accent 5" w:uiPriority="47"/>
+    <w:lsdException w:name="List Table 3 Accent 5" w:uiPriority="48"/>
+    <w:lsdException w:name="List Table 4 Accent 5" w:uiPriority="49"/>
+    <w:lsdException w:name="List Table 5 Dark Accent 5" w:uiPriority="50"/>
+    <w:lsdException w:name="List Table 6 Colorful Accent 5" w:uiPriority="51"/>
+    <w:lsdException w:name="List Table 7 Colorful Accent 5" w:uiPriority="52"/>
+    <w:lsdException w:name="List Table 1 Light Accent 6" w:uiPriority="46"/>
+    <w:lsdException w:name="List Table 2 Accent 6" w:uiPriority="47"/>
+    <w:lsdException w:name="List Table 3 Accent 6" w:uiPriority="48"/>
+    <w:lsdException w:name="List Table 4 Accent 6" w:uiPriority="49"/>
+    <w:lsdException w:name="List Table 5 Dark Accent 6" w:uiPriority="50"/>
+    <w:lsdException w:name="List Table 6 Colorful Accent 6" w:uiPriority="51"/>
+    <w:lsdException w:name="List Table 7 Colorful Accent 6" w:uiPriority="52"/>
+    <w:lsdException w:name="Mention" w:semiHidden="1" w:uiPriority="99" w:unhideWhenUsed="1"/>
+    <w:lsdException w:name="Smart Hyperlink" w:semiHidden="1" w:uiPriority="99" w:unhideWhenUsed="1"/>
   </w:latentStyles>
   <w:style w:type="paragraph" w:default="1" w:styleId="Normal">
     <w:name w:val="Normal"/>
@@ -14352,7 +13313,7 @@
 </file>
 
 <file path=customXml/itemProps1.xml><?xml version="1.0" encoding="utf-8"?>
-<ds:datastoreItem xmlns:ds="http://schemas.openxmlformats.org/officeDocument/2006/customXml" ds:itemID="{720D62FC-00FB-DD4D-AA1C-FE30993189AC}">
+<ds:datastoreItem xmlns:ds="http://schemas.openxmlformats.org/officeDocument/2006/customXml" ds:itemID="{CA8F6320-CA9C-864A-8941-9BC15EA2EF1F}">
   <ds:schemaRefs>
     <ds:schemaRef ds:uri="http://schemas.openxmlformats.org/officeDocument/2006/bibliography"/>
   </ds:schemaRefs>

</xml_diff>

<commit_message>
link to IVR guides added
</commit_message>
<xml_diff>
--- a/CUBM_FeatureGuide.docx
+++ b/CUBM_FeatureGuide.docx
@@ -78,14 +78,14 @@
                             </a:ln>
                             <a:extLst>
                               <a:ext uri="{909E8E84-426E-40dd-AFC4-6F175D3DCCD1}">
-                                <a14:hiddenFill xmlns:a14="http://schemas.microsoft.com/office/drawing/2010/main" xmlns:w="http://schemas.openxmlformats.org/wordprocessingml/2006/main" xmlns:w10="urn:schemas-microsoft-com:office:word" xmlns:v="urn:schemas-microsoft-com:vml" xmlns:o="urn:schemas-microsoft-com:office:office" xmlns="" xmlns:mv="urn:schemas-microsoft-com:mac:vml" xmlns:mo="http://schemas.microsoft.com/office/mac/office/2008/main">
+                                <a14:hiddenFill xmlns:mo="http://schemas.microsoft.com/office/mac/office/2008/main" xmlns:mv="urn:schemas-microsoft-com:mac:vml" xmlns="" xmlns:o="urn:schemas-microsoft-com:office:office" xmlns:v="urn:schemas-microsoft-com:vml" xmlns:w10="urn:schemas-microsoft-com:office:word" xmlns:w="http://schemas.openxmlformats.org/wordprocessingml/2006/main" xmlns:a14="http://schemas.microsoft.com/office/drawing/2010/main">
                                   <a:solidFill>
                                     <a:srgbClr val="FFFFFF"/>
                                   </a:solidFill>
                                 </a14:hiddenFill>
                               </a:ext>
                               <a:ext uri="{91240B29-F687-4f45-9708-019B960494DF}">
-                                <a14:hiddenLine xmlns:a14="http://schemas.microsoft.com/office/drawing/2010/main" xmlns:w="http://schemas.openxmlformats.org/wordprocessingml/2006/main" xmlns:w10="urn:schemas-microsoft-com:office:word" xmlns:v="urn:schemas-microsoft-com:vml" xmlns:o="urn:schemas-microsoft-com:office:office" xmlns="" xmlns:mv="urn:schemas-microsoft-com:mac:vml" xmlns:mo="http://schemas.microsoft.com/office/mac/office/2008/main" w="9525">
+                                <a14:hiddenLine xmlns:mo="http://schemas.microsoft.com/office/mac/office/2008/main" xmlns:mv="urn:schemas-microsoft-com:mac:vml" xmlns="" xmlns:o="urn:schemas-microsoft-com:office:office" xmlns:v="urn:schemas-microsoft-com:vml" xmlns:w10="urn:schemas-microsoft-com:office:word" xmlns:w="http://schemas.openxmlformats.org/wordprocessingml/2006/main" xmlns:a14="http://schemas.microsoft.com/office/drawing/2010/main" w="9525">
                                   <a:solidFill>
                                     <a:srgbClr val="000000"/>
                                   </a:solidFill>
@@ -156,7 +156,7 @@
                             </a:ln>
                             <a:extLst>
                               <a:ext uri="{909E8E84-426E-40dd-AFC4-6F175D3DCCD1}">
-                                <a14:hiddenFill xmlns:a14="http://schemas.microsoft.com/office/drawing/2010/main" xmlns:w="http://schemas.openxmlformats.org/wordprocessingml/2006/main" xmlns:w10="urn:schemas-microsoft-com:office:word" xmlns:v="urn:schemas-microsoft-com:vml" xmlns:o="urn:schemas-microsoft-com:office:office" xmlns="" xmlns:mv="urn:schemas-microsoft-com:mac:vml" xmlns:mo="http://schemas.microsoft.com/office/mac/office/2008/main">
+                                <a14:hiddenFill xmlns:mo="http://schemas.microsoft.com/office/mac/office/2008/main" xmlns:mv="urn:schemas-microsoft-com:mac:vml" xmlns="" xmlns:o="urn:schemas-microsoft-com:office:office" xmlns:v="urn:schemas-microsoft-com:vml" xmlns:w10="urn:schemas-microsoft-com:office:word" xmlns:w="http://schemas.openxmlformats.org/wordprocessingml/2006/main" xmlns:a14="http://schemas.microsoft.com/office/drawing/2010/main">
                                   <a:noFill/>
                                 </a14:hiddenFill>
                               </a:ext>
@@ -186,7 +186,7 @@
                           </a:ln>
                           <a:extLst>
                             <a:ext uri="{91240B29-F687-4f45-9708-019B960494DF}">
-                              <a14:hiddenLine xmlns:a14="http://schemas.microsoft.com/office/drawing/2010/main" xmlns:w="http://schemas.openxmlformats.org/wordprocessingml/2006/main" xmlns:w10="urn:schemas-microsoft-com:office:word" xmlns:v="urn:schemas-microsoft-com:vml" xmlns:o="urn:schemas-microsoft-com:office:office" xmlns="" xmlns:mv="urn:schemas-microsoft-com:mac:vml" xmlns:mo="http://schemas.microsoft.com/office/mac/office/2008/main" w="9525">
+                              <a14:hiddenLine xmlns:mo="http://schemas.microsoft.com/office/mac/office/2008/main" xmlns:mv="urn:schemas-microsoft-com:mac:vml" xmlns="" xmlns:o="urn:schemas-microsoft-com:office:office" xmlns:v="urn:schemas-microsoft-com:vml" xmlns:w10="urn:schemas-microsoft-com:office:word" xmlns:w="http://schemas.openxmlformats.org/wordprocessingml/2006/main" xmlns:a14="http://schemas.microsoft.com/office/drawing/2010/main" w="9525">
                                 <a:solidFill>
                                   <a:srgbClr val="000000"/>
                                 </a:solidFill>
@@ -342,7 +342,7 @@
                                       </pic:cNvPicPr>
                                     </pic:nvPicPr>
                                     <pic:blipFill>
-                                      <a:blip r:embed="rId9"/>
+                                      <a:blip r:embed="rId10"/>
                                       <a:srcRect/>
                                       <a:stretch>
                                         <a:fillRect/>
@@ -417,7 +417,7 @@
                     </pic:cNvPicPr>
                   </pic:nvPicPr>
                   <pic:blipFill>
-                    <a:blip r:embed="rId10" cstate="print"/>
+                    <a:blip r:embed="rId11" cstate="print"/>
                     <a:srcRect/>
                     <a:stretch>
                       <a:fillRect/>
@@ -6596,6 +6596,28 @@
         <w:t xml:space="preserve"> will take longer.  Watch for errors on the router console as the cubm program loads.  There shouldn’t be any.</w:t>
       </w:r>
     </w:p>
+    <w:p/>
+    <w:p>
+      <w:pPr>
+        <w:rPr>
+          <w:highlight w:val="yellow"/>
+        </w:rPr>
+      </w:pPr>
+      <w:r>
+        <w:rPr>
+          <w:highlight w:val="yellow"/>
+        </w:rPr>
+        <w:t xml:space="preserve">CISCO GUIDES FOR TCL </w:t>
+      </w:r>
+      <w:proofErr w:type="gramStart"/>
+      <w:r>
+        <w:rPr>
+          <w:highlight w:val="yellow"/>
+        </w:rPr>
+        <w:t>IVR  Programming</w:t>
+      </w:r>
+      <w:proofErr w:type="gramEnd"/>
+    </w:p>
     <w:p>
       <w:pPr>
         <w:rPr>
@@ -6608,6 +6630,12 @@
         </w:rPr>
       </w:pPr>
       <w:r>
+        <w:rPr>
+          <w:highlight w:val="yellow"/>
+        </w:rPr>
+        <w:t>https://developer.cisco.com/site/voice-gateway/discover/getting-started/</w:t>
+      </w:r>
+      <w:r>
         <w:br w:type="page"/>
       </w:r>
     </w:p>
@@ -7178,6 +7206,9 @@
           <w:numId w:val="43"/>
         </w:numPr>
       </w:pPr>
+      <w:r>
+        <w:t xml:space="preserve">CUBM </w:t>
+      </w:r>
       <w:proofErr w:type="spellStart"/>
       <w:r>
         <w:t>Tcl</w:t>
@@ -7209,9 +7240,9 @@
       </w:pPr>
     </w:p>
     <w:sectPr>
-      <w:headerReference w:type="default" r:id="rId11"/>
-      <w:footerReference w:type="default" r:id="rId12"/>
-      <w:footerReference w:type="first" r:id="rId13"/>
+      <w:headerReference w:type="default" r:id="rId12"/>
+      <w:footerReference w:type="default" r:id="rId13"/>
+      <w:footerReference w:type="first" r:id="rId14"/>
       <w:pgSz w:w="12240" w:h="15840" w:code="1"/>
       <w:pgMar w:top="1440" w:right="720" w:bottom="1440" w:left="720" w:header="720" w:footer="720" w:gutter="0"/>
       <w:cols w:space="720"/>
@@ -7667,7 +7698,7 @@
                         </a:ln>
                         <a:extLst>
                           <a:ext uri="{91240B29-F687-4f45-9708-019B960494DF}">
-                            <a14:hiddenLine xmlns:a14="http://schemas.microsoft.com/office/drawing/2010/main" xmlns:w="http://schemas.openxmlformats.org/wordprocessingml/2006/main" xmlns:w10="urn:schemas-microsoft-com:office:word" xmlns:v="urn:schemas-microsoft-com:vml" xmlns:o="urn:schemas-microsoft-com:office:office" xmlns="" xmlns:mv="urn:schemas-microsoft-com:mac:vml" xmlns:mo="http://schemas.microsoft.com/office/mac/office/2008/main" w="9525">
+                            <a14:hiddenLine xmlns:mo="http://schemas.microsoft.com/office/mac/office/2008/main" xmlns:mv="urn:schemas-microsoft-com:mac:vml" xmlns="" xmlns:o="urn:schemas-microsoft-com:office:office" xmlns:v="urn:schemas-microsoft-com:vml" xmlns:w10="urn:schemas-microsoft-com:office:word" xmlns:w="http://schemas.openxmlformats.org/wordprocessingml/2006/main" xmlns:a14="http://schemas.microsoft.com/office/drawing/2010/main" w="9525">
                               <a:solidFill>
                                 <a:srgbClr val="000000"/>
                               </a:solidFill>
@@ -7703,7 +7734,7 @@
                         </a:ln>
                         <a:extLst>
                           <a:ext uri="{91240B29-F687-4f45-9708-019B960494DF}">
-                            <a14:hiddenLine xmlns:a14="http://schemas.microsoft.com/office/drawing/2010/main" xmlns:w="http://schemas.openxmlformats.org/wordprocessingml/2006/main" xmlns:w10="urn:schemas-microsoft-com:office:word" xmlns:v="urn:schemas-microsoft-com:vml" xmlns:o="urn:schemas-microsoft-com:office:office" xmlns="" xmlns:mv="urn:schemas-microsoft-com:mac:vml" xmlns:mo="http://schemas.microsoft.com/office/mac/office/2008/main" w="9525">
+                            <a14:hiddenLine xmlns:mo="http://schemas.microsoft.com/office/mac/office/2008/main" xmlns:mv="urn:schemas-microsoft-com:mac:vml" xmlns="" xmlns:o="urn:schemas-microsoft-com:office:office" xmlns:v="urn:schemas-microsoft-com:vml" xmlns:w10="urn:schemas-microsoft-com:office:word" xmlns:w="http://schemas.openxmlformats.org/wordprocessingml/2006/main" xmlns:a14="http://schemas.microsoft.com/office/drawing/2010/main" w="9525">
                               <a:solidFill>
                                 <a:srgbClr val="000000"/>
                               </a:solidFill>
@@ -7739,7 +7770,7 @@
                         </a:ln>
                         <a:extLst>
                           <a:ext uri="{91240B29-F687-4f45-9708-019B960494DF}">
-                            <a14:hiddenLine xmlns:a14="http://schemas.microsoft.com/office/drawing/2010/main" xmlns:w="http://schemas.openxmlformats.org/wordprocessingml/2006/main" xmlns:w10="urn:schemas-microsoft-com:office:word" xmlns:v="urn:schemas-microsoft-com:vml" xmlns:o="urn:schemas-microsoft-com:office:office" xmlns="" xmlns:mv="urn:schemas-microsoft-com:mac:vml" xmlns:mo="http://schemas.microsoft.com/office/mac/office/2008/main" w="9525">
+                            <a14:hiddenLine xmlns:mo="http://schemas.microsoft.com/office/mac/office/2008/main" xmlns:mv="urn:schemas-microsoft-com:mac:vml" xmlns="" xmlns:o="urn:schemas-microsoft-com:office:office" xmlns:v="urn:schemas-microsoft-com:vml" xmlns:w10="urn:schemas-microsoft-com:office:word" xmlns:w="http://schemas.openxmlformats.org/wordprocessingml/2006/main" xmlns:a14="http://schemas.microsoft.com/office/drawing/2010/main" w="9525">
                               <a:solidFill>
                                 <a:srgbClr val="000000"/>
                               </a:solidFill>
@@ -7766,7 +7797,7 @@
             </wp:anchor>
           </w:drawing>
         </mc:Choice>
-        <mc:Fallback xmlns:mv="urn:schemas-microsoft-com:mac:vml" xmlns:mo="http://schemas.microsoft.com/office/mac/office/2008/main">
+        <mc:Fallback xmlns:mo="http://schemas.microsoft.com/office/mac/office/2008/main" xmlns:mv="urn:schemas-microsoft-com:mac:vml">
           <w:pict>
             <v:group id="Group 1" o:spid="_x0000_s1026" style="position:absolute;margin-left:-2.95pt;margin-top:-2.2pt;width:544.9pt;height:22.3pt;z-index:251657728" coordorigin="690,675" coordsize="10898,446" o:gfxdata="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">
               <v:rect id="Rectangle 2" o:spid="_x0000_s1027" style="position:absolute;left:690;top:675;width:567;height:446;visibility:visible;mso-wrap-style:square;v-text-anchor:top" o:gfxdata="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" fillcolor="#0f3a68" stroked="f"/>
@@ -12563,6 +12594,119 @@
     </w:lvl>
   </w:abstractNum>
   <w:abstractNum w:abstractNumId="38" w15:restartNumberingAfterBreak="0">
+    <w:nsid w:val="7A862BF0"/>
+    <w:multiLevelType w:val="hybridMultilevel"/>
+    <w:tmpl w:val="B0E274F8"/>
+    <w:lvl w:ilvl="0" w:tplc="04090001">
+      <w:start w:val="1"/>
+      <w:numFmt w:val="bullet"/>
+      <w:lvlText w:val=""/>
+      <w:lvlJc w:val="left"/>
+      <w:pPr>
+        <w:ind w:left="1080" w:hanging="360"/>
+      </w:pPr>
+      <w:rPr>
+        <w:rFonts w:ascii="Symbol" w:hAnsi="Symbol" w:cs="Symbol" w:hint="default"/>
+      </w:rPr>
+    </w:lvl>
+    <w:lvl w:ilvl="1" w:tplc="04090003" w:tentative="1">
+      <w:start w:val="1"/>
+      <w:numFmt w:val="bullet"/>
+      <w:lvlText w:val="o"/>
+      <w:lvlJc w:val="left"/>
+      <w:pPr>
+        <w:ind w:left="1800" w:hanging="360"/>
+      </w:pPr>
+      <w:rPr>
+        <w:rFonts w:ascii="Courier New" w:hAnsi="Courier New" w:cs="Courier New" w:hint="default"/>
+      </w:rPr>
+    </w:lvl>
+    <w:lvl w:ilvl="2" w:tplc="04090005" w:tentative="1">
+      <w:start w:val="1"/>
+      <w:numFmt w:val="bullet"/>
+      <w:lvlText w:val=""/>
+      <w:lvlJc w:val="left"/>
+      <w:pPr>
+        <w:ind w:left="2520" w:hanging="360"/>
+      </w:pPr>
+      <w:rPr>
+        <w:rFonts w:ascii="Wingdings" w:hAnsi="Wingdings" w:cs="Wingdings" w:hint="default"/>
+      </w:rPr>
+    </w:lvl>
+    <w:lvl w:ilvl="3" w:tplc="04090001" w:tentative="1">
+      <w:start w:val="1"/>
+      <w:numFmt w:val="bullet"/>
+      <w:lvlText w:val=""/>
+      <w:lvlJc w:val="left"/>
+      <w:pPr>
+        <w:ind w:left="3240" w:hanging="360"/>
+      </w:pPr>
+      <w:rPr>
+        <w:rFonts w:ascii="Symbol" w:hAnsi="Symbol" w:cs="Symbol" w:hint="default"/>
+      </w:rPr>
+    </w:lvl>
+    <w:lvl w:ilvl="4" w:tplc="04090003" w:tentative="1">
+      <w:start w:val="1"/>
+      <w:numFmt w:val="bullet"/>
+      <w:lvlText w:val="o"/>
+      <w:lvlJc w:val="left"/>
+      <w:pPr>
+        <w:ind w:left="3960" w:hanging="360"/>
+      </w:pPr>
+      <w:rPr>
+        <w:rFonts w:ascii="Courier New" w:hAnsi="Courier New" w:cs="Courier New" w:hint="default"/>
+      </w:rPr>
+    </w:lvl>
+    <w:lvl w:ilvl="5" w:tplc="04090005" w:tentative="1">
+      <w:start w:val="1"/>
+      <w:numFmt w:val="bullet"/>
+      <w:lvlText w:val=""/>
+      <w:lvlJc w:val="left"/>
+      <w:pPr>
+        <w:ind w:left="4680" w:hanging="360"/>
+      </w:pPr>
+      <w:rPr>
+        <w:rFonts w:ascii="Wingdings" w:hAnsi="Wingdings" w:cs="Wingdings" w:hint="default"/>
+      </w:rPr>
+    </w:lvl>
+    <w:lvl w:ilvl="6" w:tplc="04090001" w:tentative="1">
+      <w:start w:val="1"/>
+      <w:numFmt w:val="bullet"/>
+      <w:lvlText w:val=""/>
+      <w:lvlJc w:val="left"/>
+      <w:pPr>
+        <w:ind w:left="5400" w:hanging="360"/>
+      </w:pPr>
+      <w:rPr>
+        <w:rFonts w:ascii="Symbol" w:hAnsi="Symbol" w:cs="Symbol" w:hint="default"/>
+      </w:rPr>
+    </w:lvl>
+    <w:lvl w:ilvl="7" w:tplc="04090003" w:tentative="1">
+      <w:start w:val="1"/>
+      <w:numFmt w:val="bullet"/>
+      <w:lvlText w:val="o"/>
+      <w:lvlJc w:val="left"/>
+      <w:pPr>
+        <w:ind w:left="6120" w:hanging="360"/>
+      </w:pPr>
+      <w:rPr>
+        <w:rFonts w:ascii="Courier New" w:hAnsi="Courier New" w:cs="Courier New" w:hint="default"/>
+      </w:rPr>
+    </w:lvl>
+    <w:lvl w:ilvl="8" w:tplc="04090005" w:tentative="1">
+      <w:start w:val="1"/>
+      <w:numFmt w:val="bullet"/>
+      <w:lvlText w:val=""/>
+      <w:lvlJc w:val="left"/>
+      <w:pPr>
+        <w:ind w:left="6840" w:hanging="360"/>
+      </w:pPr>
+      <w:rPr>
+        <w:rFonts w:ascii="Wingdings" w:hAnsi="Wingdings" w:cs="Wingdings" w:hint="default"/>
+      </w:rPr>
+    </w:lvl>
+  </w:abstractNum>
+  <w:abstractNum w:abstractNumId="39" w15:restartNumberingAfterBreak="0">
     <w:nsid w:val="7B966D3B"/>
     <w:multiLevelType w:val="multilevel"/>
     <w:tmpl w:val="E7E009D8"/>
@@ -12675,7 +12819,7 @@
       </w:pPr>
     </w:lvl>
   </w:abstractNum>
-  <w:abstractNum w:abstractNumId="39" w15:restartNumberingAfterBreak="0">
+  <w:abstractNum w:abstractNumId="40" w15:restartNumberingAfterBreak="0">
     <w:nsid w:val="7C6863EA"/>
     <w:multiLevelType w:val="hybridMultilevel"/>
     <w:tmpl w:val="54302AA8"/>
@@ -12815,7 +12959,7 @@
       </w:rPr>
     </w:lvl>
   </w:abstractNum>
-  <w:abstractNum w:abstractNumId="40" w15:restartNumberingAfterBreak="0">
+  <w:abstractNum w:abstractNumId="41" w15:restartNumberingAfterBreak="0">
     <w:nsid w:val="7D2A0FB1"/>
     <w:multiLevelType w:val="hybridMultilevel"/>
     <w:tmpl w:val="426213EC"/>
@@ -12928,7 +13072,7 @@
       </w:rPr>
     </w:lvl>
   </w:abstractNum>
-  <w:abstractNum w:abstractNumId="41" w15:restartNumberingAfterBreak="0">
+  <w:abstractNum w:abstractNumId="42" w15:restartNumberingAfterBreak="0">
     <w:nsid w:val="7D587A05"/>
     <w:multiLevelType w:val="multilevel"/>
     <w:tmpl w:val="E7E009D8"/>
@@ -13041,7 +13185,7 @@
       </w:pPr>
     </w:lvl>
   </w:abstractNum>
-  <w:abstractNum w:abstractNumId="42" w15:restartNumberingAfterBreak="0">
+  <w:abstractNum w:abstractNumId="43" w15:restartNumberingAfterBreak="0">
     <w:nsid w:val="7F7A2E36"/>
     <w:multiLevelType w:val="hybridMultilevel"/>
     <w:tmpl w:val="0652FA36"/>
@@ -13212,7 +13356,7 @@
     <w:abstractNumId w:val="20"/>
   </w:num>
   <w:num w:numId="11">
-    <w:abstractNumId w:val="39"/>
+    <w:abstractNumId w:val="40"/>
   </w:num>
   <w:num w:numId="12">
     <w:abstractNumId w:val="33"/>
@@ -13224,7 +13368,7 @@
     <w:abstractNumId w:val="37"/>
   </w:num>
   <w:num w:numId="15">
-    <w:abstractNumId w:val="38"/>
+    <w:abstractNumId w:val="39"/>
   </w:num>
   <w:num w:numId="16">
     <w:abstractNumId w:val="19"/>
@@ -13239,7 +13383,7 @@
     <w:abstractNumId w:val="11"/>
   </w:num>
   <w:num w:numId="20">
-    <w:abstractNumId w:val="41"/>
+    <w:abstractNumId w:val="42"/>
   </w:num>
   <w:num w:numId="21">
     <w:abstractNumId w:val="29"/>
@@ -13248,7 +13392,7 @@
     <w:abstractNumId w:val="32"/>
   </w:num>
   <w:num w:numId="23">
-    <w:abstractNumId w:val="42"/>
+    <w:abstractNumId w:val="43"/>
   </w:num>
   <w:num w:numId="24">
     <w:abstractNumId w:val="18"/>
@@ -13305,10 +13449,13 @@
     <w:abstractNumId w:val="24"/>
   </w:num>
   <w:num w:numId="42">
-    <w:abstractNumId w:val="40"/>
+    <w:abstractNumId w:val="41"/>
   </w:num>
   <w:num w:numId="43">
     <w:abstractNumId w:val="14"/>
+  </w:num>
+  <w:num w:numId="44">
+    <w:abstractNumId w:val="38"/>
   </w:num>
 </w:numbering>
 </file>

</xml_diff>